<commit_message>
Add small overview to Report
</commit_message>
<xml_diff>
--- a/Report.docx
+++ b/Report.docx
@@ -17,22 +17,594 @@
           <w:b/>
           <w:sz w:val="28"/>
         </w:rPr>
-        <w:t>Image analysis to detect skin lesions and applied topical medicine</w:t>
-      </w:r>
-    </w:p>
-    <w:p>
-      <w:pPr>
-        <w:spacing w:after="120" w:line="312" w:lineRule="auto"/>
+        <w:t>Statistical analysis of i</w:t>
+      </w:r>
+      <w:r>
         <w:rPr>
           <w:rFonts w:ascii="Arial" w:hAnsi="Arial" w:cs="Arial"/>
           <w:b/>
-          <w:sz w:val="22"/>
-        </w:rPr>
-      </w:pPr>
+          <w:sz w:val="28"/>
+        </w:rPr>
+        <w:t>mage</w:t>
+      </w:r>
       <w:r>
         <w:rPr>
           <w:rFonts w:ascii="Arial" w:hAnsi="Arial" w:cs="Arial"/>
           <w:b/>
+          <w:sz w:val="28"/>
+        </w:rPr>
+        <w:t>s</w:t>
+      </w:r>
+      <w:r>
+        <w:rPr>
+          <w:rFonts w:ascii="Arial" w:hAnsi="Arial" w:cs="Arial"/>
+          <w:b/>
+          <w:sz w:val="28"/>
+        </w:rPr>
+        <w:t xml:space="preserve"> to detect skin lesions and applied topical medicine</w:t>
+      </w:r>
+    </w:p>
+    <w:p>
+      <w:pPr>
+        <w:spacing w:after="120" w:line="312" w:lineRule="auto"/>
+        <w:rPr>
+          <w:rFonts w:ascii="Arial" w:hAnsi="Arial" w:cs="Arial"/>
+          <w:b/>
+          <w:sz w:val="28"/>
+        </w:rPr>
+      </w:pPr>
+    </w:p>
+    <w:p>
+      <w:pPr>
+        <w:spacing w:after="120" w:line="312" w:lineRule="auto"/>
+        <w:rPr>
+          <w:rFonts w:ascii="Arial" w:hAnsi="Arial" w:cs="Arial"/>
+          <w:b/>
+          <w:sz w:val="28"/>
+        </w:rPr>
+      </w:pPr>
+      <w:r>
+        <w:rPr>
+          <w:rFonts w:ascii="Arial" w:hAnsi="Arial" w:cs="Arial"/>
+          <w:b/>
+          <w:sz w:val="28"/>
+        </w:rPr>
+        <w:t>Introduction</w:t>
+      </w:r>
+    </w:p>
+    <w:p>
+      <w:pPr>
+        <w:spacing w:after="120" w:line="312" w:lineRule="auto"/>
+        <w:rPr>
+          <w:rFonts w:ascii="Arial" w:hAnsi="Arial" w:cs="Arial"/>
+          <w:sz w:val="22"/>
+        </w:rPr>
+      </w:pPr>
+      <w:r>
+        <w:rPr>
+          <w:rFonts w:ascii="Arial" w:hAnsi="Arial" w:cs="Arial"/>
+          <w:sz w:val="22"/>
+        </w:rPr>
+        <w:t xml:space="preserve">Mainly from </w:t>
+      </w:r>
+      <w:r>
+        <w:rPr>
+          <w:rFonts w:ascii="Arial" w:hAnsi="Arial" w:cs="Arial"/>
+          <w:sz w:val="22"/>
+        </w:rPr>
+        <w:t>manuscript</w:t>
+      </w:r>
+    </w:p>
+    <w:p>
+      <w:pPr>
+        <w:spacing w:after="120" w:line="312" w:lineRule="auto"/>
+        <w:rPr>
+          <w:rFonts w:ascii="Arial" w:hAnsi="Arial" w:cs="Arial"/>
+          <w:sz w:val="22"/>
+        </w:rPr>
+      </w:pPr>
+    </w:p>
+    <w:p>
+      <w:pPr>
+        <w:spacing w:after="120" w:line="312" w:lineRule="auto"/>
+        <w:rPr>
+          <w:rFonts w:ascii="Arial" w:hAnsi="Arial" w:cs="Arial"/>
+          <w:b/>
+          <w:sz w:val="28"/>
+        </w:rPr>
+      </w:pPr>
+      <w:r>
+        <w:rPr>
+          <w:rFonts w:ascii="Arial" w:hAnsi="Arial" w:cs="Arial"/>
+          <w:b/>
+          <w:sz w:val="28"/>
+        </w:rPr>
+        <w:t xml:space="preserve">2.0 </w:t>
+      </w:r>
+      <w:r>
+        <w:rPr>
+          <w:rFonts w:ascii="Arial" w:hAnsi="Arial" w:cs="Arial"/>
+          <w:b/>
+          <w:sz w:val="28"/>
+        </w:rPr>
+        <w:t>Methods</w:t>
+      </w:r>
+    </w:p>
+    <w:p>
+      <w:pPr>
+        <w:spacing w:after="120" w:line="312" w:lineRule="auto"/>
+        <w:rPr>
+          <w:rFonts w:ascii="Arial" w:hAnsi="Arial" w:cs="Arial"/>
+          <w:b/>
+          <w:sz w:val="22"/>
+        </w:rPr>
+      </w:pPr>
+      <w:r>
+        <w:rPr>
+          <w:rFonts w:ascii="Arial" w:hAnsi="Arial" w:cs="Arial"/>
+          <w:b/>
+          <w:sz w:val="22"/>
+        </w:rPr>
+        <w:t>2.1 generating manual classification set</w:t>
+      </w:r>
+    </w:p>
+    <w:p>
+      <w:pPr>
+        <w:spacing w:after="120" w:line="312" w:lineRule="auto"/>
+        <w:rPr>
+          <w:rFonts w:ascii="Arial" w:hAnsi="Arial" w:cs="Arial"/>
+          <w:i/>
+          <w:sz w:val="22"/>
+        </w:rPr>
+      </w:pPr>
+      <w:r>
+        <w:rPr>
+          <w:rFonts w:ascii="Arial" w:hAnsi="Arial" w:cs="Arial"/>
+          <w:i/>
+          <w:sz w:val="22"/>
+        </w:rPr>
+        <w:t xml:space="preserve">2.1.1 finding </w:t>
+      </w:r>
+      <w:proofErr w:type="spellStart"/>
+      <w:r>
+        <w:rPr>
+          <w:rFonts w:ascii="Arial" w:hAnsi="Arial" w:cs="Arial"/>
+          <w:i/>
+          <w:sz w:val="22"/>
+        </w:rPr>
+        <w:t>roi</w:t>
+      </w:r>
+      <w:proofErr w:type="spellEnd"/>
+    </w:p>
+    <w:p>
+      <w:pPr>
+        <w:spacing w:after="120" w:line="312" w:lineRule="auto"/>
+        <w:rPr>
+          <w:rFonts w:ascii="Arial" w:hAnsi="Arial" w:cs="Arial"/>
+          <w:i/>
+          <w:sz w:val="22"/>
+        </w:rPr>
+      </w:pPr>
+      <w:r>
+        <w:rPr>
+          <w:rFonts w:ascii="Arial" w:hAnsi="Arial" w:cs="Arial"/>
+          <w:i/>
+          <w:sz w:val="22"/>
+        </w:rPr>
+        <w:t xml:space="preserve">2.1.2 classifying </w:t>
+      </w:r>
+      <w:proofErr w:type="spellStart"/>
+      <w:r>
+        <w:rPr>
+          <w:rFonts w:ascii="Arial" w:hAnsi="Arial" w:cs="Arial"/>
+          <w:i/>
+          <w:sz w:val="22"/>
+        </w:rPr>
+        <w:t>roi</w:t>
+      </w:r>
+      <w:proofErr w:type="spellEnd"/>
+    </w:p>
+    <w:p>
+      <w:pPr>
+        <w:spacing w:after="120" w:line="312" w:lineRule="auto"/>
+        <w:rPr>
+          <w:rFonts w:ascii="Arial" w:hAnsi="Arial" w:cs="Arial"/>
+          <w:b/>
+          <w:sz w:val="22"/>
+        </w:rPr>
+      </w:pPr>
+      <w:r>
+        <w:rPr>
+          <w:rFonts w:ascii="Arial" w:hAnsi="Arial" w:cs="Arial"/>
+          <w:b/>
+          <w:sz w:val="22"/>
+        </w:rPr>
+        <w:t xml:space="preserve">2.2 </w:t>
+      </w:r>
+      <w:r>
+        <w:rPr>
+          <w:rFonts w:ascii="Arial" w:hAnsi="Arial" w:cs="Arial"/>
+          <w:b/>
+          <w:sz w:val="22"/>
+        </w:rPr>
+        <w:t>generating model</w:t>
+      </w:r>
+    </w:p>
+    <w:p>
+      <w:pPr>
+        <w:spacing w:after="120" w:line="312" w:lineRule="auto"/>
+        <w:rPr>
+          <w:rFonts w:ascii="Arial" w:hAnsi="Arial" w:cs="Arial"/>
+          <w:i/>
+          <w:sz w:val="22"/>
+        </w:rPr>
+      </w:pPr>
+      <w:r>
+        <w:rPr>
+          <w:rFonts w:ascii="Arial" w:hAnsi="Arial" w:cs="Arial"/>
+          <w:i/>
+          <w:sz w:val="22"/>
+        </w:rPr>
+        <w:t>2.2.1 feature detectors and descriptors</w:t>
+      </w:r>
+    </w:p>
+    <w:p>
+      <w:pPr>
+        <w:spacing w:after="120" w:line="312" w:lineRule="auto"/>
+        <w:rPr>
+          <w:rFonts w:ascii="Arial" w:hAnsi="Arial" w:cs="Arial"/>
+          <w:i/>
+          <w:sz w:val="22"/>
+        </w:rPr>
+      </w:pPr>
+      <w:r>
+        <w:rPr>
+          <w:rFonts w:ascii="Arial" w:hAnsi="Arial" w:cs="Arial"/>
+          <w:i/>
+          <w:sz w:val="22"/>
+        </w:rPr>
+        <w:t>2.2.</w:t>
+      </w:r>
+      <w:r>
+        <w:rPr>
+          <w:rFonts w:ascii="Arial" w:hAnsi="Arial" w:cs="Arial"/>
+          <w:i/>
+          <w:sz w:val="22"/>
+        </w:rPr>
+        <w:t>2</w:t>
+      </w:r>
+      <w:r>
+        <w:rPr>
+          <w:rFonts w:ascii="Arial" w:hAnsi="Arial" w:cs="Arial"/>
+          <w:i/>
+          <w:sz w:val="22"/>
+        </w:rPr>
+        <w:t xml:space="preserve"> generating bag of words</w:t>
+      </w:r>
+    </w:p>
+    <w:p>
+      <w:pPr>
+        <w:spacing w:after="120" w:line="312" w:lineRule="auto"/>
+        <w:rPr>
+          <w:rFonts w:ascii="Arial" w:hAnsi="Arial" w:cs="Arial"/>
+          <w:sz w:val="22"/>
+        </w:rPr>
+      </w:pPr>
+      <w:r>
+        <w:rPr>
+          <w:rFonts w:ascii="Arial" w:hAnsi="Arial" w:cs="Arial"/>
+          <w:sz w:val="22"/>
+        </w:rPr>
+        <w:t>2.2.2.1 binary descriptors</w:t>
+      </w:r>
+    </w:p>
+    <w:p>
+      <w:pPr>
+        <w:spacing w:after="120" w:line="312" w:lineRule="auto"/>
+        <w:rPr>
+          <w:rFonts w:ascii="Arial" w:hAnsi="Arial" w:cs="Arial"/>
+          <w:i/>
+          <w:sz w:val="22"/>
+        </w:rPr>
+      </w:pPr>
+      <w:r>
+        <w:rPr>
+          <w:rFonts w:ascii="Arial" w:hAnsi="Arial" w:cs="Arial"/>
+          <w:i/>
+          <w:sz w:val="22"/>
+        </w:rPr>
+        <w:t>2.2.3</w:t>
+      </w:r>
+      <w:r>
+        <w:rPr>
+          <w:rFonts w:ascii="Arial" w:hAnsi="Arial" w:cs="Arial"/>
+          <w:i/>
+          <w:sz w:val="22"/>
+        </w:rPr>
+        <w:t xml:space="preserve"> generating histograms</w:t>
+      </w:r>
+    </w:p>
+    <w:p>
+      <w:pPr>
+        <w:spacing w:after="120" w:line="312" w:lineRule="auto"/>
+        <w:rPr>
+          <w:rFonts w:ascii="Arial" w:hAnsi="Arial" w:cs="Arial"/>
+          <w:i/>
+          <w:sz w:val="22"/>
+        </w:rPr>
+      </w:pPr>
+      <w:r>
+        <w:rPr>
+          <w:rFonts w:ascii="Arial" w:hAnsi="Arial" w:cs="Arial"/>
+          <w:i/>
+          <w:sz w:val="22"/>
+        </w:rPr>
+        <w:t>2.2.4</w:t>
+      </w:r>
+      <w:r>
+        <w:rPr>
+          <w:rFonts w:ascii="Arial" w:hAnsi="Arial" w:cs="Arial"/>
+          <w:i/>
+          <w:sz w:val="22"/>
+        </w:rPr>
+        <w:t xml:space="preserve"> testing detectors/descriptors</w:t>
+      </w:r>
+    </w:p>
+    <w:p>
+      <w:pPr>
+        <w:spacing w:after="120" w:line="312" w:lineRule="auto"/>
+        <w:rPr>
+          <w:rFonts w:ascii="Arial" w:hAnsi="Arial" w:cs="Arial"/>
+          <w:i/>
+          <w:sz w:val="22"/>
+        </w:rPr>
+      </w:pPr>
+      <w:r>
+        <w:rPr>
+          <w:rFonts w:ascii="Arial" w:hAnsi="Arial" w:cs="Arial"/>
+          <w:i/>
+          <w:sz w:val="22"/>
+        </w:rPr>
+        <w:t>2.2.5</w:t>
+      </w:r>
+      <w:r>
+        <w:rPr>
+          <w:rFonts w:ascii="Arial" w:hAnsi="Arial" w:cs="Arial"/>
+          <w:i/>
+          <w:sz w:val="22"/>
+        </w:rPr>
+        <w:t xml:space="preserve"> evaluating with </w:t>
+      </w:r>
+      <w:proofErr w:type="spellStart"/>
+      <w:r>
+        <w:rPr>
+          <w:rFonts w:ascii="Arial" w:hAnsi="Arial" w:cs="Arial"/>
+          <w:i/>
+          <w:sz w:val="22"/>
+        </w:rPr>
+        <w:t>tsne</w:t>
+      </w:r>
+      <w:proofErr w:type="spellEnd"/>
+    </w:p>
+    <w:p>
+      <w:pPr>
+        <w:spacing w:after="120" w:line="312" w:lineRule="auto"/>
+        <w:rPr>
+          <w:rFonts w:ascii="Arial" w:hAnsi="Arial" w:cs="Arial"/>
+          <w:b/>
+          <w:sz w:val="22"/>
+        </w:rPr>
+      </w:pPr>
+      <w:r>
+        <w:rPr>
+          <w:rFonts w:ascii="Arial" w:hAnsi="Arial" w:cs="Arial"/>
+          <w:b/>
+          <w:sz w:val="22"/>
+        </w:rPr>
+        <w:t>2.3 cross validat</w:t>
+      </w:r>
+      <w:r>
+        <w:rPr>
+          <w:rFonts w:ascii="Arial" w:hAnsi="Arial" w:cs="Arial"/>
+          <w:b/>
+          <w:sz w:val="22"/>
+        </w:rPr>
+        <w:t>ion</w:t>
+      </w:r>
+    </w:p>
+    <w:p>
+      <w:pPr>
+        <w:spacing w:after="120" w:line="312" w:lineRule="auto"/>
+        <w:rPr>
+          <w:rFonts w:ascii="Arial" w:hAnsi="Arial" w:cs="Arial"/>
+          <w:i/>
+          <w:sz w:val="22"/>
+        </w:rPr>
+      </w:pPr>
+      <w:r>
+        <w:rPr>
+          <w:rFonts w:ascii="Arial" w:hAnsi="Arial" w:cs="Arial"/>
+          <w:i/>
+          <w:sz w:val="22"/>
+        </w:rPr>
+        <w:t xml:space="preserve">2.3.1 </w:t>
+      </w:r>
+      <w:r>
+        <w:rPr>
+          <w:rFonts w:ascii="Arial" w:hAnsi="Arial" w:cs="Arial"/>
+          <w:i/>
+          <w:sz w:val="22"/>
+        </w:rPr>
+        <w:t>B</w:t>
+      </w:r>
+      <w:bookmarkStart w:id="0" w:name="_GoBack"/>
+      <w:bookmarkEnd w:id="0"/>
+      <w:r>
+        <w:rPr>
+          <w:rFonts w:ascii="Arial" w:hAnsi="Arial" w:cs="Arial"/>
+          <w:i/>
+          <w:sz w:val="22"/>
+        </w:rPr>
+        <w:t>ayesian optimization</w:t>
+      </w:r>
+    </w:p>
+    <w:p>
+      <w:pPr>
+        <w:spacing w:after="120" w:line="312" w:lineRule="auto"/>
+        <w:rPr>
+          <w:rFonts w:ascii="Arial" w:hAnsi="Arial" w:cs="Arial"/>
+          <w:i/>
+          <w:sz w:val="22"/>
+        </w:rPr>
+      </w:pPr>
+      <w:r>
+        <w:rPr>
+          <w:rFonts w:ascii="Arial" w:hAnsi="Arial" w:cs="Arial"/>
+          <w:i/>
+          <w:sz w:val="22"/>
+        </w:rPr>
+        <w:t>2.3.2</w:t>
+      </w:r>
+      <w:r>
+        <w:rPr>
+          <w:rFonts w:ascii="Arial" w:hAnsi="Arial" w:cs="Arial"/>
+          <w:i/>
+          <w:sz w:val="22"/>
+        </w:rPr>
+        <w:t xml:space="preserve"> training cheap model (k nearest neighbor)</w:t>
+      </w:r>
+    </w:p>
+    <w:p>
+      <w:pPr>
+        <w:spacing w:after="120" w:line="312" w:lineRule="auto"/>
+        <w:rPr>
+          <w:rFonts w:ascii="Arial" w:hAnsi="Arial" w:cs="Arial"/>
+          <w:i/>
+          <w:sz w:val="22"/>
+        </w:rPr>
+      </w:pPr>
+      <w:r>
+        <w:rPr>
+          <w:rFonts w:ascii="Arial" w:hAnsi="Arial" w:cs="Arial"/>
+          <w:i/>
+          <w:sz w:val="22"/>
+        </w:rPr>
+        <w:t>2.3.3 error/cost function</w:t>
+      </w:r>
+    </w:p>
+    <w:p>
+      <w:pPr>
+        <w:spacing w:after="120" w:line="312" w:lineRule="auto"/>
+        <w:rPr>
+          <w:rFonts w:ascii="Arial" w:hAnsi="Arial" w:cs="Arial"/>
+          <w:i/>
+          <w:sz w:val="22"/>
+        </w:rPr>
+      </w:pPr>
+      <w:r>
+        <w:rPr>
+          <w:rFonts w:ascii="Arial" w:hAnsi="Arial" w:cs="Arial"/>
+          <w:i/>
+          <w:sz w:val="22"/>
+        </w:rPr>
+        <w:t xml:space="preserve">2.3.4 with </w:t>
+      </w:r>
+      <w:proofErr w:type="spellStart"/>
+      <w:r>
+        <w:rPr>
+          <w:rFonts w:ascii="Arial" w:hAnsi="Arial" w:cs="Arial"/>
+          <w:i/>
+          <w:sz w:val="22"/>
+        </w:rPr>
+        <w:t>hyperparameters</w:t>
+      </w:r>
+      <w:proofErr w:type="spellEnd"/>
+      <w:r>
+        <w:rPr>
+          <w:rFonts w:ascii="Arial" w:hAnsi="Arial" w:cs="Arial"/>
+          <w:i/>
+          <w:sz w:val="22"/>
+        </w:rPr>
+        <w:t xml:space="preserve"> generate </w:t>
+      </w:r>
+      <w:proofErr w:type="spellStart"/>
+      <w:r>
+        <w:rPr>
+          <w:rFonts w:ascii="Arial" w:hAnsi="Arial" w:cs="Arial"/>
+          <w:i/>
+          <w:sz w:val="22"/>
+        </w:rPr>
+        <w:t>svm</w:t>
+      </w:r>
+      <w:proofErr w:type="spellEnd"/>
+      <w:r>
+        <w:rPr>
+          <w:rFonts w:ascii="Arial" w:hAnsi="Arial" w:cs="Arial"/>
+          <w:i/>
+          <w:sz w:val="22"/>
+        </w:rPr>
+        <w:t xml:space="preserve"> and or random forest</w:t>
+      </w:r>
+    </w:p>
+    <w:p>
+      <w:pPr>
+        <w:spacing w:after="120" w:line="312" w:lineRule="auto"/>
+        <w:rPr>
+          <w:rFonts w:ascii="Arial" w:hAnsi="Arial" w:cs="Arial"/>
+          <w:i/>
+          <w:sz w:val="22"/>
+        </w:rPr>
+      </w:pPr>
+      <w:r>
+        <w:rPr>
+          <w:rFonts w:ascii="Arial" w:hAnsi="Arial" w:cs="Arial"/>
+          <w:i/>
+          <w:sz w:val="22"/>
+        </w:rPr>
+        <w:t>2.3.3 running on test set</w:t>
+      </w:r>
+    </w:p>
+    <w:p>
+      <w:pPr>
+        <w:spacing w:after="120" w:line="312" w:lineRule="auto"/>
+        <w:rPr>
+          <w:rFonts w:ascii="Arial" w:hAnsi="Arial" w:cs="Arial"/>
+          <w:b/>
+          <w:sz w:val="22"/>
+        </w:rPr>
+      </w:pPr>
+      <w:r>
+        <w:rPr>
+          <w:rFonts w:ascii="Arial" w:hAnsi="Arial" w:cs="Arial"/>
+          <w:b/>
+          <w:sz w:val="22"/>
+        </w:rPr>
+        <w:t>2.4 implementing in iOS</w:t>
+      </w:r>
+    </w:p>
+    <w:p>
+      <w:pPr>
+        <w:spacing w:after="120" w:line="312" w:lineRule="auto"/>
+        <w:rPr>
+          <w:rFonts w:ascii="Arial" w:hAnsi="Arial" w:cs="Arial"/>
+          <w:b/>
+          <w:sz w:val="22"/>
+        </w:rPr>
+      </w:pPr>
+    </w:p>
+    <w:p>
+      <w:pPr>
+        <w:spacing w:after="120" w:line="312" w:lineRule="auto"/>
+        <w:rPr>
+          <w:rFonts w:ascii="Arial" w:hAnsi="Arial" w:cs="Arial"/>
+          <w:b/>
+          <w:sz w:val="22"/>
+        </w:rPr>
+      </w:pPr>
+      <w:r>
+        <w:rPr>
+          <w:rFonts w:ascii="Arial" w:hAnsi="Arial" w:cs="Arial"/>
+          <w:b/>
           <w:sz w:val="22"/>
         </w:rPr>
         <w:t>Generating training set</w:t>
@@ -130,6 +702,7 @@
           <w:rFonts w:ascii="Arial" w:hAnsi="Arial" w:cs="Arial"/>
           <w:sz w:val="22"/>
         </w:rPr>
+        <w:lastRenderedPageBreak/>
         <w:t xml:space="preserve">We generated the training set </w:t>
       </w:r>
       <w:r>
@@ -369,7 +942,25 @@
           <w:rFonts w:ascii="Arial" w:hAnsi="Arial" w:cs="Arial"/>
           <w:sz w:val="22"/>
         </w:rPr>
-        <w:t>the grayscale value of the pixel at location x,y in the image.</w:t>
+        <w:t xml:space="preserve">the grayscale value of the pixel at location </w:t>
+      </w:r>
+      <w:proofErr w:type="spellStart"/>
+      <w:proofErr w:type="gramStart"/>
+      <w:r>
+        <w:rPr>
+          <w:rFonts w:ascii="Arial" w:hAnsi="Arial" w:cs="Arial"/>
+          <w:sz w:val="22"/>
+        </w:rPr>
+        <w:t>x,y</w:t>
+      </w:r>
+      <w:proofErr w:type="spellEnd"/>
+      <w:proofErr w:type="gramEnd"/>
+      <w:r>
+        <w:rPr>
+          <w:rFonts w:ascii="Arial" w:hAnsi="Arial" w:cs="Arial"/>
+          <w:sz w:val="22"/>
+        </w:rPr>
+        <w:t xml:space="preserve"> in the image.</w:t>
       </w:r>
       <w:r>
         <w:rPr>
@@ -579,14 +1170,6 @@
           <w:sz w:val="22"/>
         </w:rPr>
       </w:pPr>
-      <w:r>
-        <w:rPr>
-          <w:rFonts w:ascii="Arial" w:hAnsi="Arial" w:cs="Arial"/>
-          <w:b/>
-          <w:sz w:val="22"/>
-        </w:rPr>
-        <w:br w:type="page"/>
-      </w:r>
     </w:p>
     <w:p>
       <w:pPr>
@@ -608,30 +1191,624 @@
           <w:b/>
           <w:sz w:val="22"/>
         </w:rPr>
+        <w:t>Mean-shift algorithm</w:t>
+      </w:r>
+    </w:p>
+    <w:p>
+      <w:pPr>
+        <w:spacing w:after="120" w:line="312" w:lineRule="auto"/>
+        <w:rPr>
+          <w:rFonts w:ascii="Arial" w:hAnsi="Arial" w:cs="Arial"/>
+          <w:sz w:val="22"/>
+        </w:rPr>
+      </w:pPr>
+      <w:r>
+        <w:rPr>
+          <w:rFonts w:ascii="Arial" w:hAnsi="Arial" w:cs="Arial"/>
+          <w:sz w:val="22"/>
+        </w:rPr>
+        <w:t xml:space="preserve">For the mean-shift algorithm the image representation </w:t>
+      </w:r>
+      <w:r>
+        <w:rPr>
+          <w:rFonts w:ascii="Arial" w:hAnsi="Arial" w:cs="Arial"/>
+          <w:sz w:val="22"/>
+        </w:rPr>
+        <w:t>is</w:t>
+      </w:r>
+      <w:r>
+        <w:rPr>
+          <w:rFonts w:ascii="Arial" w:hAnsi="Arial" w:cs="Arial"/>
+          <w:sz w:val="22"/>
+        </w:rPr>
+        <w:t xml:space="preserve"> a</w:t>
+      </w:r>
+      <w:r>
+        <w:rPr>
+          <w:rFonts w:ascii="Arial" w:hAnsi="Arial" w:cs="Arial"/>
+          <w:sz w:val="22"/>
+        </w:rPr>
+        <w:t xml:space="preserve"> multi-dimensional matrix by </w:t>
+      </w:r>
+      <w:commentRangeStart w:id="1"/>
+      <w:r>
+        <w:rPr>
+          <w:rFonts w:ascii="Arial" w:hAnsi="Arial" w:cs="Arial"/>
+          <w:sz w:val="22"/>
+          <w:highlight w:val="yellow"/>
+        </w:rPr>
+        <w:t xml:space="preserve">discarding </w:t>
+      </w:r>
+      <w:r>
+        <w:rPr>
+          <w:rFonts w:ascii="Arial" w:hAnsi="Arial" w:cs="Arial"/>
+          <w:sz w:val="22"/>
+          <w:highlight w:val="yellow"/>
+        </w:rPr>
+        <w:t>spatial information</w:t>
+      </w:r>
+      <w:r>
+        <w:rPr>
+          <w:rFonts w:ascii="Arial" w:hAnsi="Arial" w:cs="Arial"/>
+          <w:sz w:val="22"/>
+        </w:rPr>
+        <w:t xml:space="preserve"> </w:t>
+      </w:r>
+      <w:commentRangeEnd w:id="1"/>
+      <w:r>
+        <w:rPr>
+          <w:rStyle w:val="CommentReference"/>
+        </w:rPr>
+        <w:commentReference w:id="1"/>
+      </w:r>
+      <w:r>
+        <w:rPr>
+          <w:rFonts w:ascii="Arial" w:hAnsi="Arial" w:cs="Arial"/>
+          <w:sz w:val="22"/>
+        </w:rPr>
+        <w:t>and only looking at color. This resulting representation is</w:t>
+      </w:r>
+      <w:r>
+        <w:rPr>
+          <w:rFonts w:ascii="Arial" w:hAnsi="Arial" w:cs="Arial"/>
+          <w:sz w:val="22"/>
+        </w:rPr>
+        <w:t xml:space="preserve"> called the </w:t>
+      </w:r>
+      <w:r>
+        <w:rPr>
+          <w:rFonts w:ascii="Arial" w:hAnsi="Arial" w:cs="Arial"/>
+          <w:i/>
+          <w:sz w:val="22"/>
+        </w:rPr>
+        <w:t>feature space</w:t>
+      </w:r>
+      <w:r>
+        <w:rPr>
+          <w:rFonts w:ascii="Arial" w:hAnsi="Arial" w:cs="Arial"/>
+          <w:sz w:val="22"/>
+        </w:rPr>
+        <w:t xml:space="preserve">. Mean shift considers the feature space to consist of </w:t>
+      </w:r>
+      <w:r>
+        <w:rPr>
+          <w:rFonts w:ascii="Arial" w:hAnsi="Arial" w:cs="Arial"/>
+          <w:sz w:val="22"/>
+        </w:rPr>
+        <w:t xml:space="preserve">a </w:t>
+      </w:r>
+      <w:r>
+        <w:rPr>
+          <w:rFonts w:ascii="Arial" w:hAnsi="Arial" w:cs="Arial"/>
+          <w:sz w:val="22"/>
+        </w:rPr>
+        <w:t xml:space="preserve">probability density function. </w:t>
+      </w:r>
+      <w:r>
+        <w:rPr>
+          <w:rFonts w:ascii="Arial" w:hAnsi="Arial" w:cs="Arial"/>
+          <w:sz w:val="22"/>
+        </w:rPr>
+        <w:t>The</w:t>
+      </w:r>
+      <w:r>
+        <w:rPr>
+          <w:rFonts w:ascii="Arial" w:hAnsi="Arial" w:cs="Arial"/>
+          <w:sz w:val="22"/>
+        </w:rPr>
+        <w:t xml:space="preserve"> probability density function is a </w:t>
+      </w:r>
+      <w:r>
+        <w:rPr>
+          <w:rFonts w:ascii="Arial" w:hAnsi="Arial" w:cs="Arial"/>
+          <w:sz w:val="22"/>
+        </w:rPr>
+        <w:t>function in which the area under the curve describe</w:t>
+      </w:r>
+      <w:r>
+        <w:rPr>
+          <w:rFonts w:ascii="Arial" w:hAnsi="Arial" w:cs="Arial"/>
+          <w:sz w:val="22"/>
+        </w:rPr>
+        <w:t xml:space="preserve">s </w:t>
+      </w:r>
+      <w:r>
+        <w:rPr>
+          <w:rFonts w:ascii="Arial" w:hAnsi="Arial" w:cs="Arial"/>
+          <w:sz w:val="22"/>
+        </w:rPr>
+        <w:t xml:space="preserve">the probability of </w:t>
+      </w:r>
+      <w:r>
+        <w:rPr>
+          <w:rFonts w:ascii="Arial" w:hAnsi="Arial" w:cs="Arial"/>
+          <w:sz w:val="22"/>
+        </w:rPr>
+        <w:t xml:space="preserve">a certain </w:t>
+      </w:r>
+      <w:r>
+        <w:rPr>
+          <w:rFonts w:ascii="Arial" w:hAnsi="Arial" w:cs="Arial"/>
+          <w:sz w:val="22"/>
+        </w:rPr>
+        <w:t xml:space="preserve">value </w:t>
+      </w:r>
+      <w:r>
+        <w:rPr>
+          <w:rFonts w:ascii="Arial" w:hAnsi="Arial" w:cs="Arial"/>
+          <w:sz w:val="22"/>
+        </w:rPr>
+        <w:t>range</w:t>
+      </w:r>
+      <w:r>
+        <w:rPr>
+          <w:rFonts w:ascii="Arial" w:hAnsi="Arial" w:cs="Arial"/>
+          <w:sz w:val="22"/>
+        </w:rPr>
+        <w:t xml:space="preserve"> giving the supplied data points</w:t>
+      </w:r>
+      <w:r>
+        <w:rPr>
+          <w:rFonts w:ascii="Arial" w:hAnsi="Arial" w:cs="Arial"/>
+          <w:sz w:val="22"/>
+        </w:rPr>
+        <w:t>.</w:t>
+      </w:r>
+      <w:r>
+        <w:rPr>
+          <w:rFonts w:ascii="Arial" w:hAnsi="Arial" w:cs="Arial"/>
+          <w:sz w:val="22"/>
+        </w:rPr>
+        <w:t xml:space="preserve"> For example,</w:t>
+      </w:r>
+      <w:r>
+        <w:rPr>
+          <w:rFonts w:ascii="Arial" w:hAnsi="Arial" w:cs="Arial"/>
+          <w:sz w:val="22"/>
+        </w:rPr>
+        <w:t xml:space="preserve"> </w:t>
+      </w:r>
+      <w:r>
+        <w:rPr>
+          <w:rFonts w:ascii="Arial" w:hAnsi="Arial" w:cs="Arial"/>
+          <w:sz w:val="22"/>
+        </w:rPr>
+        <w:t>a</w:t>
+      </w:r>
+      <w:r>
+        <w:rPr>
+          <w:rFonts w:ascii="Arial" w:hAnsi="Arial" w:cs="Arial"/>
+          <w:sz w:val="22"/>
+        </w:rPr>
+        <w:t xml:space="preserve"> </w:t>
+      </w:r>
+      <w:r>
+        <w:rPr>
+          <w:rFonts w:ascii="Arial" w:hAnsi="Arial" w:cs="Arial"/>
+          <w:sz w:val="22"/>
+        </w:rPr>
+        <w:t>well-</w:t>
+      </w:r>
+      <w:r>
+        <w:rPr>
+          <w:rFonts w:ascii="Arial" w:hAnsi="Arial" w:cs="Arial"/>
+          <w:sz w:val="22"/>
+        </w:rPr>
+        <w:t>known</w:t>
+      </w:r>
+      <w:r>
+        <w:rPr>
+          <w:rFonts w:ascii="Arial" w:hAnsi="Arial" w:cs="Arial"/>
+          <w:sz w:val="22"/>
+        </w:rPr>
+        <w:t xml:space="preserve"> </w:t>
+      </w:r>
+      <w:r>
+        <w:rPr>
+          <w:rFonts w:ascii="Arial" w:hAnsi="Arial" w:cs="Arial"/>
+          <w:i/>
+          <w:sz w:val="22"/>
+        </w:rPr>
+        <w:t>probability density function</w:t>
+      </w:r>
+      <w:r>
+        <w:rPr>
+          <w:rFonts w:ascii="Arial" w:hAnsi="Arial" w:cs="Arial"/>
+          <w:sz w:val="22"/>
+        </w:rPr>
+        <w:t xml:space="preserve"> (</w:t>
+      </w:r>
+      <w:proofErr w:type="spellStart"/>
+      <w:r>
+        <w:rPr>
+          <w:rFonts w:ascii="Arial" w:hAnsi="Arial" w:cs="Arial"/>
+          <w:sz w:val="22"/>
+        </w:rPr>
+        <w:t>p</w:t>
+      </w:r>
+      <w:r>
+        <w:rPr>
+          <w:rFonts w:ascii="Arial" w:hAnsi="Arial" w:cs="Arial"/>
+          <w:sz w:val="22"/>
+        </w:rPr>
+        <w:t>.</w:t>
+      </w:r>
+      <w:r>
+        <w:rPr>
+          <w:rFonts w:ascii="Arial" w:hAnsi="Arial" w:cs="Arial"/>
+          <w:sz w:val="22"/>
+        </w:rPr>
+        <w:t>d</w:t>
+      </w:r>
+      <w:r>
+        <w:rPr>
+          <w:rFonts w:ascii="Arial" w:hAnsi="Arial" w:cs="Arial"/>
+          <w:sz w:val="22"/>
+        </w:rPr>
+        <w:t>.</w:t>
+      </w:r>
+      <w:r>
+        <w:rPr>
+          <w:rFonts w:ascii="Arial" w:hAnsi="Arial" w:cs="Arial"/>
+          <w:sz w:val="22"/>
+        </w:rPr>
+        <w:t>f</w:t>
+      </w:r>
+      <w:proofErr w:type="spellEnd"/>
+      <w:r>
+        <w:rPr>
+          <w:rFonts w:ascii="Arial" w:hAnsi="Arial" w:cs="Arial"/>
+          <w:sz w:val="22"/>
+        </w:rPr>
+        <w:t>.</w:t>
+      </w:r>
+      <w:r>
+        <w:rPr>
+          <w:rFonts w:ascii="Arial" w:hAnsi="Arial" w:cs="Arial"/>
+          <w:sz w:val="22"/>
+        </w:rPr>
+        <w:t>)</w:t>
+      </w:r>
+      <w:r>
+        <w:rPr>
+          <w:rFonts w:ascii="Arial" w:hAnsi="Arial" w:cs="Arial"/>
+          <w:sz w:val="22"/>
+        </w:rPr>
+        <w:t xml:space="preserve"> is the </w:t>
+      </w:r>
+      <w:r>
+        <w:rPr>
+          <w:rFonts w:ascii="Arial" w:hAnsi="Arial" w:cs="Arial"/>
+          <w:sz w:val="22"/>
+        </w:rPr>
+        <w:t>normal distribution</w:t>
+      </w:r>
+      <w:r>
+        <w:rPr>
+          <w:rFonts w:ascii="Arial" w:hAnsi="Arial" w:cs="Arial"/>
+          <w:sz w:val="22"/>
+        </w:rPr>
+        <w:t>.</w:t>
+      </w:r>
+      <w:r>
+        <w:rPr>
+          <w:rFonts w:ascii="Arial" w:hAnsi="Arial" w:cs="Arial"/>
+          <w:sz w:val="22"/>
+        </w:rPr>
+        <w:t xml:space="preserve"> </w:t>
+      </w:r>
+    </w:p>
+    <w:p>
+      <w:pPr>
+        <w:spacing w:after="120" w:line="312" w:lineRule="auto"/>
+        <w:rPr>
+          <w:rFonts w:ascii="Arial" w:hAnsi="Arial" w:cs="Arial"/>
+          <w:sz w:val="22"/>
+        </w:rPr>
+      </w:pPr>
+      <w:r>
+        <w:rPr>
+          <w:rFonts w:ascii="Arial" w:hAnsi="Arial" w:cs="Arial"/>
+          <w:sz w:val="22"/>
+        </w:rPr>
+        <w:t xml:space="preserve">The mean shift algorithm uses </w:t>
+      </w:r>
+      <w:r>
+        <w:rPr>
+          <w:rFonts w:ascii="Arial" w:hAnsi="Arial" w:cs="Arial"/>
+          <w:sz w:val="22"/>
+        </w:rPr>
+        <w:t xml:space="preserve">a sample </w:t>
+      </w:r>
+      <w:r>
+        <w:rPr>
+          <w:rFonts w:ascii="Arial" w:hAnsi="Arial" w:cs="Arial"/>
+          <w:sz w:val="22"/>
+        </w:rPr>
+        <w:t>of points</w:t>
+      </w:r>
+      <w:r>
+        <w:rPr>
+          <w:rFonts w:ascii="Arial" w:hAnsi="Arial" w:cs="Arial"/>
+          <w:sz w:val="22"/>
+        </w:rPr>
+        <w:t xml:space="preserve"> (the window)</w:t>
+      </w:r>
+      <w:r>
+        <w:rPr>
+          <w:rFonts w:ascii="Arial" w:hAnsi="Arial" w:cs="Arial"/>
+          <w:sz w:val="22"/>
+        </w:rPr>
+        <w:t xml:space="preserve"> in</w:t>
+      </w:r>
+      <w:r>
+        <w:rPr>
+          <w:rFonts w:ascii="Arial" w:hAnsi="Arial" w:cs="Arial"/>
+          <w:sz w:val="22"/>
+        </w:rPr>
+        <w:t xml:space="preserve"> the</w:t>
+      </w:r>
+      <w:r>
+        <w:rPr>
+          <w:rFonts w:ascii="Arial" w:hAnsi="Arial" w:cs="Arial"/>
+          <w:sz w:val="22"/>
+        </w:rPr>
+        <w:t xml:space="preserve"> feature space as a sample of a pdf</w:t>
+      </w:r>
+      <w:r>
+        <w:rPr>
+          <w:rFonts w:ascii="Arial" w:hAnsi="Arial" w:cs="Arial"/>
+          <w:sz w:val="22"/>
+        </w:rPr>
+        <w:t xml:space="preserve">, </w:t>
+      </w:r>
+      <w:r>
+        <w:rPr>
+          <w:rFonts w:ascii="Arial" w:hAnsi="Arial" w:cs="Arial"/>
+          <w:sz w:val="22"/>
+        </w:rPr>
+        <w:t xml:space="preserve">calculates </w:t>
+      </w:r>
+      <w:r>
+        <w:rPr>
+          <w:rFonts w:ascii="Arial" w:hAnsi="Arial" w:cs="Arial"/>
+          <w:sz w:val="22"/>
+        </w:rPr>
+        <w:t xml:space="preserve">the pdf </w:t>
+      </w:r>
+      <w:r>
+        <w:rPr>
+          <w:rFonts w:ascii="Arial" w:hAnsi="Arial" w:cs="Arial"/>
+          <w:sz w:val="22"/>
+        </w:rPr>
+        <w:t>on these</w:t>
+      </w:r>
+      <w:r>
+        <w:rPr>
+          <w:rFonts w:ascii="Arial" w:hAnsi="Arial" w:cs="Arial"/>
+          <w:sz w:val="22"/>
+        </w:rPr>
+        <w:t xml:space="preserve"> discrete values</w:t>
+      </w:r>
+      <w:r>
+        <w:rPr>
+          <w:rFonts w:ascii="Arial" w:hAnsi="Arial" w:cs="Arial"/>
+          <w:sz w:val="22"/>
+        </w:rPr>
+        <w:t xml:space="preserve"> with a supplied kernel</w:t>
+      </w:r>
+      <w:r>
+        <w:rPr>
+          <w:rFonts w:ascii="Arial" w:hAnsi="Arial" w:cs="Arial"/>
+          <w:sz w:val="22"/>
+        </w:rPr>
+        <w:t xml:space="preserve"> </w:t>
+      </w:r>
+      <w:r>
+        <w:rPr>
+          <w:rFonts w:ascii="Arial" w:hAnsi="Arial" w:cs="Arial"/>
+          <w:sz w:val="22"/>
+        </w:rPr>
+        <w:t>and calculates the</w:t>
+      </w:r>
+      <w:r>
+        <w:rPr>
+          <w:rFonts w:ascii="Arial" w:hAnsi="Arial" w:cs="Arial"/>
+          <w:sz w:val="22"/>
+        </w:rPr>
+        <w:t xml:space="preserve"> mean</w:t>
+      </w:r>
+      <w:r>
+        <w:rPr>
+          <w:rFonts w:ascii="Arial" w:hAnsi="Arial" w:cs="Arial"/>
+          <w:sz w:val="22"/>
+        </w:rPr>
+        <w:t xml:space="preserve"> shift </w:t>
+      </w:r>
+      <w:r>
+        <w:rPr>
+          <w:rFonts w:ascii="Arial" w:hAnsi="Arial" w:cs="Arial"/>
+          <w:sz w:val="22"/>
+        </w:rPr>
+        <w:t>(</w:t>
+      </w:r>
+      <w:r>
+        <w:rPr>
+          <w:rFonts w:ascii="Arial" w:hAnsi="Arial" w:cs="Arial"/>
+          <w:sz w:val="22"/>
+        </w:rPr>
+        <w:t xml:space="preserve">) </w:t>
+      </w:r>
+      <w:r>
+        <w:rPr>
+          <w:rFonts w:ascii="Arial" w:hAnsi="Arial" w:cs="Arial"/>
+          <w:sz w:val="22"/>
+        </w:rPr>
+        <w:t>this pdf</w:t>
+      </w:r>
+      <w:r>
+        <w:rPr>
+          <w:rFonts w:ascii="Arial" w:hAnsi="Arial" w:cs="Arial"/>
+          <w:sz w:val="22"/>
+        </w:rPr>
+        <w:t>.</w:t>
+      </w:r>
+      <w:r>
+        <w:rPr>
+          <w:rFonts w:ascii="Arial" w:hAnsi="Arial" w:cs="Arial"/>
+          <w:sz w:val="22"/>
+        </w:rPr>
+        <w:t xml:space="preserve"> </w:t>
+      </w:r>
+      <w:r>
+        <w:rPr>
+          <w:rFonts w:ascii="Arial" w:hAnsi="Arial" w:cs="Arial"/>
+          <w:sz w:val="22"/>
+        </w:rPr>
+        <w:t xml:space="preserve">This </w:t>
+      </w:r>
+      <w:r>
+        <w:rPr>
+          <w:rFonts w:ascii="Arial" w:hAnsi="Arial" w:cs="Arial"/>
+          <w:i/>
+          <w:sz w:val="22"/>
+        </w:rPr>
+        <w:t xml:space="preserve">mean </w:t>
+      </w:r>
+      <w:r>
+        <w:rPr>
+          <w:rFonts w:ascii="Arial" w:hAnsi="Arial" w:cs="Arial"/>
+          <w:i/>
+          <w:sz w:val="22"/>
+        </w:rPr>
+        <w:t>shift</w:t>
+      </w:r>
+      <w:r>
+        <w:rPr>
+          <w:rFonts w:ascii="Arial" w:hAnsi="Arial" w:cs="Arial"/>
+          <w:sz w:val="22"/>
+        </w:rPr>
+        <w:t xml:space="preserve"> </w:t>
+      </w:r>
+      <w:r>
+        <w:rPr>
+          <w:rFonts w:ascii="Arial" w:hAnsi="Arial" w:cs="Arial"/>
+          <w:sz w:val="22"/>
+        </w:rPr>
+        <w:t xml:space="preserve">is calculated by the </w:t>
+      </w:r>
+      <w:r>
+        <w:rPr>
+          <w:rFonts w:ascii="Arial" w:hAnsi="Arial" w:cs="Arial"/>
+          <w:sz w:val="22"/>
+        </w:rPr>
+        <w:t xml:space="preserve">weighted </w:t>
+      </w:r>
+      <w:r>
+        <w:rPr>
+          <w:rFonts w:ascii="Arial" w:hAnsi="Arial" w:cs="Arial"/>
+          <w:sz w:val="22"/>
+        </w:rPr>
+        <w:t xml:space="preserve">mean of the change of the </w:t>
+      </w:r>
+      <w:proofErr w:type="spellStart"/>
+      <w:r>
+        <w:rPr>
+          <w:rFonts w:ascii="Arial" w:hAnsi="Arial" w:cs="Arial"/>
+          <w:sz w:val="22"/>
+        </w:rPr>
+        <w:t>p.d.f</w:t>
+      </w:r>
+      <w:proofErr w:type="spellEnd"/>
+      <w:r>
+        <w:rPr>
+          <w:rFonts w:ascii="Arial" w:hAnsi="Arial" w:cs="Arial"/>
+          <w:sz w:val="22"/>
+        </w:rPr>
+        <w:t>.</w:t>
+      </w:r>
+      <w:r>
+        <w:rPr>
+          <w:rFonts w:ascii="Arial" w:hAnsi="Arial" w:cs="Arial"/>
+          <w:sz w:val="22"/>
+        </w:rPr>
+        <w:t>: by summing the derivative’s value at every discrete</w:t>
+      </w:r>
+      <w:r>
+        <w:rPr>
+          <w:rFonts w:ascii="Arial" w:hAnsi="Arial" w:cs="Arial"/>
+          <w:sz w:val="22"/>
+        </w:rPr>
+        <w:t xml:space="preserve"> </w:t>
+      </w:r>
+      <w:r>
+        <w:rPr>
+          <w:rFonts w:ascii="Arial" w:hAnsi="Arial" w:cs="Arial"/>
+          <w:sz w:val="22"/>
+        </w:rPr>
+        <w:t xml:space="preserve">of </w:t>
+      </w:r>
+      <w:r>
+        <w:rPr>
+          <w:rFonts w:ascii="Arial" w:hAnsi="Arial" w:cs="Arial"/>
+          <w:sz w:val="22"/>
+        </w:rPr>
+        <w:t xml:space="preserve">the point </w:t>
+      </w:r>
+      <w:r>
+        <w:rPr>
+          <w:rFonts w:ascii="Arial" w:hAnsi="Arial" w:cs="Arial"/>
+          <w:sz w:val="22"/>
+        </w:rPr>
+        <w:t>in the window and dividing it by the weights</w:t>
+      </w:r>
+      <w:r>
+        <w:rPr>
+          <w:rFonts w:ascii="Arial" w:hAnsi="Arial" w:cs="Arial"/>
+          <w:sz w:val="22"/>
+        </w:rPr>
+        <w:t xml:space="preserve"> provided by the kernel</w:t>
+      </w:r>
+      <w:r>
+        <w:rPr>
+          <w:rFonts w:ascii="Arial" w:hAnsi="Arial" w:cs="Arial"/>
+          <w:sz w:val="22"/>
+        </w:rPr>
+        <w:t xml:space="preserve">. </w:t>
+      </w:r>
+      <w:r>
+        <w:rPr>
+          <w:rFonts w:ascii="Arial" w:hAnsi="Arial" w:cs="Arial"/>
+          <w:sz w:val="22"/>
+        </w:rPr>
+        <w:t xml:space="preserve">Another way of looking at it </w:t>
+      </w:r>
+      <w:r>
+        <w:rPr>
+          <w:rFonts w:ascii="Arial" w:hAnsi="Arial" w:cs="Arial"/>
+          <w:sz w:val="22"/>
+        </w:rPr>
         <w:lastRenderedPageBreak/>
-        <w:t>Mean-shift algorithm</w:t>
-      </w:r>
-    </w:p>
-    <w:p>
-      <w:pPr>
-        <w:spacing w:after="120" w:line="312" w:lineRule="auto"/>
-        <w:rPr>
-          <w:rFonts w:ascii="Arial" w:hAnsi="Arial" w:cs="Arial"/>
-          <w:sz w:val="22"/>
-        </w:rPr>
-      </w:pPr>
-      <w:r>
-        <w:rPr>
-          <w:rFonts w:ascii="Arial" w:hAnsi="Arial" w:cs="Arial"/>
-          <w:sz w:val="22"/>
-        </w:rPr>
-        <w:t xml:space="preserve">For the mean-shift algorithm the image representation </w:t>
-      </w:r>
-      <w:r>
-        <w:rPr>
-          <w:rFonts w:ascii="Arial" w:hAnsi="Arial" w:cs="Arial"/>
-          <w:sz w:val="22"/>
-        </w:rPr>
         <w:t>is</w:t>
       </w:r>
       <w:r>
@@ -639,31 +1816,65 @@
           <w:rFonts w:ascii="Arial" w:hAnsi="Arial" w:cs="Arial"/>
           <w:sz w:val="22"/>
         </w:rPr>
-        <w:t xml:space="preserve"> a</w:t>
-      </w:r>
-      <w:r>
-        <w:rPr>
-          <w:rFonts w:ascii="Arial" w:hAnsi="Arial" w:cs="Arial"/>
-          <w:sz w:val="22"/>
-        </w:rPr>
-        <w:t xml:space="preserve"> multi-dimensional matrix by </w:t>
-      </w:r>
-      <w:commentRangeStart w:id="0"/>
-      <w:r>
-        <w:rPr>
-          <w:rFonts w:ascii="Arial" w:hAnsi="Arial" w:cs="Arial"/>
-          <w:sz w:val="22"/>
-          <w:highlight w:val="yellow"/>
-        </w:rPr>
-        <w:t xml:space="preserve">discarding </w:t>
-      </w:r>
-      <w:r>
-        <w:rPr>
-          <w:rFonts w:ascii="Arial" w:hAnsi="Arial" w:cs="Arial"/>
-          <w:sz w:val="22"/>
-          <w:highlight w:val="yellow"/>
-        </w:rPr>
-        <w:t>spatial information</w:t>
+        <w:t xml:space="preserve"> calculating </w:t>
+      </w:r>
+      <w:r>
+        <w:rPr>
+          <w:rFonts w:ascii="Arial" w:hAnsi="Arial" w:cs="Arial"/>
+          <w:sz w:val="22"/>
+        </w:rPr>
+        <w:t xml:space="preserve">the direction of the </w:t>
+      </w:r>
+      <w:proofErr w:type="spellStart"/>
+      <w:r>
+        <w:rPr>
+          <w:rFonts w:ascii="Arial" w:hAnsi="Arial" w:cs="Arial"/>
+          <w:sz w:val="22"/>
+        </w:rPr>
+        <w:t>p</w:t>
+      </w:r>
+      <w:r>
+        <w:rPr>
+          <w:rFonts w:ascii="Arial" w:hAnsi="Arial" w:cs="Arial"/>
+          <w:sz w:val="22"/>
+        </w:rPr>
+        <w:t>.</w:t>
+      </w:r>
+      <w:r>
+        <w:rPr>
+          <w:rFonts w:ascii="Arial" w:hAnsi="Arial" w:cs="Arial"/>
+          <w:sz w:val="22"/>
+        </w:rPr>
+        <w:t>d</w:t>
+      </w:r>
+      <w:r>
+        <w:rPr>
+          <w:rFonts w:ascii="Arial" w:hAnsi="Arial" w:cs="Arial"/>
+          <w:sz w:val="22"/>
+        </w:rPr>
+        <w:t>.f</w:t>
+      </w:r>
+      <w:proofErr w:type="spellEnd"/>
+      <w:r>
+        <w:rPr>
+          <w:rFonts w:ascii="Arial" w:hAnsi="Arial" w:cs="Arial"/>
+          <w:sz w:val="22"/>
+        </w:rPr>
+        <w:t xml:space="preserve">. </w:t>
+      </w:r>
+      <w:r>
+        <w:rPr>
+          <w:rFonts w:ascii="Arial" w:hAnsi="Arial" w:cs="Arial"/>
+          <w:sz w:val="22"/>
+        </w:rPr>
+        <w:t>at a distinct point</w:t>
+      </w:r>
+      <w:r>
+        <w:rPr>
+          <w:rFonts w:ascii="Arial" w:hAnsi="Arial" w:cs="Arial"/>
+          <w:sz w:val="22"/>
+        </w:rPr>
+        <w:t>;</w:t>
       </w:r>
       <w:r>
         <w:rPr>
@@ -672,118 +1883,54 @@
         </w:rPr>
         <w:t xml:space="preserve"> </w:t>
       </w:r>
-      <w:commentRangeEnd w:id="0"/>
-      <w:r>
-        <w:rPr>
-          <w:rStyle w:val="CommentReference"/>
-        </w:rPr>
-        <w:commentReference w:id="0"/>
-      </w:r>
-      <w:r>
-        <w:rPr>
-          <w:rFonts w:ascii="Arial" w:hAnsi="Arial" w:cs="Arial"/>
-          <w:sz w:val="22"/>
-        </w:rPr>
-        <w:t>and only looking at color. This resulting representation is</w:t>
-      </w:r>
-      <w:r>
-        <w:rPr>
-          <w:rFonts w:ascii="Arial" w:hAnsi="Arial" w:cs="Arial"/>
-          <w:sz w:val="22"/>
-        </w:rPr>
-        <w:t xml:space="preserve"> called the </w:t>
-      </w:r>
-      <w:r>
-        <w:rPr>
-          <w:rFonts w:ascii="Arial" w:hAnsi="Arial" w:cs="Arial"/>
-          <w:i/>
-          <w:sz w:val="22"/>
-        </w:rPr>
-        <w:t>feature space</w:t>
-      </w:r>
-      <w:r>
-        <w:rPr>
-          <w:rFonts w:ascii="Arial" w:hAnsi="Arial" w:cs="Arial"/>
-          <w:sz w:val="22"/>
-        </w:rPr>
-        <w:t xml:space="preserve">. Mean shift considers the feature space to consist of </w:t>
-      </w:r>
-      <w:r>
-        <w:rPr>
-          <w:rFonts w:ascii="Arial" w:hAnsi="Arial" w:cs="Arial"/>
-          <w:sz w:val="22"/>
-        </w:rPr>
-        <w:t xml:space="preserve">a </w:t>
-      </w:r>
-      <w:r>
-        <w:rPr>
-          <w:rFonts w:ascii="Arial" w:hAnsi="Arial" w:cs="Arial"/>
-          <w:sz w:val="22"/>
-        </w:rPr>
-        <w:t xml:space="preserve">probability density function. </w:t>
-      </w:r>
-      <w:r>
-        <w:rPr>
-          <w:rFonts w:ascii="Arial" w:hAnsi="Arial" w:cs="Arial"/>
-          <w:sz w:val="22"/>
-        </w:rPr>
-        <w:t>The</w:t>
-      </w:r>
-      <w:r>
-        <w:rPr>
-          <w:rFonts w:ascii="Arial" w:hAnsi="Arial" w:cs="Arial"/>
-          <w:sz w:val="22"/>
-        </w:rPr>
-        <w:t xml:space="preserve"> probability density function is a </w:t>
-      </w:r>
-      <w:r>
-        <w:rPr>
-          <w:rFonts w:ascii="Arial" w:hAnsi="Arial" w:cs="Arial"/>
-          <w:sz w:val="22"/>
-        </w:rPr>
-        <w:t>function in which the area under the curve describe</w:t>
-      </w:r>
-      <w:r>
-        <w:rPr>
-          <w:rFonts w:ascii="Arial" w:hAnsi="Arial" w:cs="Arial"/>
-          <w:sz w:val="22"/>
-        </w:rPr>
-        <w:t xml:space="preserve">s </w:t>
-      </w:r>
-      <w:r>
-        <w:rPr>
-          <w:rFonts w:ascii="Arial" w:hAnsi="Arial" w:cs="Arial"/>
-          <w:sz w:val="22"/>
-        </w:rPr>
-        <w:t xml:space="preserve">the probability of </w:t>
-      </w:r>
-      <w:r>
-        <w:rPr>
-          <w:rFonts w:ascii="Arial" w:hAnsi="Arial" w:cs="Arial"/>
-          <w:sz w:val="22"/>
-        </w:rPr>
-        <w:t xml:space="preserve">a certain </w:t>
-      </w:r>
-      <w:r>
-        <w:rPr>
-          <w:rFonts w:ascii="Arial" w:hAnsi="Arial" w:cs="Arial"/>
-          <w:sz w:val="22"/>
-        </w:rPr>
-        <w:t xml:space="preserve">value </w:t>
-      </w:r>
-      <w:r>
-        <w:rPr>
-          <w:rFonts w:ascii="Arial" w:hAnsi="Arial" w:cs="Arial"/>
-          <w:sz w:val="22"/>
-        </w:rPr>
-        <w:t>range</w:t>
-      </w:r>
-      <w:r>
-        <w:rPr>
-          <w:rFonts w:ascii="Arial" w:hAnsi="Arial" w:cs="Arial"/>
-          <w:sz w:val="22"/>
-        </w:rPr>
-        <w:t xml:space="preserve"> giving the supplied data points</w:t>
+      <w:r>
+        <w:rPr>
+          <w:rFonts w:ascii="Arial" w:hAnsi="Arial" w:cs="Arial"/>
+          <w:sz w:val="22"/>
+        </w:rPr>
+        <w:t>t</w:t>
+      </w:r>
+      <w:r>
+        <w:rPr>
+          <w:rFonts w:ascii="Arial" w:hAnsi="Arial" w:cs="Arial"/>
+          <w:sz w:val="22"/>
+        </w:rPr>
+        <w:t>he direct</w:t>
+      </w:r>
+      <w:r>
+        <w:rPr>
+          <w:rFonts w:ascii="Arial" w:hAnsi="Arial" w:cs="Arial"/>
+          <w:sz w:val="22"/>
+        </w:rPr>
+        <w:t>ion</w:t>
+      </w:r>
+      <w:r>
+        <w:rPr>
+          <w:rFonts w:ascii="Arial" w:hAnsi="Arial" w:cs="Arial"/>
+          <w:sz w:val="22"/>
+        </w:rPr>
+        <w:t xml:space="preserve"> towards </w:t>
+      </w:r>
+      <w:r>
+        <w:rPr>
+          <w:rFonts w:ascii="Arial" w:hAnsi="Arial" w:cs="Arial"/>
+          <w:sz w:val="22"/>
+        </w:rPr>
+        <w:t xml:space="preserve">the </w:t>
+      </w:r>
+      <w:r>
+        <w:rPr>
+          <w:rFonts w:ascii="Arial" w:hAnsi="Arial" w:cs="Arial"/>
+          <w:sz w:val="22"/>
+        </w:rPr>
+        <w:t>mean can be derived</w:t>
+      </w:r>
+      <w:r>
+        <w:rPr>
+          <w:rFonts w:ascii="Arial" w:hAnsi="Arial" w:cs="Arial"/>
+          <w:sz w:val="22"/>
+        </w:rPr>
+        <w:t xml:space="preserve"> from the derivative</w:t>
       </w:r>
       <w:r>
         <w:rPr>
@@ -797,7 +1944,49 @@
           <w:rFonts w:ascii="Arial" w:hAnsi="Arial" w:cs="Arial"/>
           <w:sz w:val="22"/>
         </w:rPr>
-        <w:t xml:space="preserve"> For example,</w:t>
+        <w:t xml:space="preserve"> This is done </w:t>
+      </w:r>
+      <w:r>
+        <w:rPr>
+          <w:rFonts w:ascii="Arial" w:hAnsi="Arial" w:cs="Arial"/>
+          <w:sz w:val="22"/>
+        </w:rPr>
+        <w:t xml:space="preserve">equal to </w:t>
+      </w:r>
+      <w:r>
+        <w:rPr>
+          <w:rFonts w:ascii="Arial" w:hAnsi="Arial" w:cs="Arial"/>
+          <w:sz w:val="22"/>
+        </w:rPr>
+        <w:t>creating a ‘gradient’</w:t>
+      </w:r>
+      <w:r>
+        <w:rPr>
+          <w:rFonts w:ascii="Arial" w:hAnsi="Arial" w:cs="Arial"/>
+          <w:sz w:val="22"/>
+        </w:rPr>
+        <w:t xml:space="preserve"> vector</w:t>
+      </w:r>
+      <w:r>
+        <w:rPr>
+          <w:rFonts w:ascii="Arial" w:hAnsi="Arial" w:cs="Arial"/>
+          <w:sz w:val="22"/>
+        </w:rPr>
+        <w:t>, a vector of the partial derivatives</w:t>
+      </w:r>
+      <w:r>
+        <w:rPr>
+          <w:rFonts w:ascii="Arial" w:hAnsi="Arial" w:cs="Arial"/>
+          <w:sz w:val="22"/>
+        </w:rPr>
+        <w:t xml:space="preserve"> (the derivate considering the different variables)</w:t>
+      </w:r>
+      <w:r>
+        <w:rPr>
+          <w:rFonts w:ascii="Arial" w:hAnsi="Arial" w:cs="Arial"/>
+          <w:sz w:val="22"/>
+        </w:rPr>
+        <w:t>.</w:t>
       </w:r>
       <w:r>
         <w:rPr>
@@ -806,12 +1995,42 @@
         </w:rPr>
         <w:t xml:space="preserve"> </w:t>
       </w:r>
-      <w:r>
-        <w:rPr>
-          <w:rFonts w:ascii="Arial" w:hAnsi="Arial" w:cs="Arial"/>
-          <w:sz w:val="22"/>
-        </w:rPr>
-        <w:t>a</w:t>
+    </w:p>
+    <w:p>
+      <w:pPr>
+        <w:spacing w:after="120" w:line="312" w:lineRule="auto"/>
+        <w:rPr>
+          <w:rFonts w:ascii="Arial" w:hAnsi="Arial" w:cs="Arial"/>
+          <w:sz w:val="22"/>
+        </w:rPr>
+      </w:pPr>
+      <w:r>
+        <w:rPr>
+          <w:rFonts w:ascii="Arial" w:hAnsi="Arial" w:cs="Arial"/>
+          <w:sz w:val="22"/>
+        </w:rPr>
+        <w:t>The window</w:t>
+      </w:r>
+      <w:r>
+        <w:rPr>
+          <w:rFonts w:ascii="Arial" w:hAnsi="Arial" w:cs="Arial"/>
+          <w:sz w:val="22"/>
+        </w:rPr>
+        <w:t xml:space="preserve"> in the feature space (containing the analyzed sample points)</w:t>
+      </w:r>
+      <w:r>
+        <w:rPr>
+          <w:rFonts w:ascii="Arial" w:hAnsi="Arial" w:cs="Arial"/>
+          <w:sz w:val="22"/>
+        </w:rPr>
+        <w:t xml:space="preserve"> of the algorithm then </w:t>
+      </w:r>
+      <w:r>
+        <w:rPr>
+          <w:rFonts w:ascii="Arial" w:hAnsi="Arial" w:cs="Arial"/>
+          <w:sz w:val="22"/>
+        </w:rPr>
+        <w:t>moves</w:t>
       </w:r>
       <w:r>
         <w:rPr>
@@ -825,14 +2044,35 @@
           <w:rFonts w:ascii="Arial" w:hAnsi="Arial" w:cs="Arial"/>
           <w:sz w:val="22"/>
         </w:rPr>
-        <w:t>well-</w:t>
-      </w:r>
-      <w:r>
-        <w:rPr>
-          <w:rFonts w:ascii="Arial" w:hAnsi="Arial" w:cs="Arial"/>
-          <w:sz w:val="22"/>
-        </w:rPr>
-        <w:t>known</w:t>
+        <w:t>by th</w:t>
+      </w:r>
+      <w:r>
+        <w:rPr>
+          <w:rFonts w:ascii="Arial" w:hAnsi="Arial" w:cs="Arial"/>
+          <w:sz w:val="22"/>
+        </w:rPr>
+        <w:t>is</w:t>
+      </w:r>
+      <w:r>
+        <w:rPr>
+          <w:rFonts w:ascii="Arial" w:hAnsi="Arial" w:cs="Arial"/>
+          <w:sz w:val="22"/>
+        </w:rPr>
+        <w:t xml:space="preserve"> calculated </w:t>
+      </w:r>
+      <w:r>
+        <w:rPr>
+          <w:rFonts w:ascii="Arial" w:hAnsi="Arial" w:cs="Arial"/>
+          <w:sz w:val="22"/>
+        </w:rPr>
+        <w:t>direction</w:t>
+      </w:r>
+      <w:r>
+        <w:rPr>
+          <w:rFonts w:ascii="Arial" w:hAnsi="Arial" w:cs="Arial"/>
+          <w:sz w:val="22"/>
+        </w:rPr>
+        <w:t xml:space="preserve"> mean</w:t>
       </w:r>
       <w:r>
         <w:rPr>
@@ -844,18 +2084,40 @@
       <w:r>
         <w:rPr>
           <w:rFonts w:ascii="Arial" w:hAnsi="Arial" w:cs="Arial"/>
-          <w:i/>
-          <w:sz w:val="22"/>
-        </w:rPr>
-        <w:t>probability density function</w:t>
-      </w:r>
-      <w:r>
-        <w:rPr>
-          <w:rFonts w:ascii="Arial" w:hAnsi="Arial" w:cs="Arial"/>
-          <w:sz w:val="22"/>
-        </w:rPr>
-        <w:t xml:space="preserve"> (p</w:t>
-      </w:r>
+          <w:sz w:val="22"/>
+        </w:rPr>
+        <w:t>shift</w:t>
+      </w:r>
+      <w:r>
+        <w:rPr>
+          <w:rFonts w:ascii="Arial" w:hAnsi="Arial" w:cs="Arial"/>
+          <w:sz w:val="22"/>
+        </w:rPr>
+        <w:t>, thereby moving</w:t>
+      </w:r>
+      <w:r>
+        <w:rPr>
+          <w:rFonts w:ascii="Arial" w:hAnsi="Arial" w:cs="Arial"/>
+          <w:sz w:val="22"/>
+        </w:rPr>
+        <w:t xml:space="preserve"> </w:t>
+      </w:r>
+      <w:r>
+        <w:rPr>
+          <w:rFonts w:ascii="Arial" w:hAnsi="Arial" w:cs="Arial"/>
+          <w:sz w:val="22"/>
+        </w:rPr>
+        <w:t xml:space="preserve">the denser area of the </w:t>
+      </w:r>
+      <w:proofErr w:type="spellStart"/>
+      <w:r>
+        <w:rPr>
+          <w:rFonts w:ascii="Arial" w:hAnsi="Arial" w:cs="Arial"/>
+          <w:sz w:val="22"/>
+        </w:rPr>
+        <w:t>p.d.f</w:t>
+      </w:r>
+      <w:proofErr w:type="spellEnd"/>
       <w:r>
         <w:rPr>
           <w:rFonts w:ascii="Arial" w:hAnsi="Arial" w:cs="Arial"/>
@@ -868,623 +2130,8 @@
           <w:rFonts w:ascii="Arial" w:hAnsi="Arial" w:cs="Arial"/>
           <w:sz w:val="22"/>
         </w:rPr>
-        <w:t>d</w:t>
-      </w:r>
-      <w:r>
-        <w:rPr>
-          <w:rFonts w:ascii="Arial" w:hAnsi="Arial" w:cs="Arial"/>
-          <w:sz w:val="22"/>
-        </w:rPr>
-        <w:t>.</w:t>
-      </w:r>
-      <w:r>
-        <w:rPr>
-          <w:rFonts w:ascii="Arial" w:hAnsi="Arial" w:cs="Arial"/>
-          <w:sz w:val="22"/>
-        </w:rPr>
-        <w:t>f</w:t>
-      </w:r>
-      <w:r>
-        <w:rPr>
-          <w:rFonts w:ascii="Arial" w:hAnsi="Arial" w:cs="Arial"/>
-          <w:sz w:val="22"/>
-        </w:rPr>
-        <w:t>.</w:t>
-      </w:r>
-      <w:r>
-        <w:rPr>
-          <w:rFonts w:ascii="Arial" w:hAnsi="Arial" w:cs="Arial"/>
-          <w:sz w:val="22"/>
-        </w:rPr>
-        <w:t>)</w:t>
-      </w:r>
-      <w:r>
-        <w:rPr>
-          <w:rFonts w:ascii="Arial" w:hAnsi="Arial" w:cs="Arial"/>
-          <w:sz w:val="22"/>
-        </w:rPr>
-        <w:t xml:space="preserve"> is the </w:t>
-      </w:r>
-      <w:r>
-        <w:rPr>
-          <w:rFonts w:ascii="Arial" w:hAnsi="Arial" w:cs="Arial"/>
-          <w:sz w:val="22"/>
-        </w:rPr>
-        <w:t>normal distribution</w:t>
-      </w:r>
-      <w:r>
-        <w:rPr>
-          <w:rFonts w:ascii="Arial" w:hAnsi="Arial" w:cs="Arial"/>
-          <w:sz w:val="22"/>
-        </w:rPr>
-        <w:t>.</w:t>
-      </w:r>
-      <w:r>
-        <w:rPr>
-          <w:rFonts w:ascii="Arial" w:hAnsi="Arial" w:cs="Arial"/>
-          <w:sz w:val="22"/>
-        </w:rPr>
         <w:t xml:space="preserve"> </w:t>
       </w:r>
-    </w:p>
-    <w:p>
-      <w:pPr>
-        <w:spacing w:after="120" w:line="312" w:lineRule="auto"/>
-        <w:rPr>
-          <w:rFonts w:ascii="Arial" w:hAnsi="Arial" w:cs="Arial"/>
-          <w:sz w:val="22"/>
-        </w:rPr>
-      </w:pPr>
-      <w:r>
-        <w:rPr>
-          <w:rFonts w:ascii="Arial" w:hAnsi="Arial" w:cs="Arial"/>
-          <w:sz w:val="22"/>
-        </w:rPr>
-        <w:t xml:space="preserve">The mean shift algorithm uses </w:t>
-      </w:r>
-      <w:r>
-        <w:rPr>
-          <w:rFonts w:ascii="Arial" w:hAnsi="Arial" w:cs="Arial"/>
-          <w:sz w:val="22"/>
-        </w:rPr>
-        <w:t xml:space="preserve">a sample </w:t>
-      </w:r>
-      <w:r>
-        <w:rPr>
-          <w:rFonts w:ascii="Arial" w:hAnsi="Arial" w:cs="Arial"/>
-          <w:sz w:val="22"/>
-        </w:rPr>
-        <w:t>of points</w:t>
-      </w:r>
-      <w:r>
-        <w:rPr>
-          <w:rFonts w:ascii="Arial" w:hAnsi="Arial" w:cs="Arial"/>
-          <w:sz w:val="22"/>
-        </w:rPr>
-        <w:t xml:space="preserve"> (the window)</w:t>
-      </w:r>
-      <w:r>
-        <w:rPr>
-          <w:rFonts w:ascii="Arial" w:hAnsi="Arial" w:cs="Arial"/>
-          <w:sz w:val="22"/>
-        </w:rPr>
-        <w:t xml:space="preserve"> in</w:t>
-      </w:r>
-      <w:r>
-        <w:rPr>
-          <w:rFonts w:ascii="Arial" w:hAnsi="Arial" w:cs="Arial"/>
-          <w:sz w:val="22"/>
-        </w:rPr>
-        <w:t xml:space="preserve"> the</w:t>
-      </w:r>
-      <w:r>
-        <w:rPr>
-          <w:rFonts w:ascii="Arial" w:hAnsi="Arial" w:cs="Arial"/>
-          <w:sz w:val="22"/>
-        </w:rPr>
-        <w:t xml:space="preserve"> feature space as a sample of a pdf</w:t>
-      </w:r>
-      <w:r>
-        <w:rPr>
-          <w:rFonts w:ascii="Arial" w:hAnsi="Arial" w:cs="Arial"/>
-          <w:sz w:val="22"/>
-        </w:rPr>
-        <w:t xml:space="preserve">, </w:t>
-      </w:r>
-      <w:r>
-        <w:rPr>
-          <w:rFonts w:ascii="Arial" w:hAnsi="Arial" w:cs="Arial"/>
-          <w:sz w:val="22"/>
-        </w:rPr>
-        <w:t xml:space="preserve">calculates </w:t>
-      </w:r>
-      <w:r>
-        <w:rPr>
-          <w:rFonts w:ascii="Arial" w:hAnsi="Arial" w:cs="Arial"/>
-          <w:sz w:val="22"/>
-        </w:rPr>
-        <w:t xml:space="preserve">the pdf </w:t>
-      </w:r>
-      <w:r>
-        <w:rPr>
-          <w:rFonts w:ascii="Arial" w:hAnsi="Arial" w:cs="Arial"/>
-          <w:sz w:val="22"/>
-        </w:rPr>
-        <w:t>on these</w:t>
-      </w:r>
-      <w:r>
-        <w:rPr>
-          <w:rFonts w:ascii="Arial" w:hAnsi="Arial" w:cs="Arial"/>
-          <w:sz w:val="22"/>
-        </w:rPr>
-        <w:t xml:space="preserve"> discrete values</w:t>
-      </w:r>
-      <w:r>
-        <w:rPr>
-          <w:rFonts w:ascii="Arial" w:hAnsi="Arial" w:cs="Arial"/>
-          <w:sz w:val="22"/>
-        </w:rPr>
-        <w:t xml:space="preserve"> with a supplied kernel</w:t>
-      </w:r>
-      <w:r>
-        <w:rPr>
-          <w:rFonts w:ascii="Arial" w:hAnsi="Arial" w:cs="Arial"/>
-          <w:sz w:val="22"/>
-        </w:rPr>
-        <w:t xml:space="preserve"> </w:t>
-      </w:r>
-      <w:r>
-        <w:rPr>
-          <w:rFonts w:ascii="Arial" w:hAnsi="Arial" w:cs="Arial"/>
-          <w:sz w:val="22"/>
-        </w:rPr>
-        <w:t>and calculates the</w:t>
-      </w:r>
-      <w:r>
-        <w:rPr>
-          <w:rFonts w:ascii="Arial" w:hAnsi="Arial" w:cs="Arial"/>
-          <w:sz w:val="22"/>
-        </w:rPr>
-        <w:t xml:space="preserve"> mean</w:t>
-      </w:r>
-      <w:r>
-        <w:rPr>
-          <w:rFonts w:ascii="Arial" w:hAnsi="Arial" w:cs="Arial"/>
-          <w:sz w:val="22"/>
-        </w:rPr>
-        <w:t xml:space="preserve"> shift </w:t>
-      </w:r>
-      <w:r>
-        <w:rPr>
-          <w:rFonts w:ascii="Arial" w:hAnsi="Arial" w:cs="Arial"/>
-          <w:sz w:val="22"/>
-        </w:rPr>
-        <w:t>(</w:t>
-      </w:r>
-      <w:r>
-        <w:rPr>
-          <w:rFonts w:ascii="Arial" w:hAnsi="Arial" w:cs="Arial"/>
-          <w:sz w:val="22"/>
-        </w:rPr>
-        <w:t xml:space="preserve">) </w:t>
-      </w:r>
-      <w:r>
-        <w:rPr>
-          <w:rFonts w:ascii="Arial" w:hAnsi="Arial" w:cs="Arial"/>
-          <w:sz w:val="22"/>
-        </w:rPr>
-        <w:t>this pdf</w:t>
-      </w:r>
-      <w:r>
-        <w:rPr>
-          <w:rFonts w:ascii="Arial" w:hAnsi="Arial" w:cs="Arial"/>
-          <w:sz w:val="22"/>
-        </w:rPr>
-        <w:t>.</w:t>
-      </w:r>
-      <w:r>
-        <w:rPr>
-          <w:rFonts w:ascii="Arial" w:hAnsi="Arial" w:cs="Arial"/>
-          <w:sz w:val="22"/>
-        </w:rPr>
-        <w:t xml:space="preserve"> </w:t>
-      </w:r>
-      <w:r>
-        <w:rPr>
-          <w:rFonts w:ascii="Arial" w:hAnsi="Arial" w:cs="Arial"/>
-          <w:sz w:val="22"/>
-        </w:rPr>
-        <w:t xml:space="preserve">This </w:t>
-      </w:r>
-      <w:r>
-        <w:rPr>
-          <w:rFonts w:ascii="Arial" w:hAnsi="Arial" w:cs="Arial"/>
-          <w:i/>
-          <w:sz w:val="22"/>
-        </w:rPr>
-        <w:t xml:space="preserve">mean </w:t>
-      </w:r>
-      <w:r>
-        <w:rPr>
-          <w:rFonts w:ascii="Arial" w:hAnsi="Arial" w:cs="Arial"/>
-          <w:i/>
-          <w:sz w:val="22"/>
-        </w:rPr>
-        <w:t>shift</w:t>
-      </w:r>
-      <w:r>
-        <w:rPr>
-          <w:rFonts w:ascii="Arial" w:hAnsi="Arial" w:cs="Arial"/>
-          <w:sz w:val="22"/>
-        </w:rPr>
-        <w:t xml:space="preserve"> </w:t>
-      </w:r>
-      <w:r>
-        <w:rPr>
-          <w:rFonts w:ascii="Arial" w:hAnsi="Arial" w:cs="Arial"/>
-          <w:sz w:val="22"/>
-        </w:rPr>
-        <w:t xml:space="preserve">is calculated by the </w:t>
-      </w:r>
-      <w:r>
-        <w:rPr>
-          <w:rFonts w:ascii="Arial" w:hAnsi="Arial" w:cs="Arial"/>
-          <w:sz w:val="22"/>
-        </w:rPr>
-        <w:t xml:space="preserve">weighted </w:t>
-      </w:r>
-      <w:r>
-        <w:rPr>
-          <w:rFonts w:ascii="Arial" w:hAnsi="Arial" w:cs="Arial"/>
-          <w:sz w:val="22"/>
-        </w:rPr>
-        <w:t>mean of the change of the p.d.f.</w:t>
-      </w:r>
-      <w:r>
-        <w:rPr>
-          <w:rFonts w:ascii="Arial" w:hAnsi="Arial" w:cs="Arial"/>
-          <w:sz w:val="22"/>
-        </w:rPr>
-        <w:t>: by summing the derivative’s value at every discrete</w:t>
-      </w:r>
-      <w:r>
-        <w:rPr>
-          <w:rFonts w:ascii="Arial" w:hAnsi="Arial" w:cs="Arial"/>
-          <w:sz w:val="22"/>
-        </w:rPr>
-        <w:t xml:space="preserve"> </w:t>
-      </w:r>
-      <w:r>
-        <w:rPr>
-          <w:rFonts w:ascii="Arial" w:hAnsi="Arial" w:cs="Arial"/>
-          <w:sz w:val="22"/>
-        </w:rPr>
-        <w:t xml:space="preserve">of </w:t>
-      </w:r>
-      <w:r>
-        <w:rPr>
-          <w:rFonts w:ascii="Arial" w:hAnsi="Arial" w:cs="Arial"/>
-          <w:sz w:val="22"/>
-        </w:rPr>
-        <w:t xml:space="preserve">the point </w:t>
-      </w:r>
-      <w:r>
-        <w:rPr>
-          <w:rFonts w:ascii="Arial" w:hAnsi="Arial" w:cs="Arial"/>
-          <w:sz w:val="22"/>
-        </w:rPr>
-        <w:t>in the window and dividing it by the weights</w:t>
-      </w:r>
-      <w:r>
-        <w:rPr>
-          <w:rFonts w:ascii="Arial" w:hAnsi="Arial" w:cs="Arial"/>
-          <w:sz w:val="22"/>
-        </w:rPr>
-        <w:t xml:space="preserve"> provided by the kernel</w:t>
-      </w:r>
-      <w:r>
-        <w:rPr>
-          <w:rFonts w:ascii="Arial" w:hAnsi="Arial" w:cs="Arial"/>
-          <w:sz w:val="22"/>
-        </w:rPr>
-        <w:t xml:space="preserve">. </w:t>
-      </w:r>
-      <w:r>
-        <w:rPr>
-          <w:rFonts w:ascii="Arial" w:hAnsi="Arial" w:cs="Arial"/>
-          <w:sz w:val="22"/>
-        </w:rPr>
-        <w:t>Another way of looking at it is</w:t>
-      </w:r>
-      <w:r>
-        <w:rPr>
-          <w:rFonts w:ascii="Arial" w:hAnsi="Arial" w:cs="Arial"/>
-          <w:sz w:val="22"/>
-        </w:rPr>
-        <w:t xml:space="preserve"> calculating </w:t>
-      </w:r>
-      <w:r>
-        <w:rPr>
-          <w:rFonts w:ascii="Arial" w:hAnsi="Arial" w:cs="Arial"/>
-          <w:sz w:val="22"/>
-        </w:rPr>
-        <w:t>the direction of the p</w:t>
-      </w:r>
-      <w:r>
-        <w:rPr>
-          <w:rFonts w:ascii="Arial" w:hAnsi="Arial" w:cs="Arial"/>
-          <w:sz w:val="22"/>
-        </w:rPr>
-        <w:t>.</w:t>
-      </w:r>
-      <w:r>
-        <w:rPr>
-          <w:rFonts w:ascii="Arial" w:hAnsi="Arial" w:cs="Arial"/>
-          <w:sz w:val="22"/>
-        </w:rPr>
-        <w:t>d</w:t>
-      </w:r>
-      <w:r>
-        <w:rPr>
-          <w:rFonts w:ascii="Arial" w:hAnsi="Arial" w:cs="Arial"/>
-          <w:sz w:val="22"/>
-        </w:rPr>
-        <w:t xml:space="preserve">.f. </w:t>
-      </w:r>
-      <w:r>
-        <w:rPr>
-          <w:rFonts w:ascii="Arial" w:hAnsi="Arial" w:cs="Arial"/>
-          <w:sz w:val="22"/>
-        </w:rPr>
-        <w:t>at a distinct point</w:t>
-      </w:r>
-      <w:r>
-        <w:rPr>
-          <w:rFonts w:ascii="Arial" w:hAnsi="Arial" w:cs="Arial"/>
-          <w:sz w:val="22"/>
-        </w:rPr>
-        <w:t>;</w:t>
-      </w:r>
-      <w:r>
-        <w:rPr>
-          <w:rFonts w:ascii="Arial" w:hAnsi="Arial" w:cs="Arial"/>
-          <w:sz w:val="22"/>
-        </w:rPr>
-        <w:t xml:space="preserve"> </w:t>
-      </w:r>
-      <w:r>
-        <w:rPr>
-          <w:rFonts w:ascii="Arial" w:hAnsi="Arial" w:cs="Arial"/>
-          <w:sz w:val="22"/>
-        </w:rPr>
-        <w:t>t</w:t>
-      </w:r>
-      <w:r>
-        <w:rPr>
-          <w:rFonts w:ascii="Arial" w:hAnsi="Arial" w:cs="Arial"/>
-          <w:sz w:val="22"/>
-        </w:rPr>
-        <w:t>he direct</w:t>
-      </w:r>
-      <w:r>
-        <w:rPr>
-          <w:rFonts w:ascii="Arial" w:hAnsi="Arial" w:cs="Arial"/>
-          <w:sz w:val="22"/>
-        </w:rPr>
-        <w:t>ion</w:t>
-      </w:r>
-      <w:r>
-        <w:rPr>
-          <w:rFonts w:ascii="Arial" w:hAnsi="Arial" w:cs="Arial"/>
-          <w:sz w:val="22"/>
-        </w:rPr>
-        <w:t xml:space="preserve"> towards </w:t>
-      </w:r>
-      <w:r>
-        <w:rPr>
-          <w:rFonts w:ascii="Arial" w:hAnsi="Arial" w:cs="Arial"/>
-          <w:sz w:val="22"/>
-        </w:rPr>
-        <w:t xml:space="preserve">the </w:t>
-      </w:r>
-      <w:r>
-        <w:rPr>
-          <w:rFonts w:ascii="Arial" w:hAnsi="Arial" w:cs="Arial"/>
-          <w:sz w:val="22"/>
-        </w:rPr>
-        <w:t>mean can be derived</w:t>
-      </w:r>
-      <w:r>
-        <w:rPr>
-          <w:rFonts w:ascii="Arial" w:hAnsi="Arial" w:cs="Arial"/>
-          <w:sz w:val="22"/>
-        </w:rPr>
-        <w:t xml:space="preserve"> from the derivative</w:t>
-      </w:r>
-      <w:r>
-        <w:rPr>
-          <w:rFonts w:ascii="Arial" w:hAnsi="Arial" w:cs="Arial"/>
-          <w:sz w:val="22"/>
-        </w:rPr>
-        <w:t>.</w:t>
-      </w:r>
-      <w:r>
-        <w:rPr>
-          <w:rFonts w:ascii="Arial" w:hAnsi="Arial" w:cs="Arial"/>
-          <w:sz w:val="22"/>
-        </w:rPr>
-        <w:t xml:space="preserve"> This is done </w:t>
-      </w:r>
-      <w:r>
-        <w:rPr>
-          <w:rFonts w:ascii="Arial" w:hAnsi="Arial" w:cs="Arial"/>
-          <w:sz w:val="22"/>
-        </w:rPr>
-        <w:t xml:space="preserve">equal to </w:t>
-      </w:r>
-      <w:r>
-        <w:rPr>
-          <w:rFonts w:ascii="Arial" w:hAnsi="Arial" w:cs="Arial"/>
-          <w:sz w:val="22"/>
-        </w:rPr>
-        <w:t>creating a ‘gradient’</w:t>
-      </w:r>
-      <w:r>
-        <w:rPr>
-          <w:rFonts w:ascii="Arial" w:hAnsi="Arial" w:cs="Arial"/>
-          <w:sz w:val="22"/>
-        </w:rPr>
-        <w:t xml:space="preserve"> vector</w:t>
-      </w:r>
-      <w:r>
-        <w:rPr>
-          <w:rFonts w:ascii="Arial" w:hAnsi="Arial" w:cs="Arial"/>
-          <w:sz w:val="22"/>
-        </w:rPr>
-        <w:t>, a vector of the partial derivatives</w:t>
-      </w:r>
-      <w:r>
-        <w:rPr>
-          <w:rFonts w:ascii="Arial" w:hAnsi="Arial" w:cs="Arial"/>
-          <w:sz w:val="22"/>
-        </w:rPr>
-        <w:t xml:space="preserve"> (the derivate considering the different variables)</w:t>
-      </w:r>
-      <w:r>
-        <w:rPr>
-          <w:rFonts w:ascii="Arial" w:hAnsi="Arial" w:cs="Arial"/>
-          <w:sz w:val="22"/>
-        </w:rPr>
-        <w:t>.</w:t>
-      </w:r>
-      <w:r>
-        <w:rPr>
-          <w:rFonts w:ascii="Arial" w:hAnsi="Arial" w:cs="Arial"/>
-          <w:sz w:val="22"/>
-        </w:rPr>
-        <w:t xml:space="preserve"> </w:t>
-      </w:r>
-    </w:p>
-    <w:p>
-      <w:pPr>
-        <w:spacing w:after="120" w:line="312" w:lineRule="auto"/>
-        <w:rPr>
-          <w:rFonts w:ascii="Arial" w:hAnsi="Arial" w:cs="Arial"/>
-          <w:sz w:val="22"/>
-        </w:rPr>
-      </w:pPr>
-      <w:r>
-        <w:rPr>
-          <w:rFonts w:ascii="Arial" w:hAnsi="Arial" w:cs="Arial"/>
-          <w:sz w:val="22"/>
-        </w:rPr>
-        <w:t>The window</w:t>
-      </w:r>
-      <w:r>
-        <w:rPr>
-          <w:rFonts w:ascii="Arial" w:hAnsi="Arial" w:cs="Arial"/>
-          <w:sz w:val="22"/>
-        </w:rPr>
-        <w:t xml:space="preserve"> in the feature space (containing the analyzed sample points)</w:t>
-      </w:r>
-      <w:r>
-        <w:rPr>
-          <w:rFonts w:ascii="Arial" w:hAnsi="Arial" w:cs="Arial"/>
-          <w:sz w:val="22"/>
-        </w:rPr>
-        <w:t xml:space="preserve"> of the algorithm then </w:t>
-      </w:r>
-      <w:r>
-        <w:rPr>
-          <w:rFonts w:ascii="Arial" w:hAnsi="Arial" w:cs="Arial"/>
-          <w:sz w:val="22"/>
-        </w:rPr>
-        <w:t>moves</w:t>
-      </w:r>
-      <w:r>
-        <w:rPr>
-          <w:rFonts w:ascii="Arial" w:hAnsi="Arial" w:cs="Arial"/>
-          <w:sz w:val="22"/>
-        </w:rPr>
-        <w:t xml:space="preserve"> </w:t>
-      </w:r>
-      <w:r>
-        <w:rPr>
-          <w:rFonts w:ascii="Arial" w:hAnsi="Arial" w:cs="Arial"/>
-          <w:sz w:val="22"/>
-        </w:rPr>
-        <w:t>by th</w:t>
-      </w:r>
-      <w:r>
-        <w:rPr>
-          <w:rFonts w:ascii="Arial" w:hAnsi="Arial" w:cs="Arial"/>
-          <w:sz w:val="22"/>
-        </w:rPr>
-        <w:t>is</w:t>
-      </w:r>
-      <w:r>
-        <w:rPr>
-          <w:rFonts w:ascii="Arial" w:hAnsi="Arial" w:cs="Arial"/>
-          <w:sz w:val="22"/>
-        </w:rPr>
-        <w:t xml:space="preserve"> calculated </w:t>
-      </w:r>
-      <w:r>
-        <w:rPr>
-          <w:rFonts w:ascii="Arial" w:hAnsi="Arial" w:cs="Arial"/>
-          <w:sz w:val="22"/>
-        </w:rPr>
-        <w:t>direction</w:t>
-      </w:r>
-      <w:r>
-        <w:rPr>
-          <w:rFonts w:ascii="Arial" w:hAnsi="Arial" w:cs="Arial"/>
-          <w:sz w:val="22"/>
-        </w:rPr>
-        <w:t xml:space="preserve"> mean</w:t>
-      </w:r>
-      <w:r>
-        <w:rPr>
-          <w:rFonts w:ascii="Arial" w:hAnsi="Arial" w:cs="Arial"/>
-          <w:sz w:val="22"/>
-        </w:rPr>
-        <w:t xml:space="preserve"> </w:t>
-      </w:r>
-      <w:r>
-        <w:rPr>
-          <w:rFonts w:ascii="Arial" w:hAnsi="Arial" w:cs="Arial"/>
-          <w:sz w:val="22"/>
-        </w:rPr>
-        <w:t>shift</w:t>
-      </w:r>
-      <w:r>
-        <w:rPr>
-          <w:rFonts w:ascii="Arial" w:hAnsi="Arial" w:cs="Arial"/>
-          <w:sz w:val="22"/>
-        </w:rPr>
-        <w:t>, thereby moving</w:t>
-      </w:r>
-      <w:r>
-        <w:rPr>
-          <w:rFonts w:ascii="Arial" w:hAnsi="Arial" w:cs="Arial"/>
-          <w:sz w:val="22"/>
-        </w:rPr>
-        <w:t xml:space="preserve"> </w:t>
-      </w:r>
-      <w:r>
-        <w:rPr>
-          <w:rFonts w:ascii="Arial" w:hAnsi="Arial" w:cs="Arial"/>
-          <w:sz w:val="22"/>
-        </w:rPr>
-        <w:t>the denser area of the p.d.f.</w:t>
-      </w:r>
-      <w:r>
-        <w:rPr>
-          <w:rFonts w:ascii="Arial" w:hAnsi="Arial" w:cs="Arial"/>
-          <w:sz w:val="22"/>
-        </w:rPr>
-        <w:t xml:space="preserve"> </w:t>
-      </w:r>
       <w:r>
         <w:rPr>
           <w:rFonts w:ascii="Arial" w:hAnsi="Arial" w:cs="Arial"/>
@@ -1497,7 +2144,23 @@
           <w:rFonts w:ascii="Arial" w:hAnsi="Arial" w:cs="Arial"/>
           <w:sz w:val="22"/>
         </w:rPr>
-        <w:t>ft is below a certain threshold, which mean a dense region is reached (local maximum of the p.d.f.)</w:t>
+        <w:t xml:space="preserve">ft is below a certain threshold, which mean a dense region is reached (local maximum of the </w:t>
+      </w:r>
+      <w:proofErr w:type="spellStart"/>
+      <w:r>
+        <w:rPr>
+          <w:rFonts w:ascii="Arial" w:hAnsi="Arial" w:cs="Arial"/>
+          <w:sz w:val="22"/>
+        </w:rPr>
+        <w:t>p.d.f</w:t>
+      </w:r>
+      <w:proofErr w:type="spellEnd"/>
+      <w:r>
+        <w:rPr>
+          <w:rFonts w:ascii="Arial" w:hAnsi="Arial" w:cs="Arial"/>
+          <w:sz w:val="22"/>
+        </w:rPr>
+        <w:t>.)</w:t>
       </w:r>
     </w:p>
     <w:p>
@@ -1731,12 +2394,21 @@
         </w:rPr>
         <w:t xml:space="preserve">Source: </w:t>
       </w:r>
+      <w:proofErr w:type="spellStart"/>
       <w:r>
         <w:rPr>
           <w:rFonts w:ascii="Arial" w:hAnsi="Arial" w:cs="Arial"/>
           <w:sz w:val="20"/>
         </w:rPr>
-        <w:t xml:space="preserve">Szeliski </w:t>
+        <w:t>Szeliski</w:t>
+      </w:r>
+      <w:proofErr w:type="spellEnd"/>
+      <w:r>
+        <w:rPr>
+          <w:rFonts w:ascii="Arial" w:hAnsi="Arial" w:cs="Arial"/>
+          <w:sz w:val="20"/>
+        </w:rPr>
+        <w:t xml:space="preserve"> </w:t>
       </w:r>
       <w:r>
         <w:rPr>
@@ -1777,10 +2449,7 @@
         </w:r>
       </w:hyperlink>
     </w:p>
-    <w:p>
-      <w:bookmarkStart w:id="1" w:name="_GoBack"/>
-      <w:bookmarkEnd w:id="1"/>
-    </w:p>
+    <w:p/>
     <w:sectPr>
       <w:pgSz w:w="11900" w:h="16840"/>
       <w:pgMar w:top="1417" w:right="1417" w:bottom="1417" w:left="1417" w:header="708" w:footer="708" w:gutter="0"/>
@@ -1793,7 +2462,7 @@
 
 <file path=word/comments.xml><?xml version="1.0" encoding="utf-8"?>
 <w:comments xmlns:wpc="http://schemas.microsoft.com/office/word/2010/wordprocessingCanvas" xmlns:mo="http://schemas.microsoft.com/office/mac/office/2008/main" xmlns:mc="http://schemas.openxmlformats.org/markup-compatibility/2006" xmlns:mv="urn:schemas-microsoft-com:mac:vml" xmlns:o="urn:schemas-microsoft-com:office:office" xmlns:r="http://schemas.openxmlformats.org/officeDocument/2006/relationships" xmlns:m="http://schemas.openxmlformats.org/officeDocument/2006/math" xmlns:v="urn:schemas-microsoft-com:vml" xmlns:wp14="http://schemas.microsoft.com/office/word/2010/wordprocessingDrawing" xmlns:wp="http://schemas.openxmlformats.org/drawingml/2006/wordprocessingDrawing" xmlns:w10="urn:schemas-microsoft-com:office:word" xmlns:w="http://schemas.openxmlformats.org/wordprocessingml/2006/main" xmlns:w14="http://schemas.microsoft.com/office/word/2010/wordml" xmlns:w15="http://schemas.microsoft.com/office/word/2012/wordml" xmlns:wpg="http://schemas.microsoft.com/office/word/2010/wordprocessingGroup" xmlns:wpi="http://schemas.microsoft.com/office/word/2010/wordprocessingInk" xmlns:wne="http://schemas.microsoft.com/office/word/2006/wordml" xmlns:wps="http://schemas.microsoft.com/office/word/2010/wordprocessingShape" mc:Ignorable="w14 w15 wp14">
-  <w:comment w:id="0" w:author="Hans Pinckaers" w:date="2016-06-30T15:21:00Z" w:initials="HP">
+  <w:comment w:id="1" w:author="Hans Pinckaers" w:date="2016-06-30T15:21:00Z" w:initials="HP">
     <w:p>
       <w:pPr>
         <w:pStyle w:val="CommentText"/>
@@ -1810,6 +2479,7 @@
         </w:rPr>
         <w:t xml:space="preserve">I think the algorithm also </w:t>
       </w:r>
+      <w:proofErr w:type="gramStart"/>
       <w:r>
         <w:rPr>
           <w:rStyle w:val="CommentReference"/>
@@ -1820,7 +2490,14 @@
         <w:rPr>
           <w:rStyle w:val="CommentReference"/>
         </w:rPr>
-        <w:t xml:space="preserve"> take spatial information into account. Need to read the paper more carefully.</w:t>
+        <w:t xml:space="preserve"> take</w:t>
+      </w:r>
+      <w:proofErr w:type="gramEnd"/>
+      <w:r>
+        <w:rPr>
+          <w:rStyle w:val="CommentReference"/>
+        </w:rPr>
+        <w:t xml:space="preserve"> spatial information into account. Need to read the paper more carefully.</w:t>
       </w:r>
     </w:p>
   </w:comment>
@@ -2775,7 +3452,7 @@
 </file>
 
 <file path=customXml/itemProps1.xml><?xml version="1.0" encoding="utf-8"?>
-<ds:datastoreItem xmlns:ds="http://schemas.openxmlformats.org/officeDocument/2006/customXml" ds:itemID="{D6DC7A89-BE1D-DE47-9009-CCF13DCDF782}">
+<ds:datastoreItem xmlns:ds="http://schemas.openxmlformats.org/officeDocument/2006/customXml" ds:itemID="{AC9E4845-14E5-4941-8A67-593AC4A3EE88}">
   <ds:schemaRefs>
     <ds:schemaRef ds:uri="http://schemas.openxmlformats.org/officeDocument/2006/bibliography"/>
   </ds:schemaRefs>

</xml_diff>

<commit_message>
add stages to methods
</commit_message>
<xml_diff>
--- a/Report.docx
+++ b/Report.docx
@@ -1069,6 +1069,395 @@
         </w:rPr>
         <w:t>ROI</w:t>
       </w:r>
+    </w:p>
+    <w:p>
+      <w:pPr>
+        <w:spacing w:after="120" w:line="312" w:lineRule="auto"/>
+        <w:rPr>
+          <w:rFonts w:ascii="Arial" w:hAnsi="Arial" w:cs="Arial"/>
+          <w:b/>
+          <w:sz w:val="22"/>
+        </w:rPr>
+      </w:pPr>
+      <w:r>
+        <w:rPr>
+          <w:rFonts w:ascii="Arial" w:hAnsi="Arial" w:cs="Arial"/>
+          <w:b/>
+          <w:sz w:val="22"/>
+        </w:rPr>
+        <w:t xml:space="preserve">2.2 </w:t>
+      </w:r>
+      <w:r>
+        <w:rPr>
+          <w:rFonts w:ascii="Arial" w:hAnsi="Arial" w:cs="Arial"/>
+          <w:b/>
+          <w:sz w:val="22"/>
+        </w:rPr>
+        <w:t>generating model</w:t>
+      </w:r>
+    </w:p>
+    <w:p>
+      <w:pPr>
+        <w:spacing w:after="120" w:line="312" w:lineRule="auto"/>
+        <w:rPr>
+          <w:rFonts w:ascii="Arial" w:hAnsi="Arial" w:cs="Arial"/>
+          <w:i/>
+          <w:sz w:val="22"/>
+        </w:rPr>
+      </w:pPr>
+      <w:r>
+        <w:rPr>
+          <w:rFonts w:ascii="Arial" w:hAnsi="Arial" w:cs="Arial"/>
+          <w:i/>
+          <w:sz w:val="22"/>
+        </w:rPr>
+        <w:t>2.2.1 feature detectors and descriptors</w:t>
+      </w:r>
+    </w:p>
+    <w:p>
+      <w:pPr>
+        <w:spacing w:after="120" w:line="312" w:lineRule="auto"/>
+        <w:rPr>
+          <w:rFonts w:ascii="Arial" w:hAnsi="Arial" w:cs="Arial"/>
+          <w:i/>
+          <w:sz w:val="22"/>
+        </w:rPr>
+      </w:pPr>
+      <w:r>
+        <w:rPr>
+          <w:rFonts w:ascii="Arial" w:hAnsi="Arial" w:cs="Arial"/>
+          <w:i/>
+          <w:sz w:val="22"/>
+        </w:rPr>
+        <w:t>2.2.</w:t>
+      </w:r>
+      <w:r>
+        <w:rPr>
+          <w:rFonts w:ascii="Arial" w:hAnsi="Arial" w:cs="Arial"/>
+          <w:i/>
+          <w:sz w:val="22"/>
+        </w:rPr>
+        <w:t>2</w:t>
+      </w:r>
+      <w:r>
+        <w:rPr>
+          <w:rFonts w:ascii="Arial" w:hAnsi="Arial" w:cs="Arial"/>
+          <w:i/>
+          <w:sz w:val="22"/>
+        </w:rPr>
+        <w:t xml:space="preserve"> generating bag of words</w:t>
+      </w:r>
+    </w:p>
+    <w:p>
+      <w:pPr>
+        <w:spacing w:after="120" w:line="312" w:lineRule="auto"/>
+        <w:rPr>
+          <w:rFonts w:ascii="Arial" w:hAnsi="Arial" w:cs="Arial"/>
+          <w:sz w:val="22"/>
+        </w:rPr>
+      </w:pPr>
+      <w:r>
+        <w:rPr>
+          <w:rFonts w:ascii="Arial" w:hAnsi="Arial" w:cs="Arial"/>
+          <w:sz w:val="22"/>
+        </w:rPr>
+        <w:t>2.2.2.1 binary descriptors</w:t>
+      </w:r>
+    </w:p>
+    <w:p>
+      <w:pPr>
+        <w:spacing w:after="120" w:line="312" w:lineRule="auto"/>
+        <w:rPr>
+          <w:rFonts w:ascii="Arial" w:hAnsi="Arial" w:cs="Arial"/>
+          <w:i/>
+          <w:sz w:val="22"/>
+        </w:rPr>
+      </w:pPr>
+      <w:r>
+        <w:rPr>
+          <w:rFonts w:ascii="Arial" w:hAnsi="Arial" w:cs="Arial"/>
+          <w:i/>
+          <w:sz w:val="22"/>
+        </w:rPr>
+        <w:t>2.2.3</w:t>
+      </w:r>
+      <w:r>
+        <w:rPr>
+          <w:rFonts w:ascii="Arial" w:hAnsi="Arial" w:cs="Arial"/>
+          <w:i/>
+          <w:sz w:val="22"/>
+        </w:rPr>
+        <w:t xml:space="preserve"> generating histograms</w:t>
+      </w:r>
+    </w:p>
+    <w:p>
+      <w:pPr>
+        <w:spacing w:after="120" w:line="312" w:lineRule="auto"/>
+        <w:rPr>
+          <w:rFonts w:ascii="Arial" w:hAnsi="Arial" w:cs="Arial"/>
+          <w:i/>
+          <w:sz w:val="22"/>
+        </w:rPr>
+      </w:pPr>
+      <w:r>
+        <w:rPr>
+          <w:rFonts w:ascii="Arial" w:hAnsi="Arial" w:cs="Arial"/>
+          <w:i/>
+          <w:sz w:val="22"/>
+        </w:rPr>
+        <w:t>2.2.4</w:t>
+      </w:r>
+      <w:r>
+        <w:rPr>
+          <w:rFonts w:ascii="Arial" w:hAnsi="Arial" w:cs="Arial"/>
+          <w:i/>
+          <w:sz w:val="22"/>
+        </w:rPr>
+        <w:t xml:space="preserve"> testing detectors/descriptors</w:t>
+      </w:r>
+    </w:p>
+    <w:p>
+      <w:pPr>
+        <w:spacing w:after="120" w:line="312" w:lineRule="auto"/>
+        <w:rPr>
+          <w:rFonts w:ascii="Arial" w:hAnsi="Arial" w:cs="Arial"/>
+          <w:i/>
+          <w:sz w:val="22"/>
+        </w:rPr>
+      </w:pPr>
+      <w:r>
+        <w:rPr>
+          <w:rFonts w:ascii="Arial" w:hAnsi="Arial" w:cs="Arial"/>
+          <w:i/>
+          <w:sz w:val="22"/>
+        </w:rPr>
+        <w:t>2.2.5</w:t>
+      </w:r>
+      <w:r>
+        <w:rPr>
+          <w:rFonts w:ascii="Arial" w:hAnsi="Arial" w:cs="Arial"/>
+          <w:i/>
+          <w:sz w:val="22"/>
+        </w:rPr>
+        <w:t xml:space="preserve"> evaluating with tsne</w:t>
+      </w:r>
+    </w:p>
+    <w:p>
+      <w:pPr>
+        <w:spacing w:after="120" w:line="312" w:lineRule="auto"/>
+        <w:rPr>
+          <w:rFonts w:ascii="Arial" w:hAnsi="Arial" w:cs="Arial"/>
+          <w:b/>
+          <w:sz w:val="22"/>
+        </w:rPr>
+      </w:pPr>
+      <w:r>
+        <w:rPr>
+          <w:rFonts w:ascii="Arial" w:hAnsi="Arial" w:cs="Arial"/>
+          <w:b/>
+          <w:sz w:val="22"/>
+        </w:rPr>
+        <w:t>2.3 cross validat</w:t>
+      </w:r>
+      <w:r>
+        <w:rPr>
+          <w:rFonts w:ascii="Arial" w:hAnsi="Arial" w:cs="Arial"/>
+          <w:b/>
+          <w:sz w:val="22"/>
+        </w:rPr>
+        <w:t>ion</w:t>
+      </w:r>
+    </w:p>
+    <w:p>
+      <w:pPr>
+        <w:spacing w:after="120" w:line="312" w:lineRule="auto"/>
+        <w:rPr>
+          <w:rFonts w:ascii="Arial" w:hAnsi="Arial" w:cs="Arial"/>
+          <w:i/>
+          <w:sz w:val="22"/>
+        </w:rPr>
+      </w:pPr>
+      <w:r>
+        <w:rPr>
+          <w:rFonts w:ascii="Arial" w:hAnsi="Arial" w:cs="Arial"/>
+          <w:i/>
+          <w:sz w:val="22"/>
+        </w:rPr>
+        <w:t>2.3.</w:t>
+      </w:r>
+      <w:r>
+        <w:rPr>
+          <w:rFonts w:ascii="Arial" w:hAnsi="Arial" w:cs="Arial"/>
+          <w:i/>
+          <w:sz w:val="22"/>
+        </w:rPr>
+        <w:t>1</w:t>
+      </w:r>
+      <w:r>
+        <w:rPr>
+          <w:rFonts w:ascii="Arial" w:hAnsi="Arial" w:cs="Arial"/>
+          <w:i/>
+          <w:sz w:val="22"/>
+        </w:rPr>
+        <w:t xml:space="preserve"> training cheap model (k nearest neighbor)</w:t>
+      </w:r>
+    </w:p>
+    <w:p>
+      <w:pPr>
+        <w:spacing w:after="120" w:line="312" w:lineRule="auto"/>
+        <w:rPr>
+          <w:rFonts w:ascii="Arial" w:hAnsi="Arial" w:cs="Arial"/>
+          <w:i/>
+          <w:sz w:val="22"/>
+        </w:rPr>
+      </w:pPr>
+      <w:r>
+        <w:rPr>
+          <w:rFonts w:ascii="Arial" w:hAnsi="Arial" w:cs="Arial"/>
+          <w:i/>
+          <w:sz w:val="22"/>
+        </w:rPr>
+        <w:t>2.3.</w:t>
+      </w:r>
+      <w:r>
+        <w:rPr>
+          <w:rFonts w:ascii="Arial" w:hAnsi="Arial" w:cs="Arial"/>
+          <w:i/>
+          <w:sz w:val="22"/>
+        </w:rPr>
+        <w:t>2</w:t>
+      </w:r>
+      <w:r>
+        <w:rPr>
+          <w:rFonts w:ascii="Arial" w:hAnsi="Arial" w:cs="Arial"/>
+          <w:i/>
+          <w:sz w:val="22"/>
+        </w:rPr>
+        <w:t xml:space="preserve"> </w:t>
+      </w:r>
+      <w:r>
+        <w:rPr>
+          <w:rFonts w:ascii="Arial" w:hAnsi="Arial" w:cs="Arial"/>
+          <w:i/>
+          <w:sz w:val="22"/>
+        </w:rPr>
+        <w:t>B</w:t>
+      </w:r>
+      <w:r>
+        <w:rPr>
+          <w:rFonts w:ascii="Arial" w:hAnsi="Arial" w:cs="Arial"/>
+          <w:i/>
+          <w:sz w:val="22"/>
+        </w:rPr>
+        <w:t>ayesian optimization</w:t>
+      </w:r>
+    </w:p>
+    <w:p>
+      <w:pPr>
+        <w:spacing w:after="120" w:line="312" w:lineRule="auto"/>
+        <w:rPr>
+          <w:rFonts w:ascii="Arial" w:hAnsi="Arial" w:cs="Arial"/>
+          <w:i/>
+          <w:sz w:val="22"/>
+        </w:rPr>
+      </w:pPr>
+      <w:r>
+        <w:rPr>
+          <w:rFonts w:ascii="Arial" w:hAnsi="Arial" w:cs="Arial"/>
+          <w:i/>
+          <w:sz w:val="22"/>
+        </w:rPr>
+        <w:t>2.3.3 error/cost function</w:t>
+      </w:r>
+    </w:p>
+    <w:p>
+      <w:pPr>
+        <w:spacing w:after="120" w:line="312" w:lineRule="auto"/>
+        <w:rPr>
+          <w:rFonts w:ascii="Arial" w:hAnsi="Arial" w:cs="Arial"/>
+          <w:i/>
+          <w:sz w:val="22"/>
+        </w:rPr>
+      </w:pPr>
+      <w:r>
+        <w:rPr>
+          <w:rFonts w:ascii="Arial" w:hAnsi="Arial" w:cs="Arial"/>
+          <w:i/>
+          <w:sz w:val="22"/>
+        </w:rPr>
+        <w:t>2.3.4 with hyperparameters generate svm and or random forest</w:t>
+      </w:r>
+    </w:p>
+    <w:p>
+      <w:pPr>
+        <w:spacing w:after="120" w:line="312" w:lineRule="auto"/>
+        <w:rPr>
+          <w:rFonts w:ascii="Arial" w:hAnsi="Arial" w:cs="Arial"/>
+          <w:i/>
+          <w:sz w:val="22"/>
+        </w:rPr>
+      </w:pPr>
+      <w:r>
+        <w:rPr>
+          <w:rFonts w:ascii="Arial" w:hAnsi="Arial" w:cs="Arial"/>
+          <w:i/>
+          <w:sz w:val="22"/>
+        </w:rPr>
+        <w:lastRenderedPageBreak/>
+        <w:t>2.3.3 running on test set</w:t>
+      </w:r>
+    </w:p>
+    <w:p>
+      <w:pPr>
+        <w:spacing w:after="120" w:line="312" w:lineRule="auto"/>
+        <w:rPr>
+          <w:rFonts w:ascii="Arial" w:hAnsi="Arial" w:cs="Arial"/>
+          <w:i/>
+          <w:sz w:val="22"/>
+        </w:rPr>
+      </w:pPr>
+      <w:r>
+        <w:rPr>
+          <w:rFonts w:ascii="Arial" w:hAnsi="Arial" w:cs="Arial"/>
+          <w:i/>
+          <w:sz w:val="22"/>
+        </w:rPr>
+        <w:t>2.3.4 Non maximum suppression o</w:t>
+      </w:r>
+      <w:r>
+        <w:rPr>
+          <w:rFonts w:ascii="Arial" w:hAnsi="Arial" w:cs="Arial"/>
+          <w:i/>
+          <w:sz w:val="22"/>
+        </w:rPr>
+        <w:t>n positive windows</w:t>
+      </w:r>
+    </w:p>
+    <w:p>
+      <w:pPr>
+        <w:spacing w:after="120" w:line="312" w:lineRule="auto"/>
+        <w:rPr>
+          <w:rFonts w:ascii="Arial" w:hAnsi="Arial" w:cs="Arial"/>
+          <w:i/>
+          <w:sz w:val="22"/>
+        </w:rPr>
+      </w:pPr>
+      <w:r>
+        <w:rPr>
+          <w:rFonts w:ascii="Arial" w:hAnsi="Arial" w:cs="Arial"/>
+          <w:i/>
+          <w:sz w:val="22"/>
+        </w:rPr>
+        <w:t>2.3.5 Hard negative finding</w:t>
+      </w:r>
+      <w:r>
+        <w:rPr>
+          <w:rFonts w:ascii="Arial" w:hAnsi="Arial" w:cs="Arial"/>
+          <w:i/>
+          <w:sz w:val="22"/>
+        </w:rPr>
+        <w:t xml:space="preserve"> (adding false positive windows to training set)</w:t>
+      </w:r>
       <w:bookmarkStart w:id="0" w:name="_GoBack"/>
       <w:bookmarkEnd w:id="0"/>
     </w:p>
@@ -1087,344 +1476,7 @@
           <w:b/>
           <w:sz w:val="22"/>
         </w:rPr>
-        <w:t xml:space="preserve">2.2 </w:t>
-      </w:r>
-      <w:r>
-        <w:rPr>
-          <w:rFonts w:ascii="Arial" w:hAnsi="Arial" w:cs="Arial"/>
-          <w:b/>
-          <w:sz w:val="22"/>
-        </w:rPr>
-        <w:t>generating model</w:t>
-      </w:r>
-    </w:p>
-    <w:p>
-      <w:pPr>
-        <w:spacing w:after="120" w:line="312" w:lineRule="auto"/>
-        <w:rPr>
-          <w:rFonts w:ascii="Arial" w:hAnsi="Arial" w:cs="Arial"/>
-          <w:i/>
-          <w:sz w:val="22"/>
-        </w:rPr>
-      </w:pPr>
-      <w:r>
-        <w:rPr>
-          <w:rFonts w:ascii="Arial" w:hAnsi="Arial" w:cs="Arial"/>
-          <w:i/>
-          <w:sz w:val="22"/>
-        </w:rPr>
-        <w:t>2.2.1 feature detectors and descriptors</w:t>
-      </w:r>
-    </w:p>
-    <w:p>
-      <w:pPr>
-        <w:spacing w:after="120" w:line="312" w:lineRule="auto"/>
-        <w:rPr>
-          <w:rFonts w:ascii="Arial" w:hAnsi="Arial" w:cs="Arial"/>
-          <w:i/>
-          <w:sz w:val="22"/>
-        </w:rPr>
-      </w:pPr>
-      <w:r>
-        <w:rPr>
-          <w:rFonts w:ascii="Arial" w:hAnsi="Arial" w:cs="Arial"/>
-          <w:i/>
-          <w:sz w:val="22"/>
-        </w:rPr>
-        <w:t>2.2.</w:t>
-      </w:r>
-      <w:r>
-        <w:rPr>
-          <w:rFonts w:ascii="Arial" w:hAnsi="Arial" w:cs="Arial"/>
-          <w:i/>
-          <w:sz w:val="22"/>
-        </w:rPr>
-        <w:t>2</w:t>
-      </w:r>
-      <w:r>
-        <w:rPr>
-          <w:rFonts w:ascii="Arial" w:hAnsi="Arial" w:cs="Arial"/>
-          <w:i/>
-          <w:sz w:val="22"/>
-        </w:rPr>
-        <w:t xml:space="preserve"> generating bag of words</w:t>
-      </w:r>
-    </w:p>
-    <w:p>
-      <w:pPr>
-        <w:spacing w:after="120" w:line="312" w:lineRule="auto"/>
-        <w:rPr>
-          <w:rFonts w:ascii="Arial" w:hAnsi="Arial" w:cs="Arial"/>
-          <w:sz w:val="22"/>
-        </w:rPr>
-      </w:pPr>
-      <w:r>
-        <w:rPr>
-          <w:rFonts w:ascii="Arial" w:hAnsi="Arial" w:cs="Arial"/>
-          <w:sz w:val="22"/>
-        </w:rPr>
-        <w:t>2.2.2.1 binary descriptors</w:t>
-      </w:r>
-    </w:p>
-    <w:p>
-      <w:pPr>
-        <w:spacing w:after="120" w:line="312" w:lineRule="auto"/>
-        <w:rPr>
-          <w:rFonts w:ascii="Arial" w:hAnsi="Arial" w:cs="Arial"/>
-          <w:i/>
-          <w:sz w:val="22"/>
-        </w:rPr>
-      </w:pPr>
-      <w:r>
-        <w:rPr>
-          <w:rFonts w:ascii="Arial" w:hAnsi="Arial" w:cs="Arial"/>
-          <w:i/>
-          <w:sz w:val="22"/>
-        </w:rPr>
-        <w:t>2.2.3</w:t>
-      </w:r>
-      <w:r>
-        <w:rPr>
-          <w:rFonts w:ascii="Arial" w:hAnsi="Arial" w:cs="Arial"/>
-          <w:i/>
-          <w:sz w:val="22"/>
-        </w:rPr>
-        <w:t xml:space="preserve"> generating histograms</w:t>
-      </w:r>
-    </w:p>
-    <w:p>
-      <w:pPr>
-        <w:spacing w:after="120" w:line="312" w:lineRule="auto"/>
-        <w:rPr>
-          <w:rFonts w:ascii="Arial" w:hAnsi="Arial" w:cs="Arial"/>
-          <w:i/>
-          <w:sz w:val="22"/>
-        </w:rPr>
-      </w:pPr>
-      <w:r>
-        <w:rPr>
-          <w:rFonts w:ascii="Arial" w:hAnsi="Arial" w:cs="Arial"/>
-          <w:i/>
-          <w:sz w:val="22"/>
-        </w:rPr>
-        <w:t>2.2.4</w:t>
-      </w:r>
-      <w:r>
-        <w:rPr>
-          <w:rFonts w:ascii="Arial" w:hAnsi="Arial" w:cs="Arial"/>
-          <w:i/>
-          <w:sz w:val="22"/>
-        </w:rPr>
-        <w:t xml:space="preserve"> testing detectors/descriptors</w:t>
-      </w:r>
-    </w:p>
-    <w:p>
-      <w:pPr>
-        <w:spacing w:after="120" w:line="312" w:lineRule="auto"/>
-        <w:rPr>
-          <w:rFonts w:ascii="Arial" w:hAnsi="Arial" w:cs="Arial"/>
-          <w:i/>
-          <w:sz w:val="22"/>
-        </w:rPr>
-      </w:pPr>
-      <w:r>
-        <w:rPr>
-          <w:rFonts w:ascii="Arial" w:hAnsi="Arial" w:cs="Arial"/>
-          <w:i/>
-          <w:sz w:val="22"/>
-        </w:rPr>
-        <w:t>2.2.5</w:t>
-      </w:r>
-      <w:r>
-        <w:rPr>
-          <w:rFonts w:ascii="Arial" w:hAnsi="Arial" w:cs="Arial"/>
-          <w:i/>
-          <w:sz w:val="22"/>
-        </w:rPr>
-        <w:t xml:space="preserve"> evaluating with tsne</w:t>
-      </w:r>
-    </w:p>
-    <w:p>
-      <w:pPr>
-        <w:spacing w:after="120" w:line="312" w:lineRule="auto"/>
-        <w:rPr>
-          <w:rFonts w:ascii="Arial" w:hAnsi="Arial" w:cs="Arial"/>
-          <w:b/>
-          <w:sz w:val="22"/>
-        </w:rPr>
-      </w:pPr>
-      <w:r>
-        <w:rPr>
-          <w:rFonts w:ascii="Arial" w:hAnsi="Arial" w:cs="Arial"/>
-          <w:b/>
-          <w:sz w:val="22"/>
-        </w:rPr>
-        <w:t>2.3 cross validat</w:t>
-      </w:r>
-      <w:r>
-        <w:rPr>
-          <w:rFonts w:ascii="Arial" w:hAnsi="Arial" w:cs="Arial"/>
-          <w:b/>
-          <w:sz w:val="22"/>
-        </w:rPr>
-        <w:t>ion</w:t>
-      </w:r>
-    </w:p>
-    <w:p>
-      <w:pPr>
-        <w:spacing w:after="120" w:line="312" w:lineRule="auto"/>
-        <w:rPr>
-          <w:rFonts w:ascii="Arial" w:hAnsi="Arial" w:cs="Arial"/>
-          <w:i/>
-          <w:sz w:val="22"/>
-        </w:rPr>
-      </w:pPr>
-      <w:r>
-        <w:rPr>
-          <w:rFonts w:ascii="Arial" w:hAnsi="Arial" w:cs="Arial"/>
-          <w:i/>
-          <w:sz w:val="22"/>
-        </w:rPr>
-        <w:t>2.3.</w:t>
-      </w:r>
-      <w:r>
-        <w:rPr>
-          <w:rFonts w:ascii="Arial" w:hAnsi="Arial" w:cs="Arial"/>
-          <w:i/>
-          <w:sz w:val="22"/>
-        </w:rPr>
-        <w:t>1</w:t>
-      </w:r>
-      <w:r>
-        <w:rPr>
-          <w:rFonts w:ascii="Arial" w:hAnsi="Arial" w:cs="Arial"/>
-          <w:i/>
-          <w:sz w:val="22"/>
-        </w:rPr>
-        <w:t xml:space="preserve"> training cheap model (k nearest neighbor)</w:t>
-      </w:r>
-    </w:p>
-    <w:p>
-      <w:pPr>
-        <w:spacing w:after="120" w:line="312" w:lineRule="auto"/>
-        <w:rPr>
-          <w:rFonts w:ascii="Arial" w:hAnsi="Arial" w:cs="Arial"/>
-          <w:i/>
-          <w:sz w:val="22"/>
-        </w:rPr>
-      </w:pPr>
-      <w:r>
-        <w:rPr>
-          <w:rFonts w:ascii="Arial" w:hAnsi="Arial" w:cs="Arial"/>
-          <w:i/>
-          <w:sz w:val="22"/>
-        </w:rPr>
-        <w:t>2.3.</w:t>
-      </w:r>
-      <w:r>
-        <w:rPr>
-          <w:rFonts w:ascii="Arial" w:hAnsi="Arial" w:cs="Arial"/>
-          <w:i/>
-          <w:sz w:val="22"/>
-        </w:rPr>
-        <w:t>2</w:t>
-      </w:r>
-      <w:r>
-        <w:rPr>
-          <w:rFonts w:ascii="Arial" w:hAnsi="Arial" w:cs="Arial"/>
-          <w:i/>
-          <w:sz w:val="22"/>
-        </w:rPr>
-        <w:t xml:space="preserve"> </w:t>
-      </w:r>
-      <w:r>
-        <w:rPr>
-          <w:rFonts w:ascii="Arial" w:hAnsi="Arial" w:cs="Arial"/>
-          <w:i/>
-          <w:sz w:val="22"/>
-        </w:rPr>
-        <w:t>B</w:t>
-      </w:r>
-      <w:r>
-        <w:rPr>
-          <w:rFonts w:ascii="Arial" w:hAnsi="Arial" w:cs="Arial"/>
-          <w:i/>
-          <w:sz w:val="22"/>
-        </w:rPr>
-        <w:t>ayesian optimization</w:t>
-      </w:r>
-    </w:p>
-    <w:p>
-      <w:pPr>
-        <w:spacing w:after="120" w:line="312" w:lineRule="auto"/>
-        <w:rPr>
-          <w:rFonts w:ascii="Arial" w:hAnsi="Arial" w:cs="Arial"/>
-          <w:i/>
-          <w:sz w:val="22"/>
-        </w:rPr>
-      </w:pPr>
-      <w:r>
-        <w:rPr>
-          <w:rFonts w:ascii="Arial" w:hAnsi="Arial" w:cs="Arial"/>
-          <w:i/>
-          <w:sz w:val="22"/>
-        </w:rPr>
-        <w:t>2.3.3 error/cost function</w:t>
-      </w:r>
-    </w:p>
-    <w:p>
-      <w:pPr>
-        <w:spacing w:after="120" w:line="312" w:lineRule="auto"/>
-        <w:rPr>
-          <w:rFonts w:ascii="Arial" w:hAnsi="Arial" w:cs="Arial"/>
-          <w:i/>
-          <w:sz w:val="22"/>
-        </w:rPr>
-      </w:pPr>
-      <w:r>
-        <w:rPr>
-          <w:rFonts w:ascii="Arial" w:hAnsi="Arial" w:cs="Arial"/>
-          <w:i/>
-          <w:sz w:val="22"/>
-        </w:rPr>
-        <w:t>2.3.4 with hyperparameters generate svm and or random forest</w:t>
-      </w:r>
-    </w:p>
-    <w:p>
-      <w:pPr>
-        <w:spacing w:after="120" w:line="312" w:lineRule="auto"/>
-        <w:rPr>
-          <w:rFonts w:ascii="Arial" w:hAnsi="Arial" w:cs="Arial"/>
-          <w:i/>
-          <w:sz w:val="22"/>
-        </w:rPr>
-      </w:pPr>
-      <w:r>
-        <w:rPr>
-          <w:rFonts w:ascii="Arial" w:hAnsi="Arial" w:cs="Arial"/>
-          <w:i/>
-          <w:sz w:val="22"/>
-        </w:rPr>
-        <w:lastRenderedPageBreak/>
-        <w:t>2.3.3 running on test set</w:t>
-      </w:r>
-    </w:p>
-    <w:p>
-      <w:pPr>
-        <w:spacing w:after="120" w:line="312" w:lineRule="auto"/>
-        <w:rPr>
-          <w:rFonts w:ascii="Arial" w:hAnsi="Arial" w:cs="Arial"/>
-          <w:b/>
-          <w:sz w:val="22"/>
-        </w:rPr>
-      </w:pPr>
-      <w:r>
-        <w:rPr>
-          <w:rFonts w:ascii="Arial" w:hAnsi="Arial" w:cs="Arial"/>
-          <w:b/>
-          <w:sz w:val="22"/>
-        </w:rPr>
-        <w:t>2.4 implementing in iOS</w:t>
+        <w:t>2.4 human versus model test</w:t>
       </w:r>
     </w:p>
     <w:p>
@@ -2033,7 +2085,6 @@
           <w:rFonts w:ascii="Arial" w:hAnsi="Arial" w:cs="Arial"/>
           <w:sz w:val="22"/>
         </w:rPr>
-        <w:lastRenderedPageBreak/>
         <w:t xml:space="preserve">For the mean-shift algorithm the image representation </w:t>
       </w:r>
       <w:r>
@@ -4181,7 +4232,7 @@
 </file>
 
 <file path=customXml/itemProps1.xml><?xml version="1.0" encoding="utf-8"?>
-<ds:datastoreItem xmlns:ds="http://schemas.openxmlformats.org/officeDocument/2006/customXml" ds:itemID="{B4DBBE99-9DE4-A442-A61B-6C3383758E65}">
+<ds:datastoreItem xmlns:ds="http://schemas.openxmlformats.org/officeDocument/2006/customXml" ds:itemID="{25449023-BF4A-C64F-87F6-115BF098CA74}">
   <ds:schemaRefs>
     <ds:schemaRef ds:uri="http://schemas.openxmlformats.org/officeDocument/2006/bibliography"/>
   </ds:schemaRefs>

</xml_diff>

<commit_message>
Add thoughts to methods
</commit_message>
<xml_diff>
--- a/Report.docx
+++ b/Report.docx
@@ -272,7 +272,23 @@
           <w:rFonts w:ascii="Arial" w:hAnsi="Arial" w:cs="Arial"/>
           <w:sz w:val="22"/>
         </w:rPr>
-        <w:t xml:space="preserve"> Czobor et al.</w:t>
+        <w:t xml:space="preserve"> </w:t>
+      </w:r>
+      <w:proofErr w:type="spellStart"/>
+      <w:r>
+        <w:rPr>
+          <w:rFonts w:ascii="Arial" w:hAnsi="Arial" w:cs="Arial"/>
+          <w:sz w:val="22"/>
+        </w:rPr>
+        <w:t>Czobor</w:t>
+      </w:r>
+      <w:proofErr w:type="spellEnd"/>
+      <w:r>
+        <w:rPr>
+          <w:rFonts w:ascii="Arial" w:hAnsi="Arial" w:cs="Arial"/>
+          <w:sz w:val="22"/>
+        </w:rPr>
+        <w:t xml:space="preserve"> et al.</w:t>
       </w:r>
       <w:r>
         <w:rPr>
@@ -315,7 +331,39 @@
           <w:rFonts w:ascii="Arial" w:hAnsi="Arial" w:cs="Arial"/>
           <w:sz w:val="22"/>
         </w:rPr>
-        <w:t xml:space="preserve"> re-analysed two trials utilizing their reported compliance. Originally without considering compliance, the trials reported no differences between the compound and placebo, however the reanalysis by Czobor et al. found statistical significant therapeutic effects.</w:t>
+        <w:t xml:space="preserve"> re-</w:t>
+      </w:r>
+      <w:proofErr w:type="spellStart"/>
+      <w:r>
+        <w:rPr>
+          <w:rFonts w:ascii="Arial" w:hAnsi="Arial" w:cs="Arial"/>
+          <w:sz w:val="22"/>
+        </w:rPr>
+        <w:t>analysed</w:t>
+      </w:r>
+      <w:proofErr w:type="spellEnd"/>
+      <w:r>
+        <w:rPr>
+          <w:rFonts w:ascii="Arial" w:hAnsi="Arial" w:cs="Arial"/>
+          <w:sz w:val="22"/>
+        </w:rPr>
+        <w:t xml:space="preserve"> two trials utilizing their reported compliance. Originally without considering compliance, the trials reported no differences between the compound and placebo, however the reanalysis by </w:t>
+      </w:r>
+      <w:proofErr w:type="spellStart"/>
+      <w:r>
+        <w:rPr>
+          <w:rFonts w:ascii="Arial" w:hAnsi="Arial" w:cs="Arial"/>
+          <w:sz w:val="22"/>
+        </w:rPr>
+        <w:t>Czobor</w:t>
+      </w:r>
+      <w:proofErr w:type="spellEnd"/>
+      <w:r>
+        <w:rPr>
+          <w:rFonts w:ascii="Arial" w:hAnsi="Arial" w:cs="Arial"/>
+          <w:sz w:val="22"/>
+        </w:rPr>
+        <w:t xml:space="preserve"> et al. found statistical significant therapeutic effects.</w:t>
       </w:r>
     </w:p>
     <w:p>
@@ -428,7 +476,23 @@
           <w:rFonts w:ascii="Arial" w:hAnsi="Arial" w:cs="Arial"/>
           <w:sz w:val="22"/>
         </w:rPr>
-        <w:t xml:space="preserve"> As Czobor showed, without reliable compliance information incorrect conclusions of the novel drug could be drawn.</w:t>
+        <w:t xml:space="preserve"> As </w:t>
+      </w:r>
+      <w:proofErr w:type="spellStart"/>
+      <w:r>
+        <w:rPr>
+          <w:rFonts w:ascii="Arial" w:hAnsi="Arial" w:cs="Arial"/>
+          <w:sz w:val="22"/>
+        </w:rPr>
+        <w:t>Czobor</w:t>
+      </w:r>
+      <w:proofErr w:type="spellEnd"/>
+      <w:r>
+        <w:rPr>
+          <w:rFonts w:ascii="Arial" w:hAnsi="Arial" w:cs="Arial"/>
+          <w:sz w:val="22"/>
+        </w:rPr>
+        <w:t xml:space="preserve"> showed, without reliable compliance information incorrect conclusions of the novel drug could be drawn.</w:t>
       </w:r>
     </w:p>
     <w:p>
@@ -962,7 +1026,55 @@
           <w:rFonts w:ascii="Arial" w:hAnsi="Arial" w:cs="Arial"/>
           <w:sz w:val="22"/>
         </w:rPr>
-        <w:t>We developed a framework for Apple’s iOS devices which we can use to create electronic diaries for different studies. We report the results of the use of this framework in three dermatological trials. One of the mobile application was used in a phase 2, randomized, vehicle-controlled, double-blind, proof-of-concept study, to evaluate efficacy and safety of Topical Ionic Contra-viral Therapy (ICVT) comprised of digoxin and furosemide in cutaneous !![…..]. Additionally, a mobile application was developed for a randomized, double-blind, placebo controlled study to assess the pharmacodynamics, safety/tolerability and efficacy of omiganan in patients with mild to moderate atopic dermatitis. Finally, a mobile application used in a phase 2, randomized, double-blind, parallel-group study to assess the pharmacodynamics, safety/tolerability and efficacy of topical omniganan in patients with usual type vulvar intraepithelial neoplasia (uVIN). The trial results will be published elsewhere. This study evaluates the compliance in these trials, as well as the value-added of data gathered at home, using the electronic patient diary.</w:t>
+        <w:t xml:space="preserve">We developed a framework for Apple’s iOS devices which we can use to create electronic diaries for different studies. We report the results of the use of this framework in three dermatological trials. One of the mobile application was used in a phase 2, randomized, vehicle-controlled, double-blind, proof-of-concept study, to evaluate efficacy and safety of Topical Ionic Contra-viral Therapy (ICVT) comprised of digoxin and furosemide in cutaneous !![…..]. Additionally, a mobile application was developed for a randomized, double-blind, placebo controlled study to assess the pharmacodynamics, safety/tolerability and efficacy of </w:t>
+      </w:r>
+      <w:proofErr w:type="spellStart"/>
+      <w:r>
+        <w:rPr>
+          <w:rFonts w:ascii="Arial" w:hAnsi="Arial" w:cs="Arial"/>
+          <w:sz w:val="22"/>
+        </w:rPr>
+        <w:t>omiganan</w:t>
+      </w:r>
+      <w:proofErr w:type="spellEnd"/>
+      <w:r>
+        <w:rPr>
+          <w:rFonts w:ascii="Arial" w:hAnsi="Arial" w:cs="Arial"/>
+          <w:sz w:val="22"/>
+        </w:rPr>
+        <w:t xml:space="preserve"> in patients with mild to moderate atopic dermatitis. Finally, a mobile application used in a phase 2, randomized, double-blind, parallel-group study to assess the pharmacodynamics, safety/tolerability and efficacy of topical </w:t>
+      </w:r>
+      <w:proofErr w:type="spellStart"/>
+      <w:r>
+        <w:rPr>
+          <w:rFonts w:ascii="Arial" w:hAnsi="Arial" w:cs="Arial"/>
+          <w:sz w:val="22"/>
+        </w:rPr>
+        <w:t>omniganan</w:t>
+      </w:r>
+      <w:proofErr w:type="spellEnd"/>
+      <w:r>
+        <w:rPr>
+          <w:rFonts w:ascii="Arial" w:hAnsi="Arial" w:cs="Arial"/>
+          <w:sz w:val="22"/>
+        </w:rPr>
+        <w:t xml:space="preserve"> in patients with usual type vulvar intraepithelial neoplasia (</w:t>
+      </w:r>
+      <w:proofErr w:type="spellStart"/>
+      <w:r>
+        <w:rPr>
+          <w:rFonts w:ascii="Arial" w:hAnsi="Arial" w:cs="Arial"/>
+          <w:sz w:val="22"/>
+        </w:rPr>
+        <w:t>uVIN</w:t>
+      </w:r>
+      <w:proofErr w:type="spellEnd"/>
+      <w:r>
+        <w:rPr>
+          <w:rFonts w:ascii="Arial" w:hAnsi="Arial" w:cs="Arial"/>
+          <w:sz w:val="22"/>
+        </w:rPr>
+        <w:t>). The trial results will be published elsewhere. This study evaluates the compliance in these trials, as well as the value-added of data gathered at home, using the electronic patient diary.</w:t>
       </w:r>
     </w:p>
     <w:p>
@@ -1005,6 +1117,56 @@
         <w:spacing w:after="120" w:line="312" w:lineRule="auto"/>
         <w:rPr>
           <w:rFonts w:ascii="Arial" w:hAnsi="Arial" w:cs="Arial"/>
+          <w:sz w:val="22"/>
+        </w:rPr>
+      </w:pPr>
+      <w:r>
+        <w:rPr>
+          <w:rFonts w:ascii="Arial" w:hAnsi="Arial" w:cs="Arial"/>
+          <w:sz w:val="22"/>
+        </w:rPr>
+        <w:t xml:space="preserve">A binary classifier was trained to discriminate between images that proved compliance and images that not. </w:t>
+      </w:r>
+      <w:r>
+        <w:rPr>
+          <w:rFonts w:ascii="Arial" w:hAnsi="Arial" w:cs="Arial"/>
+          <w:sz w:val="22"/>
+        </w:rPr>
+        <w:t xml:space="preserve">Compliance meant the </w:t>
+      </w:r>
+      <w:bookmarkStart w:id="0" w:name="OLE_LINK1"/>
+      <w:bookmarkStart w:id="1" w:name="OLE_LINK2"/>
+      <w:r>
+        <w:rPr>
+          <w:rFonts w:ascii="Arial" w:hAnsi="Arial" w:cs="Arial"/>
+          <w:sz w:val="22"/>
+        </w:rPr>
+        <w:t>presence</w:t>
+      </w:r>
+      <w:r>
+        <w:rPr>
+          <w:rFonts w:ascii="Arial" w:hAnsi="Arial" w:cs="Arial"/>
+          <w:sz w:val="22"/>
+        </w:rPr>
+        <w:t xml:space="preserve"> </w:t>
+      </w:r>
+      <w:bookmarkEnd w:id="0"/>
+      <w:bookmarkEnd w:id="1"/>
+      <w:r>
+        <w:rPr>
+          <w:rFonts w:ascii="Arial" w:hAnsi="Arial" w:cs="Arial"/>
+          <w:sz w:val="22"/>
+        </w:rPr>
+        <w:t>of a wart with applied medicine in the picture.</w:t>
+      </w:r>
+      <w:bookmarkStart w:id="2" w:name="_GoBack"/>
+      <w:bookmarkEnd w:id="2"/>
+    </w:p>
+    <w:p>
+      <w:pPr>
+        <w:spacing w:after="120" w:line="312" w:lineRule="auto"/>
+        <w:rPr>
+          <w:rFonts w:ascii="Arial" w:hAnsi="Arial" w:cs="Arial"/>
           <w:b/>
           <w:sz w:val="22"/>
         </w:rPr>
@@ -1015,7 +1177,15 @@
           <w:b/>
           <w:sz w:val="22"/>
         </w:rPr>
-        <w:t>2.1 generating manual classification set</w:t>
+        <w:t xml:space="preserve">2.1 generating </w:t>
+      </w:r>
+      <w:r>
+        <w:rPr>
+          <w:rFonts w:ascii="Arial" w:hAnsi="Arial" w:cs="Arial"/>
+          <w:b/>
+          <w:sz w:val="22"/>
+        </w:rPr>
+        <w:t xml:space="preserve">training set </w:t>
       </w:r>
     </w:p>
     <w:p>
@@ -1049,6 +1219,22 @@
         <w:spacing w:after="120" w:line="312" w:lineRule="auto"/>
         <w:rPr>
           <w:rFonts w:ascii="Arial" w:hAnsi="Arial" w:cs="Arial"/>
+          <w:sz w:val="22"/>
+        </w:rPr>
+      </w:pPr>
+      <w:r>
+        <w:rPr>
+          <w:rFonts w:ascii="Arial" w:hAnsi="Arial" w:cs="Arial"/>
+          <w:sz w:val="22"/>
+        </w:rPr>
+        <w:t>To simplify the generation of a training set.</w:t>
+      </w:r>
+    </w:p>
+    <w:p>
+      <w:pPr>
+        <w:spacing w:after="120" w:line="312" w:lineRule="auto"/>
+        <w:rPr>
+          <w:rFonts w:ascii="Arial" w:hAnsi="Arial" w:cs="Arial"/>
           <w:i/>
           <w:sz w:val="22"/>
         </w:rPr>
@@ -1239,8 +1425,18 @@
           <w:i/>
           <w:sz w:val="22"/>
         </w:rPr>
-        <w:t xml:space="preserve"> evaluating with tsne</w:t>
-      </w:r>
+        <w:t xml:space="preserve"> evaluating with </w:t>
+      </w:r>
+      <w:proofErr w:type="spellStart"/>
+      <w:r>
+        <w:rPr>
+          <w:rFonts w:ascii="Arial" w:hAnsi="Arial" w:cs="Arial"/>
+          <w:i/>
+          <w:sz w:val="22"/>
+        </w:rPr>
+        <w:t>tsne</w:t>
+      </w:r>
+      <w:proofErr w:type="spellEnd"/>
     </w:p>
     <w:p>
       <w:pPr>
@@ -1317,6 +1513,7 @@
           <w:i/>
           <w:sz w:val="22"/>
         </w:rPr>
+        <w:lastRenderedPageBreak/>
         <w:t>2.3.</w:t>
       </w:r>
       <w:r>
@@ -1385,577 +1582,642 @@
           <w:i/>
           <w:sz w:val="22"/>
         </w:rPr>
-        <w:t>2.3.4 with hyperparameters generate svm and or random forest</w:t>
-      </w:r>
-    </w:p>
-    <w:p>
-      <w:pPr>
-        <w:spacing w:after="120" w:line="312" w:lineRule="auto"/>
-        <w:rPr>
-          <w:rFonts w:ascii="Arial" w:hAnsi="Arial" w:cs="Arial"/>
-          <w:i/>
-          <w:sz w:val="22"/>
-        </w:rPr>
-      </w:pPr>
-      <w:r>
-        <w:rPr>
-          <w:rFonts w:ascii="Arial" w:hAnsi="Arial" w:cs="Arial"/>
-          <w:i/>
+        <w:t xml:space="preserve">2.3.4 with </w:t>
+      </w:r>
+      <w:proofErr w:type="spellStart"/>
+      <w:r>
+        <w:rPr>
+          <w:rFonts w:ascii="Arial" w:hAnsi="Arial" w:cs="Arial"/>
+          <w:i/>
+          <w:sz w:val="22"/>
+        </w:rPr>
+        <w:t>hyperparameters</w:t>
+      </w:r>
+      <w:proofErr w:type="spellEnd"/>
+      <w:r>
+        <w:rPr>
+          <w:rFonts w:ascii="Arial" w:hAnsi="Arial" w:cs="Arial"/>
+          <w:i/>
+          <w:sz w:val="22"/>
+        </w:rPr>
+        <w:t xml:space="preserve"> generate </w:t>
+      </w:r>
+      <w:proofErr w:type="spellStart"/>
+      <w:r>
+        <w:rPr>
+          <w:rFonts w:ascii="Arial" w:hAnsi="Arial" w:cs="Arial"/>
+          <w:i/>
+          <w:sz w:val="22"/>
+        </w:rPr>
+        <w:t>svm</w:t>
+      </w:r>
+      <w:proofErr w:type="spellEnd"/>
+      <w:r>
+        <w:rPr>
+          <w:rFonts w:ascii="Arial" w:hAnsi="Arial" w:cs="Arial"/>
+          <w:i/>
+          <w:sz w:val="22"/>
+        </w:rPr>
+        <w:t xml:space="preserve"> and or random forest</w:t>
+      </w:r>
+    </w:p>
+    <w:p>
+      <w:pPr>
+        <w:spacing w:after="120" w:line="312" w:lineRule="auto"/>
+        <w:rPr>
+          <w:rFonts w:ascii="Arial" w:hAnsi="Arial" w:cs="Arial"/>
+          <w:i/>
+          <w:sz w:val="22"/>
+        </w:rPr>
+      </w:pPr>
+      <w:r>
+        <w:rPr>
+          <w:rFonts w:ascii="Arial" w:hAnsi="Arial" w:cs="Arial"/>
+          <w:i/>
+          <w:sz w:val="22"/>
+        </w:rPr>
+        <w:t>2.3.3 running on test set</w:t>
+      </w:r>
+    </w:p>
+    <w:p>
+      <w:pPr>
+        <w:spacing w:after="120" w:line="312" w:lineRule="auto"/>
+        <w:rPr>
+          <w:rFonts w:ascii="Arial" w:hAnsi="Arial" w:cs="Arial"/>
+          <w:i/>
+          <w:sz w:val="22"/>
+        </w:rPr>
+      </w:pPr>
+      <w:r>
+        <w:rPr>
+          <w:rFonts w:ascii="Arial" w:hAnsi="Arial" w:cs="Arial"/>
+          <w:i/>
+          <w:sz w:val="22"/>
+        </w:rPr>
+        <w:t>2.3.4 Non maximum suppression o</w:t>
+      </w:r>
+      <w:r>
+        <w:rPr>
+          <w:rFonts w:ascii="Arial" w:hAnsi="Arial" w:cs="Arial"/>
+          <w:i/>
+          <w:sz w:val="22"/>
+        </w:rPr>
+        <w:t>n positive windows</w:t>
+      </w:r>
+    </w:p>
+    <w:p>
+      <w:pPr>
+        <w:spacing w:after="120" w:line="312" w:lineRule="auto"/>
+        <w:rPr>
+          <w:rFonts w:ascii="Arial" w:hAnsi="Arial" w:cs="Arial"/>
+          <w:i/>
+          <w:sz w:val="22"/>
+        </w:rPr>
+      </w:pPr>
+      <w:r>
+        <w:rPr>
+          <w:rFonts w:ascii="Arial" w:hAnsi="Arial" w:cs="Arial"/>
+          <w:i/>
+          <w:sz w:val="22"/>
+        </w:rPr>
+        <w:t>2.3.5 Hard negative finding</w:t>
+      </w:r>
+      <w:r>
+        <w:rPr>
+          <w:rFonts w:ascii="Arial" w:hAnsi="Arial" w:cs="Arial"/>
+          <w:i/>
+          <w:sz w:val="22"/>
+        </w:rPr>
+        <w:t>/mining</w:t>
+      </w:r>
+      <w:r>
+        <w:rPr>
+          <w:rFonts w:ascii="Arial" w:hAnsi="Arial" w:cs="Arial"/>
+          <w:i/>
+          <w:sz w:val="22"/>
+        </w:rPr>
+        <w:t xml:space="preserve"> (adding false positive windows to training set)</w:t>
+      </w:r>
+    </w:p>
+    <w:p>
+      <w:pPr>
+        <w:spacing w:after="120" w:line="312" w:lineRule="auto"/>
+        <w:rPr>
+          <w:rFonts w:ascii="Arial" w:hAnsi="Arial" w:cs="Arial"/>
+          <w:b/>
+          <w:sz w:val="22"/>
+        </w:rPr>
+      </w:pPr>
+      <w:r>
+        <w:rPr>
+          <w:rFonts w:ascii="Arial" w:hAnsi="Arial" w:cs="Arial"/>
+          <w:b/>
+          <w:sz w:val="22"/>
+        </w:rPr>
+        <w:t>2.4 human versus model test</w:t>
+      </w:r>
+    </w:p>
+    <w:p>
+      <w:pPr>
+        <w:spacing w:after="120" w:line="312" w:lineRule="auto"/>
+        <w:rPr>
+          <w:rFonts w:ascii="Arial" w:hAnsi="Arial" w:cs="Arial"/>
+          <w:b/>
+          <w:sz w:val="22"/>
+        </w:rPr>
+      </w:pPr>
+    </w:p>
+    <w:p>
+      <w:pPr>
+        <w:spacing w:after="120" w:line="312" w:lineRule="auto"/>
+        <w:rPr>
+          <w:rFonts w:ascii="Arial" w:hAnsi="Arial" w:cs="Arial"/>
+          <w:b/>
+          <w:sz w:val="22"/>
+        </w:rPr>
+      </w:pPr>
+      <w:r>
+        <w:rPr>
+          <w:rFonts w:ascii="Arial" w:hAnsi="Arial" w:cs="Arial"/>
+          <w:b/>
+          <w:sz w:val="22"/>
+        </w:rPr>
+        <w:t>Generating training set</w:t>
+      </w:r>
+    </w:p>
+    <w:p>
+      <w:pPr>
+        <w:spacing w:after="120" w:line="312" w:lineRule="auto"/>
+        <w:rPr>
+          <w:rFonts w:ascii="Arial" w:hAnsi="Arial" w:cs="Arial"/>
+          <w:sz w:val="22"/>
+        </w:rPr>
+      </w:pPr>
+      <w:r>
+        <w:rPr>
+          <w:rFonts w:ascii="Arial" w:hAnsi="Arial" w:cs="Arial"/>
+          <w:sz w:val="22"/>
+        </w:rPr>
+        <w:t>To recognize skin lesions with applied medicine</w:t>
+      </w:r>
+      <w:r>
+        <w:rPr>
+          <w:rFonts w:ascii="Arial" w:hAnsi="Arial" w:cs="Arial"/>
+          <w:sz w:val="22"/>
+        </w:rPr>
+        <w:t>,</w:t>
+      </w:r>
+      <w:r>
+        <w:rPr>
+          <w:rFonts w:ascii="Arial" w:hAnsi="Arial" w:cs="Arial"/>
+          <w:sz w:val="22"/>
+        </w:rPr>
+        <w:t xml:space="preserve"> supervised machine learning algorithms can be used. Supervised means that these algorithms</w:t>
+      </w:r>
+      <w:r>
+        <w:rPr>
+          <w:rFonts w:ascii="Arial" w:hAnsi="Arial" w:cs="Arial"/>
+          <w:sz w:val="22"/>
+        </w:rPr>
+        <w:t xml:space="preserve"> are trained on </w:t>
+      </w:r>
+      <w:r>
+        <w:rPr>
+          <w:rFonts w:ascii="Arial" w:hAnsi="Arial" w:cs="Arial"/>
+          <w:sz w:val="22"/>
+        </w:rPr>
+        <w:t xml:space="preserve">a </w:t>
+      </w:r>
+      <w:r>
+        <w:rPr>
+          <w:rFonts w:ascii="Arial" w:hAnsi="Arial" w:cs="Arial"/>
+          <w:sz w:val="22"/>
+        </w:rPr>
+        <w:t>predefined data</w:t>
+      </w:r>
+      <w:r>
+        <w:rPr>
+          <w:rFonts w:ascii="Arial" w:hAnsi="Arial" w:cs="Arial"/>
+          <w:sz w:val="22"/>
+        </w:rPr>
+        <w:t xml:space="preserve">set. In our case this dataset should contain images of skin lesions with and without topical medicine applied. </w:t>
+      </w:r>
+      <w:r>
+        <w:rPr>
+          <w:rFonts w:ascii="Arial" w:hAnsi="Arial" w:cs="Arial"/>
+          <w:sz w:val="22"/>
+        </w:rPr>
+        <w:t>Since the differences between these two states will be slight, it is of importance to have a negative training set</w:t>
+      </w:r>
+      <w:r>
+        <w:rPr>
+          <w:rFonts w:ascii="Arial" w:hAnsi="Arial" w:cs="Arial"/>
+          <w:sz w:val="22"/>
+        </w:rPr>
+        <w:t xml:space="preserve"> of skin lesions without medication</w:t>
+      </w:r>
+      <w:r>
+        <w:rPr>
+          <w:rFonts w:ascii="Arial" w:hAnsi="Arial" w:cs="Arial"/>
+          <w:sz w:val="22"/>
+        </w:rPr>
+        <w:t>.</w:t>
+      </w:r>
+    </w:p>
+    <w:p>
+      <w:pPr>
+        <w:spacing w:after="120" w:line="312" w:lineRule="auto"/>
+        <w:rPr>
+          <w:rFonts w:ascii="Arial" w:hAnsi="Arial" w:cs="Arial"/>
+          <w:sz w:val="22"/>
+        </w:rPr>
+      </w:pPr>
+      <w:r>
+        <w:rPr>
+          <w:rFonts w:ascii="Arial" w:hAnsi="Arial" w:cs="Arial"/>
+          <w:sz w:val="22"/>
+        </w:rPr>
+        <w:t xml:space="preserve">We generated the training set </w:t>
+      </w:r>
+      <w:r>
+        <w:rPr>
+          <w:rFonts w:ascii="Arial" w:hAnsi="Arial" w:cs="Arial"/>
+          <w:sz w:val="22"/>
+        </w:rPr>
+        <w:t>using image analysis</w:t>
+      </w:r>
+      <w:r>
+        <w:rPr>
+          <w:rFonts w:ascii="Arial" w:hAnsi="Arial" w:cs="Arial"/>
+          <w:sz w:val="22"/>
+        </w:rPr>
+        <w:t xml:space="preserve"> to fasten the process. </w:t>
+      </w:r>
+      <w:r>
+        <w:rPr>
+          <w:rFonts w:ascii="Arial" w:hAnsi="Arial" w:cs="Arial"/>
+          <w:sz w:val="22"/>
+        </w:rPr>
+        <w:t>First the image is segmented</w:t>
+      </w:r>
+      <w:r>
+        <w:rPr>
+          <w:rFonts w:ascii="Arial" w:hAnsi="Arial" w:cs="Arial"/>
+          <w:sz w:val="22"/>
+        </w:rPr>
+        <w:t>, in which the image is divided in regions</w:t>
+      </w:r>
+      <w:r>
+        <w:rPr>
+          <w:rFonts w:ascii="Arial" w:hAnsi="Arial" w:cs="Arial"/>
+          <w:sz w:val="22"/>
+        </w:rPr>
+        <w:t xml:space="preserve"> based on similarity.</w:t>
+      </w:r>
+      <w:r>
+        <w:rPr>
+          <w:rFonts w:ascii="Arial" w:hAnsi="Arial" w:cs="Arial"/>
+          <w:sz w:val="22"/>
+        </w:rPr>
+        <w:t xml:space="preserve"> Mathematically this is the same as clustering in a matrix.</w:t>
+      </w:r>
+      <w:r>
+        <w:rPr>
+          <w:rFonts w:ascii="Arial" w:hAnsi="Arial" w:cs="Arial"/>
+          <w:sz w:val="22"/>
+        </w:rPr>
+        <w:t xml:space="preserve"> After </w:t>
+      </w:r>
+      <w:r>
+        <w:rPr>
+          <w:rFonts w:ascii="Arial" w:hAnsi="Arial" w:cs="Arial"/>
+          <w:sz w:val="22"/>
+        </w:rPr>
+        <w:t xml:space="preserve">the segmentation the segment containing a finger is recognized by averaging the color in the segment and </w:t>
+      </w:r>
+      <w:r>
+        <w:rPr>
+          <w:rFonts w:ascii="Arial" w:hAnsi="Arial" w:cs="Arial"/>
+          <w:sz w:val="22"/>
+        </w:rPr>
+        <w:t xml:space="preserve">looking for skin colors. </w:t>
+      </w:r>
+      <w:r>
+        <w:rPr>
+          <w:rFonts w:ascii="Arial" w:hAnsi="Arial" w:cs="Arial"/>
+          <w:sz w:val="22"/>
+        </w:rPr>
+        <w:t xml:space="preserve">Using the location of this segment the finger in the original image can be found. This finger is further </w:t>
+      </w:r>
+      <w:r>
+        <w:rPr>
+          <w:rFonts w:ascii="Arial" w:hAnsi="Arial" w:cs="Arial"/>
+          <w:sz w:val="22"/>
+        </w:rPr>
+        <w:t>analyzed</w:t>
+      </w:r>
+      <w:r>
+        <w:rPr>
+          <w:rFonts w:ascii="Arial" w:hAnsi="Arial" w:cs="Arial"/>
+          <w:sz w:val="22"/>
+        </w:rPr>
+        <w:t xml:space="preserve"> on contrast and texture differences to </w:t>
+      </w:r>
+      <w:r>
+        <w:rPr>
+          <w:rFonts w:ascii="Arial" w:hAnsi="Arial" w:cs="Arial"/>
+          <w:sz w:val="22"/>
+        </w:rPr>
+        <w:t>detect a possible region of the skin lesion.</w:t>
+      </w:r>
+      <w:r>
+        <w:rPr>
+          <w:rFonts w:ascii="Arial" w:hAnsi="Arial" w:cs="Arial"/>
+          <w:sz w:val="22"/>
+        </w:rPr>
+        <w:t xml:space="preserve"> </w:t>
+      </w:r>
+    </w:p>
+    <w:p>
+      <w:pPr>
+        <w:spacing w:after="120" w:line="312" w:lineRule="auto"/>
+        <w:rPr>
+          <w:rFonts w:ascii="Arial" w:hAnsi="Arial" w:cs="Arial"/>
+          <w:sz w:val="22"/>
+        </w:rPr>
+      </w:pPr>
+      <w:r>
+        <w:rPr>
+          <w:rFonts w:ascii="Arial" w:hAnsi="Arial" w:cs="Arial"/>
+          <w:sz w:val="22"/>
+        </w:rPr>
+        <w:t xml:space="preserve">The region of interests the above-explained method will find </w:t>
+      </w:r>
+      <w:r>
+        <w:rPr>
+          <w:rFonts w:ascii="Arial" w:hAnsi="Arial" w:cs="Arial"/>
+          <w:sz w:val="22"/>
+        </w:rPr>
+        <w:t>are manually classified for containing warts and possible applied medication. This classified set of images will be used to train a supervised machine learning algorithm.</w:t>
+      </w:r>
+    </w:p>
+    <w:p>
+      <w:pPr>
+        <w:spacing w:after="120" w:line="312" w:lineRule="auto"/>
+        <w:rPr>
+          <w:rFonts w:ascii="Arial" w:hAnsi="Arial" w:cs="Arial"/>
+          <w:b/>
+          <w:sz w:val="22"/>
+        </w:rPr>
+      </w:pPr>
+      <w:r>
+        <w:rPr>
+          <w:rFonts w:ascii="Arial" w:hAnsi="Arial" w:cs="Arial"/>
+          <w:b/>
+          <w:sz w:val="22"/>
+        </w:rPr>
+        <w:t>0. Image representation</w:t>
+      </w:r>
+    </w:p>
+    <w:p>
+      <w:pPr>
+        <w:spacing w:after="120" w:line="312" w:lineRule="auto"/>
+        <w:rPr>
+          <w:rFonts w:ascii="Arial" w:hAnsi="Arial" w:cs="Arial"/>
+          <w:sz w:val="22"/>
+        </w:rPr>
+      </w:pPr>
+      <w:r>
+        <w:rPr>
+          <w:rFonts w:ascii="Arial" w:hAnsi="Arial" w:cs="Arial"/>
+          <w:sz w:val="22"/>
+        </w:rPr>
+        <w:t>To analyze an image</w:t>
+      </w:r>
+      <w:r>
+        <w:rPr>
+          <w:rFonts w:ascii="Arial" w:hAnsi="Arial" w:cs="Arial"/>
+          <w:sz w:val="22"/>
+        </w:rPr>
+        <w:t>,</w:t>
+      </w:r>
+      <w:r>
+        <w:rPr>
+          <w:rFonts w:ascii="Arial" w:hAnsi="Arial" w:cs="Arial"/>
+          <w:sz w:val="22"/>
+        </w:rPr>
+        <w:t xml:space="preserve"> it needs to be represented in a </w:t>
+      </w:r>
+      <w:r>
+        <w:rPr>
+          <w:rFonts w:ascii="Arial" w:hAnsi="Arial" w:cs="Arial"/>
+          <w:sz w:val="22"/>
+        </w:rPr>
+        <w:t xml:space="preserve">mathematical way. This is most often done in matrices, but images can also be represented in other representations such as frequencies and wavelets. Matrices are useful since mathematical clustering algorithms can be used on them. </w:t>
+      </w:r>
+      <w:r>
+        <w:rPr>
+          <w:rFonts w:ascii="Arial" w:hAnsi="Arial" w:cs="Arial"/>
+          <w:sz w:val="22"/>
+        </w:rPr>
+        <w:t>A grayscale image of 20x20 pixels will have a matrix representat</w:t>
+      </w:r>
+      <w:r>
+        <w:rPr>
+          <w:rFonts w:ascii="Arial" w:hAnsi="Arial" w:cs="Arial"/>
+          <w:sz w:val="22"/>
+        </w:rPr>
+        <w:t xml:space="preserve">ion with 20 rows and 20 columns. The amount of gray on an individual pixel can be represented between 0-255. This means that at a certain value </w:t>
+      </w:r>
+      <w:r>
+        <w:rPr>
+          <w:rFonts w:ascii="Arial" w:hAnsi="Arial" w:cs="Arial"/>
+          <w:sz w:val="22"/>
+        </w:rPr>
+        <w:t xml:space="preserve">v </w:t>
+      </w:r>
+      <w:r>
+        <w:rPr>
+          <w:rFonts w:ascii="Arial" w:hAnsi="Arial" w:cs="Arial"/>
+          <w:sz w:val="22"/>
+        </w:rPr>
+        <w:t>in the matrix at</w:t>
+      </w:r>
+      <w:r>
+        <w:rPr>
+          <w:rFonts w:ascii="Arial" w:hAnsi="Arial" w:cs="Arial"/>
+          <w:sz w:val="22"/>
+        </w:rPr>
+        <w:t xml:space="preserve"> row y and </w:t>
+      </w:r>
+      <w:r>
+        <w:rPr>
+          <w:rFonts w:ascii="Arial" w:hAnsi="Arial" w:cs="Arial"/>
+          <w:sz w:val="22"/>
+        </w:rPr>
+        <w:t xml:space="preserve">column </w:t>
+      </w:r>
+      <w:r>
+        <w:rPr>
+          <w:rFonts w:ascii="Arial" w:hAnsi="Arial" w:cs="Arial"/>
+          <w:sz w:val="22"/>
+        </w:rPr>
+        <w:t xml:space="preserve">x </w:t>
+      </w:r>
+      <w:r>
+        <w:rPr>
+          <w:rFonts w:ascii="Arial" w:hAnsi="Arial" w:cs="Arial"/>
+          <w:sz w:val="22"/>
+        </w:rPr>
+        <w:t xml:space="preserve">will be </w:t>
+      </w:r>
+      <w:r>
+        <w:rPr>
+          <w:rFonts w:ascii="Arial" w:hAnsi="Arial" w:cs="Arial"/>
+          <w:sz w:val="22"/>
+        </w:rPr>
+        <w:t xml:space="preserve">the grayscale value of the pixel at location </w:t>
+      </w:r>
+      <w:proofErr w:type="spellStart"/>
+      <w:r>
+        <w:rPr>
+          <w:rFonts w:ascii="Arial" w:hAnsi="Arial" w:cs="Arial"/>
+          <w:sz w:val="22"/>
+        </w:rPr>
+        <w:t>x,y</w:t>
+      </w:r>
+      <w:proofErr w:type="spellEnd"/>
+      <w:r>
+        <w:rPr>
+          <w:rFonts w:ascii="Arial" w:hAnsi="Arial" w:cs="Arial"/>
+          <w:sz w:val="22"/>
+        </w:rPr>
+        <w:t xml:space="preserve"> in the image.</w:t>
+      </w:r>
+      <w:r>
+        <w:rPr>
+          <w:rFonts w:ascii="Arial" w:hAnsi="Arial" w:cs="Arial"/>
+          <w:sz w:val="22"/>
+        </w:rPr>
+        <w:t xml:space="preserve"> For color images multi-dimensional matrices are used. Each color channel (red, green or blue) will have its own dimension.</w:t>
+      </w:r>
+      <w:r>
+        <w:rPr>
+          <w:rFonts w:ascii="Arial" w:hAnsi="Arial" w:cs="Arial"/>
+          <w:sz w:val="22"/>
+        </w:rPr>
+        <w:t xml:space="preserve"> </w:t>
+      </w:r>
+    </w:p>
+    <w:p>
+      <w:pPr>
+        <w:spacing w:after="120" w:line="312" w:lineRule="auto"/>
+        <w:rPr>
+          <w:rFonts w:ascii="Arial" w:hAnsi="Arial" w:cs="Arial"/>
+          <w:sz w:val="22"/>
+        </w:rPr>
+      </w:pPr>
+      <w:r>
+        <w:rPr>
+          <w:rFonts w:ascii="Arial" w:hAnsi="Arial" w:cs="Arial"/>
+          <w:b/>
+          <w:sz w:val="22"/>
+        </w:rPr>
+        <w:t>1. Image segmentation</w:t>
+      </w:r>
+    </w:p>
+    <w:p>
+      <w:pPr>
+        <w:spacing w:after="120" w:line="312" w:lineRule="auto"/>
+        <w:rPr>
+          <w:rFonts w:ascii="Arial" w:hAnsi="Arial" w:cs="Arial"/>
+          <w:sz w:val="22"/>
+        </w:rPr>
+      </w:pPr>
+      <w:r>
+        <w:rPr>
+          <w:rFonts w:ascii="Arial" w:hAnsi="Arial" w:cs="Arial"/>
+          <w:sz w:val="22"/>
+        </w:rPr>
+        <w:t>We wanted to analyze t</w:t>
+      </w:r>
+      <w:r>
+        <w:rPr>
+          <w:rFonts w:ascii="Arial" w:hAnsi="Arial" w:cs="Arial"/>
+          <w:sz w:val="22"/>
+        </w:rPr>
+        <w:t xml:space="preserve">he image to </w:t>
+      </w:r>
+      <w:r>
+        <w:rPr>
+          <w:rFonts w:ascii="Arial" w:hAnsi="Arial" w:cs="Arial"/>
+          <w:sz w:val="22"/>
+        </w:rPr>
+        <w:t xml:space="preserve">in a </w:t>
+      </w:r>
+      <w:r>
+        <w:rPr>
+          <w:rFonts w:ascii="Arial" w:hAnsi="Arial" w:cs="Arial"/>
+          <w:sz w:val="22"/>
+        </w:rPr>
+        <w:t>nonparametric</w:t>
+      </w:r>
+      <w:r>
+        <w:rPr>
+          <w:rFonts w:ascii="Arial" w:hAnsi="Arial" w:cs="Arial"/>
+          <w:sz w:val="22"/>
+        </w:rPr>
+        <w:t xml:space="preserve"> </w:t>
+      </w:r>
+      <w:r>
+        <w:rPr>
+          <w:rFonts w:ascii="Arial" w:hAnsi="Arial" w:cs="Arial"/>
+          <w:sz w:val="22"/>
+        </w:rPr>
+        <w:t xml:space="preserve">manner, </w:t>
+      </w:r>
+      <w:r>
+        <w:rPr>
+          <w:rFonts w:ascii="Arial" w:hAnsi="Arial" w:cs="Arial"/>
+          <w:sz w:val="22"/>
+        </w:rPr>
+        <w:t xml:space="preserve">where </w:t>
+      </w:r>
+      <w:r>
+        <w:rPr>
+          <w:rFonts w:ascii="Arial" w:hAnsi="Arial" w:cs="Arial"/>
+          <w:sz w:val="22"/>
+        </w:rPr>
+        <w:t xml:space="preserve">the </w:t>
+      </w:r>
+      <w:r>
+        <w:rPr>
+          <w:rFonts w:ascii="Arial" w:hAnsi="Arial" w:cs="Arial"/>
+          <w:sz w:val="22"/>
+        </w:rPr>
+        <w:t xml:space="preserve">analysis </w:t>
+      </w:r>
+      <w:r>
+        <w:rPr>
+          <w:rFonts w:ascii="Arial" w:hAnsi="Arial" w:cs="Arial"/>
+          <w:sz w:val="22"/>
+        </w:rPr>
+        <w:t xml:space="preserve">makes no assumption about the underlying </w:t>
+      </w:r>
+      <w:r>
+        <w:rPr>
+          <w:rFonts w:ascii="Arial" w:hAnsi="Arial" w:cs="Arial"/>
+          <w:sz w:val="22"/>
+        </w:rPr>
+        <w:t xml:space="preserve">distribution. This has the advantage that in a </w:t>
+      </w:r>
+      <w:r>
+        <w:rPr>
+          <w:rFonts w:ascii="Arial" w:hAnsi="Arial" w:cs="Arial"/>
           <w:sz w:val="22"/>
         </w:rPr>
         <w:lastRenderedPageBreak/>
-        <w:t>2.3.3 running on test set</w:t>
-      </w:r>
-    </w:p>
-    <w:p>
-      <w:pPr>
-        <w:spacing w:after="120" w:line="312" w:lineRule="auto"/>
-        <w:rPr>
-          <w:rFonts w:ascii="Arial" w:hAnsi="Arial" w:cs="Arial"/>
-          <w:i/>
-          <w:sz w:val="22"/>
-        </w:rPr>
-      </w:pPr>
-      <w:r>
-        <w:rPr>
-          <w:rFonts w:ascii="Arial" w:hAnsi="Arial" w:cs="Arial"/>
-          <w:i/>
-          <w:sz w:val="22"/>
-        </w:rPr>
-        <w:t>2.3.4 Non maximum suppression o</w:t>
-      </w:r>
-      <w:r>
-        <w:rPr>
-          <w:rFonts w:ascii="Arial" w:hAnsi="Arial" w:cs="Arial"/>
-          <w:i/>
-          <w:sz w:val="22"/>
-        </w:rPr>
-        <w:t>n positive windows</w:t>
-      </w:r>
-    </w:p>
-    <w:p>
-      <w:pPr>
-        <w:spacing w:after="120" w:line="312" w:lineRule="auto"/>
-        <w:rPr>
-          <w:rFonts w:ascii="Arial" w:hAnsi="Arial" w:cs="Arial"/>
-          <w:i/>
-          <w:sz w:val="22"/>
-        </w:rPr>
-      </w:pPr>
-      <w:r>
-        <w:rPr>
-          <w:rFonts w:ascii="Arial" w:hAnsi="Arial" w:cs="Arial"/>
-          <w:i/>
-          <w:sz w:val="22"/>
-        </w:rPr>
-        <w:t>2.3.5 Hard negative finding</w:t>
-      </w:r>
-      <w:r>
-        <w:rPr>
-          <w:rFonts w:ascii="Arial" w:hAnsi="Arial" w:cs="Arial"/>
-          <w:i/>
-          <w:sz w:val="22"/>
-        </w:rPr>
-        <w:t xml:space="preserve"> (adding false positive windows to training set)</w:t>
-      </w:r>
-      <w:bookmarkStart w:id="0" w:name="_GoBack"/>
-      <w:bookmarkEnd w:id="0"/>
-    </w:p>
-    <w:p>
-      <w:pPr>
-        <w:spacing w:after="120" w:line="312" w:lineRule="auto"/>
-        <w:rPr>
-          <w:rFonts w:ascii="Arial" w:hAnsi="Arial" w:cs="Arial"/>
-          <w:b/>
-          <w:sz w:val="22"/>
-        </w:rPr>
-      </w:pPr>
-      <w:r>
-        <w:rPr>
-          <w:rFonts w:ascii="Arial" w:hAnsi="Arial" w:cs="Arial"/>
-          <w:b/>
-          <w:sz w:val="22"/>
-        </w:rPr>
-        <w:t>2.4 human versus model test</w:t>
-      </w:r>
-    </w:p>
-    <w:p>
-      <w:pPr>
-        <w:spacing w:after="120" w:line="312" w:lineRule="auto"/>
-        <w:rPr>
-          <w:rFonts w:ascii="Arial" w:hAnsi="Arial" w:cs="Arial"/>
-          <w:b/>
-          <w:sz w:val="22"/>
-        </w:rPr>
-      </w:pPr>
-    </w:p>
-    <w:p>
-      <w:pPr>
-        <w:spacing w:after="120" w:line="312" w:lineRule="auto"/>
-        <w:rPr>
-          <w:rFonts w:ascii="Arial" w:hAnsi="Arial" w:cs="Arial"/>
-          <w:b/>
-          <w:sz w:val="22"/>
-        </w:rPr>
-      </w:pPr>
-      <w:r>
-        <w:rPr>
-          <w:rFonts w:ascii="Arial" w:hAnsi="Arial" w:cs="Arial"/>
-          <w:b/>
-          <w:sz w:val="22"/>
-        </w:rPr>
-        <w:t>Generating training set</w:t>
-      </w:r>
-    </w:p>
-    <w:p>
-      <w:pPr>
-        <w:spacing w:after="120" w:line="312" w:lineRule="auto"/>
-        <w:rPr>
-          <w:rFonts w:ascii="Arial" w:hAnsi="Arial" w:cs="Arial"/>
-          <w:sz w:val="22"/>
-        </w:rPr>
-      </w:pPr>
-      <w:r>
-        <w:rPr>
-          <w:rFonts w:ascii="Arial" w:hAnsi="Arial" w:cs="Arial"/>
-          <w:sz w:val="22"/>
-        </w:rPr>
-        <w:t>To recognize skin lesions with applied medicine</w:t>
-      </w:r>
-      <w:r>
-        <w:rPr>
-          <w:rFonts w:ascii="Arial" w:hAnsi="Arial" w:cs="Arial"/>
-          <w:sz w:val="22"/>
-        </w:rPr>
-        <w:t>,</w:t>
-      </w:r>
-      <w:r>
-        <w:rPr>
-          <w:rFonts w:ascii="Arial" w:hAnsi="Arial" w:cs="Arial"/>
-          <w:sz w:val="22"/>
-        </w:rPr>
-        <w:t xml:space="preserve"> supervised machine learning algorithms can be used. Supervised means that these algorithms</w:t>
-      </w:r>
-      <w:r>
-        <w:rPr>
-          <w:rFonts w:ascii="Arial" w:hAnsi="Arial" w:cs="Arial"/>
-          <w:sz w:val="22"/>
-        </w:rPr>
-        <w:t xml:space="preserve"> are trained on </w:t>
-      </w:r>
-      <w:r>
-        <w:rPr>
-          <w:rFonts w:ascii="Arial" w:hAnsi="Arial" w:cs="Arial"/>
-          <w:sz w:val="22"/>
-        </w:rPr>
-        <w:t xml:space="preserve">a </w:t>
-      </w:r>
-      <w:r>
-        <w:rPr>
-          <w:rFonts w:ascii="Arial" w:hAnsi="Arial" w:cs="Arial"/>
-          <w:sz w:val="22"/>
-        </w:rPr>
-        <w:t>predefined data</w:t>
-      </w:r>
-      <w:r>
-        <w:rPr>
-          <w:rFonts w:ascii="Arial" w:hAnsi="Arial" w:cs="Arial"/>
-          <w:sz w:val="22"/>
-        </w:rPr>
-        <w:t xml:space="preserve">set. In our case this dataset should contain images of skin lesions with and without topical medicine applied. </w:t>
-      </w:r>
-      <w:r>
-        <w:rPr>
-          <w:rFonts w:ascii="Arial" w:hAnsi="Arial" w:cs="Arial"/>
-          <w:sz w:val="22"/>
-        </w:rPr>
-        <w:t>Since the differences between these two states will be slight, it is of importance to have a negative training set</w:t>
-      </w:r>
-      <w:r>
-        <w:rPr>
-          <w:rFonts w:ascii="Arial" w:hAnsi="Arial" w:cs="Arial"/>
-          <w:sz w:val="22"/>
-        </w:rPr>
-        <w:t xml:space="preserve"> of skin lesions without medication</w:t>
-      </w:r>
-      <w:r>
-        <w:rPr>
-          <w:rFonts w:ascii="Arial" w:hAnsi="Arial" w:cs="Arial"/>
-          <w:sz w:val="22"/>
-        </w:rPr>
-        <w:t>.</w:t>
-      </w:r>
-    </w:p>
-    <w:p>
-      <w:pPr>
-        <w:spacing w:after="120" w:line="312" w:lineRule="auto"/>
-        <w:rPr>
-          <w:rFonts w:ascii="Arial" w:hAnsi="Arial" w:cs="Arial"/>
-          <w:sz w:val="22"/>
-        </w:rPr>
-      </w:pPr>
-      <w:r>
-        <w:rPr>
-          <w:rFonts w:ascii="Arial" w:hAnsi="Arial" w:cs="Arial"/>
-          <w:sz w:val="22"/>
-        </w:rPr>
-        <w:t xml:space="preserve">We generated the training set </w:t>
-      </w:r>
-      <w:r>
-        <w:rPr>
-          <w:rFonts w:ascii="Arial" w:hAnsi="Arial" w:cs="Arial"/>
-          <w:sz w:val="22"/>
-        </w:rPr>
-        <w:t>using image analysis</w:t>
-      </w:r>
-      <w:r>
-        <w:rPr>
-          <w:rFonts w:ascii="Arial" w:hAnsi="Arial" w:cs="Arial"/>
-          <w:sz w:val="22"/>
-        </w:rPr>
-        <w:t xml:space="preserve"> to fasten the process. </w:t>
-      </w:r>
-      <w:r>
-        <w:rPr>
-          <w:rFonts w:ascii="Arial" w:hAnsi="Arial" w:cs="Arial"/>
-          <w:sz w:val="22"/>
-        </w:rPr>
-        <w:t>First the image is segmented</w:t>
-      </w:r>
-      <w:r>
-        <w:rPr>
-          <w:rFonts w:ascii="Arial" w:hAnsi="Arial" w:cs="Arial"/>
-          <w:sz w:val="22"/>
-        </w:rPr>
-        <w:t>, in which the image is divided in regions</w:t>
-      </w:r>
-      <w:r>
-        <w:rPr>
-          <w:rFonts w:ascii="Arial" w:hAnsi="Arial" w:cs="Arial"/>
-          <w:sz w:val="22"/>
-        </w:rPr>
-        <w:t xml:space="preserve"> based on similarity.</w:t>
-      </w:r>
-      <w:r>
-        <w:rPr>
-          <w:rFonts w:ascii="Arial" w:hAnsi="Arial" w:cs="Arial"/>
-          <w:sz w:val="22"/>
-        </w:rPr>
-        <w:t xml:space="preserve"> Mathematically this is the same as clustering in a matrix.</w:t>
-      </w:r>
-      <w:r>
-        <w:rPr>
-          <w:rFonts w:ascii="Arial" w:hAnsi="Arial" w:cs="Arial"/>
-          <w:sz w:val="22"/>
-        </w:rPr>
-        <w:t xml:space="preserve"> After </w:t>
-      </w:r>
-      <w:r>
-        <w:rPr>
-          <w:rFonts w:ascii="Arial" w:hAnsi="Arial" w:cs="Arial"/>
-          <w:sz w:val="22"/>
-        </w:rPr>
-        <w:t xml:space="preserve">the segmentation the segment containing a finger is recognized by averaging the color in the segment and </w:t>
-      </w:r>
-      <w:r>
-        <w:rPr>
-          <w:rFonts w:ascii="Arial" w:hAnsi="Arial" w:cs="Arial"/>
-          <w:sz w:val="22"/>
-        </w:rPr>
-        <w:t xml:space="preserve">looking for skin colors. </w:t>
-      </w:r>
-      <w:r>
-        <w:rPr>
-          <w:rFonts w:ascii="Arial" w:hAnsi="Arial" w:cs="Arial"/>
-          <w:sz w:val="22"/>
-        </w:rPr>
-        <w:t xml:space="preserve">Using the location of this segment the finger in the original image can be found. This finger is further </w:t>
-      </w:r>
-      <w:r>
-        <w:rPr>
-          <w:rFonts w:ascii="Arial" w:hAnsi="Arial" w:cs="Arial"/>
-          <w:sz w:val="22"/>
-        </w:rPr>
-        <w:t>analyzed</w:t>
-      </w:r>
-      <w:r>
-        <w:rPr>
-          <w:rFonts w:ascii="Arial" w:hAnsi="Arial" w:cs="Arial"/>
-          <w:sz w:val="22"/>
-        </w:rPr>
-        <w:t xml:space="preserve"> on contrast and texture differences to </w:t>
-      </w:r>
-      <w:r>
-        <w:rPr>
-          <w:rFonts w:ascii="Arial" w:hAnsi="Arial" w:cs="Arial"/>
-          <w:sz w:val="22"/>
-        </w:rPr>
-        <w:t>detect a possible region of the skin lesion.</w:t>
-      </w:r>
-      <w:r>
-        <w:rPr>
-          <w:rFonts w:ascii="Arial" w:hAnsi="Arial" w:cs="Arial"/>
-          <w:sz w:val="22"/>
-        </w:rPr>
-        <w:t xml:space="preserve"> </w:t>
-      </w:r>
-    </w:p>
-    <w:p>
-      <w:pPr>
-        <w:spacing w:after="120" w:line="312" w:lineRule="auto"/>
-        <w:rPr>
-          <w:rFonts w:ascii="Arial" w:hAnsi="Arial" w:cs="Arial"/>
-          <w:sz w:val="22"/>
-        </w:rPr>
-      </w:pPr>
-      <w:r>
-        <w:rPr>
-          <w:rFonts w:ascii="Arial" w:hAnsi="Arial" w:cs="Arial"/>
-          <w:sz w:val="22"/>
-        </w:rPr>
-        <w:t xml:space="preserve">The region of interests the above-explained method will find </w:t>
-      </w:r>
-      <w:r>
-        <w:rPr>
-          <w:rFonts w:ascii="Arial" w:hAnsi="Arial" w:cs="Arial"/>
-          <w:sz w:val="22"/>
-        </w:rPr>
-        <w:t>are manually classified for containing warts and possible applied medication. This classified set of images will be used to train a supervised machine learning algorithm.</w:t>
-      </w:r>
-    </w:p>
-    <w:p>
-      <w:pPr>
-        <w:spacing w:after="120" w:line="312" w:lineRule="auto"/>
-        <w:rPr>
-          <w:rFonts w:ascii="Arial" w:hAnsi="Arial" w:cs="Arial"/>
-          <w:b/>
-          <w:sz w:val="22"/>
-        </w:rPr>
-      </w:pPr>
-      <w:r>
-        <w:rPr>
-          <w:rFonts w:ascii="Arial" w:hAnsi="Arial" w:cs="Arial"/>
-          <w:b/>
-          <w:sz w:val="22"/>
-        </w:rPr>
-        <w:t>0. Image representation</w:t>
-      </w:r>
-    </w:p>
-    <w:p>
-      <w:pPr>
-        <w:spacing w:after="120" w:line="312" w:lineRule="auto"/>
-        <w:rPr>
-          <w:rFonts w:ascii="Arial" w:hAnsi="Arial" w:cs="Arial"/>
-          <w:sz w:val="22"/>
-        </w:rPr>
-      </w:pPr>
-      <w:r>
-        <w:rPr>
-          <w:rFonts w:ascii="Arial" w:hAnsi="Arial" w:cs="Arial"/>
-          <w:sz w:val="22"/>
-        </w:rPr>
-        <w:t>To analyze an image</w:t>
-      </w:r>
-      <w:r>
-        <w:rPr>
-          <w:rFonts w:ascii="Arial" w:hAnsi="Arial" w:cs="Arial"/>
-          <w:sz w:val="22"/>
-        </w:rPr>
-        <w:t>,</w:t>
-      </w:r>
-      <w:r>
-        <w:rPr>
-          <w:rFonts w:ascii="Arial" w:hAnsi="Arial" w:cs="Arial"/>
-          <w:sz w:val="22"/>
-        </w:rPr>
-        <w:t xml:space="preserve"> it needs to be represented in a </w:t>
-      </w:r>
-      <w:r>
-        <w:rPr>
-          <w:rFonts w:ascii="Arial" w:hAnsi="Arial" w:cs="Arial"/>
-          <w:sz w:val="22"/>
-        </w:rPr>
-        <w:t xml:space="preserve">mathematical way. This is most often done in matrices, but images can also be represented in other representations such as frequencies and wavelets. Matrices are useful since mathematical clustering algorithms can be used on them. </w:t>
-      </w:r>
-      <w:r>
-        <w:rPr>
-          <w:rFonts w:ascii="Arial" w:hAnsi="Arial" w:cs="Arial"/>
-          <w:sz w:val="22"/>
-        </w:rPr>
-        <w:t>A grayscale image of 20x20 pixels will have a matrix representat</w:t>
-      </w:r>
-      <w:r>
-        <w:rPr>
-          <w:rFonts w:ascii="Arial" w:hAnsi="Arial" w:cs="Arial"/>
-          <w:sz w:val="22"/>
-        </w:rPr>
-        <w:t xml:space="preserve">ion with 20 rows and 20 columns. The amount of gray on an individual pixel can be represented between 0-255. This means that at a certain value </w:t>
-      </w:r>
-      <w:r>
-        <w:rPr>
-          <w:rFonts w:ascii="Arial" w:hAnsi="Arial" w:cs="Arial"/>
-          <w:sz w:val="22"/>
-        </w:rPr>
-        <w:t xml:space="preserve">v </w:t>
-      </w:r>
-      <w:r>
-        <w:rPr>
-          <w:rFonts w:ascii="Arial" w:hAnsi="Arial" w:cs="Arial"/>
-          <w:sz w:val="22"/>
-        </w:rPr>
-        <w:t>in the matrix at</w:t>
-      </w:r>
-      <w:r>
-        <w:rPr>
-          <w:rFonts w:ascii="Arial" w:hAnsi="Arial" w:cs="Arial"/>
-          <w:sz w:val="22"/>
-        </w:rPr>
-        <w:t xml:space="preserve"> row y and </w:t>
-      </w:r>
-      <w:r>
-        <w:rPr>
-          <w:rFonts w:ascii="Arial" w:hAnsi="Arial" w:cs="Arial"/>
-          <w:sz w:val="22"/>
-        </w:rPr>
-        <w:t xml:space="preserve">column </w:t>
-      </w:r>
-      <w:r>
-        <w:rPr>
-          <w:rFonts w:ascii="Arial" w:hAnsi="Arial" w:cs="Arial"/>
-          <w:sz w:val="22"/>
-        </w:rPr>
-        <w:t xml:space="preserve">x </w:t>
-      </w:r>
-      <w:r>
-        <w:rPr>
-          <w:rFonts w:ascii="Arial" w:hAnsi="Arial" w:cs="Arial"/>
-          <w:sz w:val="22"/>
-        </w:rPr>
-        <w:t xml:space="preserve">will be </w:t>
-      </w:r>
-      <w:r>
-        <w:rPr>
-          <w:rFonts w:ascii="Arial" w:hAnsi="Arial" w:cs="Arial"/>
-          <w:sz w:val="22"/>
-        </w:rPr>
-        <w:t>the grayscale value of the pixel at location x,y in the image.</w:t>
-      </w:r>
-      <w:r>
-        <w:rPr>
-          <w:rFonts w:ascii="Arial" w:hAnsi="Arial" w:cs="Arial"/>
-          <w:sz w:val="22"/>
-        </w:rPr>
-        <w:t xml:space="preserve"> For color images multi-dimensional matrices are used. Each color channel (red, green or blue) will have its own dimension.</w:t>
-      </w:r>
-      <w:r>
-        <w:rPr>
-          <w:rFonts w:ascii="Arial" w:hAnsi="Arial" w:cs="Arial"/>
-          <w:sz w:val="22"/>
-        </w:rPr>
-        <w:t xml:space="preserve"> </w:t>
-      </w:r>
-    </w:p>
-    <w:p>
-      <w:pPr>
-        <w:spacing w:after="120" w:line="312" w:lineRule="auto"/>
-        <w:rPr>
-          <w:rFonts w:ascii="Arial" w:hAnsi="Arial" w:cs="Arial"/>
-          <w:sz w:val="22"/>
-        </w:rPr>
-      </w:pPr>
-      <w:r>
-        <w:rPr>
-          <w:rFonts w:ascii="Arial" w:hAnsi="Arial" w:cs="Arial"/>
-          <w:b/>
-          <w:sz w:val="22"/>
-        </w:rPr>
-        <w:t>1. Image segmentation</w:t>
-      </w:r>
-    </w:p>
-    <w:p>
-      <w:pPr>
-        <w:spacing w:after="120" w:line="312" w:lineRule="auto"/>
-        <w:rPr>
-          <w:rFonts w:ascii="Arial" w:hAnsi="Arial" w:cs="Arial"/>
-          <w:sz w:val="22"/>
-        </w:rPr>
-      </w:pPr>
-      <w:r>
-        <w:rPr>
-          <w:rFonts w:ascii="Arial" w:hAnsi="Arial" w:cs="Arial"/>
-          <w:sz w:val="22"/>
-        </w:rPr>
-        <w:t>We wanted to analyze t</w:t>
-      </w:r>
-      <w:r>
-        <w:rPr>
-          <w:rFonts w:ascii="Arial" w:hAnsi="Arial" w:cs="Arial"/>
-          <w:sz w:val="22"/>
-        </w:rPr>
-        <w:t xml:space="preserve">he image to </w:t>
-      </w:r>
-      <w:r>
-        <w:rPr>
-          <w:rFonts w:ascii="Arial" w:hAnsi="Arial" w:cs="Arial"/>
-          <w:sz w:val="22"/>
-        </w:rPr>
-        <w:t xml:space="preserve">in a </w:t>
-      </w:r>
-      <w:r>
-        <w:rPr>
-          <w:rFonts w:ascii="Arial" w:hAnsi="Arial" w:cs="Arial"/>
-          <w:sz w:val="22"/>
-        </w:rPr>
-        <w:t>nonparametric</w:t>
-      </w:r>
-      <w:r>
-        <w:rPr>
-          <w:rFonts w:ascii="Arial" w:hAnsi="Arial" w:cs="Arial"/>
-          <w:sz w:val="22"/>
-        </w:rPr>
-        <w:t xml:space="preserve"> </w:t>
-      </w:r>
-      <w:r>
-        <w:rPr>
-          <w:rFonts w:ascii="Arial" w:hAnsi="Arial" w:cs="Arial"/>
-          <w:sz w:val="22"/>
-        </w:rPr>
-        <w:t xml:space="preserve">manner, </w:t>
-      </w:r>
-      <w:r>
-        <w:rPr>
-          <w:rFonts w:ascii="Arial" w:hAnsi="Arial" w:cs="Arial"/>
-          <w:sz w:val="22"/>
-        </w:rPr>
-        <w:t xml:space="preserve">where </w:t>
-      </w:r>
-      <w:r>
-        <w:rPr>
-          <w:rFonts w:ascii="Arial" w:hAnsi="Arial" w:cs="Arial"/>
-          <w:sz w:val="22"/>
-        </w:rPr>
-        <w:t xml:space="preserve">the </w:t>
-      </w:r>
-      <w:r>
-        <w:rPr>
-          <w:rFonts w:ascii="Arial" w:hAnsi="Arial" w:cs="Arial"/>
-          <w:sz w:val="22"/>
-        </w:rPr>
-        <w:t xml:space="preserve">analysis </w:t>
-      </w:r>
-      <w:r>
-        <w:rPr>
-          <w:rFonts w:ascii="Arial" w:hAnsi="Arial" w:cs="Arial"/>
-          <w:sz w:val="22"/>
-        </w:rPr>
-        <w:t xml:space="preserve">makes no assumption about the underlying </w:t>
-      </w:r>
-      <w:r>
-        <w:rPr>
-          <w:rFonts w:ascii="Arial" w:hAnsi="Arial" w:cs="Arial"/>
-          <w:sz w:val="22"/>
-        </w:rPr>
-        <w:t>distribution. This has the advantage that in a nonparametric analysis a predefined number of clusters is not needed.</w:t>
+        <w:t>nonparametric analysis a predefined number of clusters is not needed.</w:t>
       </w:r>
       <w:r>
         <w:rPr>
@@ -2108,7 +2370,7 @@
         </w:rPr>
         <w:t xml:space="preserve"> multi-dimensional matrix by </w:t>
       </w:r>
-      <w:commentRangeStart w:id="1"/>
+      <w:commentRangeStart w:id="3"/>
       <w:r>
         <w:rPr>
           <w:rFonts w:ascii="Arial" w:hAnsi="Arial" w:cs="Arial"/>
@@ -2132,12 +2394,12 @@
         </w:rPr>
         <w:t xml:space="preserve"> </w:t>
       </w:r>
-      <w:commentRangeEnd w:id="1"/>
+      <w:commentRangeEnd w:id="3"/>
       <w:r>
         <w:rPr>
           <w:rStyle w:val="CommentReference"/>
         </w:rPr>
-        <w:commentReference w:id="1"/>
+        <w:commentReference w:id="3"/>
       </w:r>
       <w:r>
         <w:rPr>
@@ -2314,7 +2576,15 @@
           <w:rFonts w:ascii="Arial" w:hAnsi="Arial" w:cs="Arial"/>
           <w:sz w:val="22"/>
         </w:rPr>
-        <w:t xml:space="preserve"> (p</w:t>
+        <w:t xml:space="preserve"> (</w:t>
+      </w:r>
+      <w:proofErr w:type="spellStart"/>
+      <w:r>
+        <w:rPr>
+          <w:rFonts w:ascii="Arial" w:hAnsi="Arial" w:cs="Arial"/>
+          <w:sz w:val="22"/>
+        </w:rPr>
+        <w:t>p</w:t>
       </w:r>
       <w:r>
         <w:rPr>
@@ -2344,6 +2614,7 @@
         </w:rPr>
         <w:t>f</w:t>
       </w:r>
+      <w:proofErr w:type="spellEnd"/>
       <w:r>
         <w:rPr>
           <w:rFonts w:ascii="Arial" w:hAnsi="Arial" w:cs="Arial"/>
@@ -2598,7 +2869,23 @@
           <w:rFonts w:ascii="Arial" w:hAnsi="Arial" w:cs="Arial"/>
           <w:sz w:val="22"/>
         </w:rPr>
-        <w:t>mean of the change of the p.d.f.</w:t>
+        <w:t xml:space="preserve">mean of the change of the </w:t>
+      </w:r>
+      <w:proofErr w:type="spellStart"/>
+      <w:r>
+        <w:rPr>
+          <w:rFonts w:ascii="Arial" w:hAnsi="Arial" w:cs="Arial"/>
+          <w:sz w:val="22"/>
+        </w:rPr>
+        <w:t>p.d.f</w:t>
+      </w:r>
+      <w:proofErr w:type="spellEnd"/>
+      <w:r>
+        <w:rPr>
+          <w:rFonts w:ascii="Arial" w:hAnsi="Arial" w:cs="Arial"/>
+          <w:sz w:val="22"/>
+        </w:rPr>
+        <w:t>.</w:t>
       </w:r>
       <w:r>
         <w:rPr>
@@ -2668,7 +2955,15 @@
           <w:rFonts w:ascii="Arial" w:hAnsi="Arial" w:cs="Arial"/>
           <w:sz w:val="22"/>
         </w:rPr>
-        <w:t>the direction of the p</w:t>
+        <w:t xml:space="preserve">the direction of the </w:t>
+      </w:r>
+      <w:proofErr w:type="spellStart"/>
+      <w:r>
+        <w:rPr>
+          <w:rFonts w:ascii="Arial" w:hAnsi="Arial" w:cs="Arial"/>
+          <w:sz w:val="22"/>
+        </w:rPr>
+        <w:t>p</w:t>
       </w:r>
       <w:r>
         <w:rPr>
@@ -2689,7 +2984,15 @@
           <w:rFonts w:ascii="Arial" w:hAnsi="Arial" w:cs="Arial"/>
           <w:sz w:val="22"/>
         </w:rPr>
-        <w:t xml:space="preserve">.f. </w:t>
+        <w:t>.f</w:t>
+      </w:r>
+      <w:proofErr w:type="spellEnd"/>
+      <w:r>
+        <w:rPr>
+          <w:rFonts w:ascii="Arial" w:hAnsi="Arial" w:cs="Arial"/>
+          <w:sz w:val="22"/>
+        </w:rPr>
+        <w:t xml:space="preserve">. </w:t>
       </w:r>
       <w:r>
         <w:rPr>
@@ -2936,7 +3239,23 @@
           <w:rFonts w:ascii="Arial" w:hAnsi="Arial" w:cs="Arial"/>
           <w:sz w:val="22"/>
         </w:rPr>
-        <w:t>the denser area of the p.d.f.</w:t>
+        <w:t xml:space="preserve">the denser area of the </w:t>
+      </w:r>
+      <w:proofErr w:type="spellStart"/>
+      <w:r>
+        <w:rPr>
+          <w:rFonts w:ascii="Arial" w:hAnsi="Arial" w:cs="Arial"/>
+          <w:sz w:val="22"/>
+        </w:rPr>
+        <w:t>p.d.f</w:t>
+      </w:r>
+      <w:proofErr w:type="spellEnd"/>
+      <w:r>
+        <w:rPr>
+          <w:rFonts w:ascii="Arial" w:hAnsi="Arial" w:cs="Arial"/>
+          <w:sz w:val="22"/>
+        </w:rPr>
+        <w:t>.</w:t>
       </w:r>
       <w:r>
         <w:rPr>
@@ -2957,7 +3276,23 @@
           <w:rFonts w:ascii="Arial" w:hAnsi="Arial" w:cs="Arial"/>
           <w:sz w:val="22"/>
         </w:rPr>
-        <w:t>ft is below a certain threshold, which mean a dense region is reached (local maximum of the p.d.f.)</w:t>
+        <w:t xml:space="preserve">ft is below a certain threshold, which mean a dense region is reached (local maximum of the </w:t>
+      </w:r>
+      <w:proofErr w:type="spellStart"/>
+      <w:r>
+        <w:rPr>
+          <w:rFonts w:ascii="Arial" w:hAnsi="Arial" w:cs="Arial"/>
+          <w:sz w:val="22"/>
+        </w:rPr>
+        <w:t>p.d.f</w:t>
+      </w:r>
+      <w:proofErr w:type="spellEnd"/>
+      <w:r>
+        <w:rPr>
+          <w:rFonts w:ascii="Arial" w:hAnsi="Arial" w:cs="Arial"/>
+          <w:sz w:val="22"/>
+        </w:rPr>
+        <w:t>.)</w:t>
       </w:r>
     </w:p>
     <w:p>
@@ -3191,12 +3526,21 @@
         </w:rPr>
         <w:t xml:space="preserve">Source: </w:t>
       </w:r>
+      <w:proofErr w:type="spellStart"/>
       <w:r>
         <w:rPr>
           <w:rFonts w:ascii="Arial" w:hAnsi="Arial" w:cs="Arial"/>
           <w:sz w:val="20"/>
         </w:rPr>
-        <w:t xml:space="preserve">Szeliski </w:t>
+        <w:t>Szeliski</w:t>
+      </w:r>
+      <w:proofErr w:type="spellEnd"/>
+      <w:r>
+        <w:rPr>
+          <w:rFonts w:ascii="Arial" w:hAnsi="Arial" w:cs="Arial"/>
+          <w:sz w:val="20"/>
+        </w:rPr>
+        <w:t xml:space="preserve"> </w:t>
       </w:r>
       <w:r>
         <w:rPr>
@@ -3250,7 +3594,7 @@
 
 <file path=word/comments.xml><?xml version="1.0" encoding="utf-8"?>
 <w:comments xmlns:wpc="http://schemas.microsoft.com/office/word/2010/wordprocessingCanvas" xmlns:mo="http://schemas.microsoft.com/office/mac/office/2008/main" xmlns:mc="http://schemas.openxmlformats.org/markup-compatibility/2006" xmlns:mv="urn:schemas-microsoft-com:mac:vml" xmlns:o="urn:schemas-microsoft-com:office:office" xmlns:r="http://schemas.openxmlformats.org/officeDocument/2006/relationships" xmlns:m="http://schemas.openxmlformats.org/officeDocument/2006/math" xmlns:v="urn:schemas-microsoft-com:vml" xmlns:wp14="http://schemas.microsoft.com/office/word/2010/wordprocessingDrawing" xmlns:wp="http://schemas.openxmlformats.org/drawingml/2006/wordprocessingDrawing" xmlns:w10="urn:schemas-microsoft-com:office:word" xmlns:w="http://schemas.openxmlformats.org/wordprocessingml/2006/main" xmlns:w14="http://schemas.microsoft.com/office/word/2010/wordml" xmlns:w15="http://schemas.microsoft.com/office/word/2012/wordml" xmlns:wpg="http://schemas.microsoft.com/office/word/2010/wordprocessingGroup" xmlns:wpi="http://schemas.microsoft.com/office/word/2010/wordprocessingInk" xmlns:wne="http://schemas.microsoft.com/office/word/2006/wordml" xmlns:wps="http://schemas.microsoft.com/office/word/2010/wordprocessingShape" mc:Ignorable="w14 w15 wp14">
-  <w:comment w:id="1" w:author="Hans Pinckaers" w:date="2016-06-30T15:21:00Z" w:initials="HP">
+  <w:comment w:id="3" w:author="Hans Pinckaers" w:date="2016-06-30T15:21:00Z" w:initials="HP">
     <w:p>
       <w:pPr>
         <w:pStyle w:val="CommentText"/>
@@ -4232,7 +4576,7 @@
 </file>
 
 <file path=customXml/itemProps1.xml><?xml version="1.0" encoding="utf-8"?>
-<ds:datastoreItem xmlns:ds="http://schemas.openxmlformats.org/officeDocument/2006/customXml" ds:itemID="{25449023-BF4A-C64F-87F6-115BF098CA74}">
+<ds:datastoreItem xmlns:ds="http://schemas.openxmlformats.org/officeDocument/2006/customXml" ds:itemID="{272FE629-C05E-4A45-B398-7CA60BA40FA9}">
   <ds:schemaRefs>
     <ds:schemaRef ds:uri="http://schemas.openxmlformats.org/officeDocument/2006/bibliography"/>
   </ds:schemaRefs>

</xml_diff>

<commit_message>
cleaning, reordering, creating readme's
</commit_message>
<xml_diff>
--- a/Report.docx
+++ b/Report.docx
@@ -313,7 +313,7 @@
     <w:p>
       <w:pPr>
         <w:keepNext/>
-        <w:framePr w:dropCap="drop" w:lines="3" w:hSpace="57" w:wrap="around" w:vAnchor="text" w:hAnchor="text"/>
+        <w:framePr w:dropCap="drop" w:lines="3" w:hSpace="28" w:wrap="around" w:vAnchor="text" w:hAnchor="text"/>
         <w:spacing w:after="0" w:line="1006" w:lineRule="exact"/>
         <w:textAlignment w:val="baseline"/>
         <w:rPr>
@@ -367,13 +367,21 @@
         <w:t>fragile participants are excluded</w:t>
       </w:r>
       <w:r>
-        <w:t xml:space="preserve"> or receive less tests</w:t>
+        <w:t xml:space="preserve"> or receive less </w:t>
+      </w:r>
+      <w:proofErr w:type="gramStart"/>
+      <w:r>
+        <w:t>tests</w:t>
       </w:r>
       <w:r>
         <w:t>.</w:t>
       </w:r>
       <w:r>
-        <w:t>{Schwenk:2015wi}</w:t>
+        <w:t>{</w:t>
+      </w:r>
+      <w:proofErr w:type="gramEnd"/>
+      <w:r>
+        <w:t>Schwenk:2015wi}</w:t>
       </w:r>
       <w:r>
         <w:t xml:space="preserve"> </w:t>
@@ -930,7 +938,15 @@
         <w:t xml:space="preserve"> trial of a</w:t>
       </w:r>
       <w:r>
-        <w:t xml:space="preserve"> Topical Ionic Contra-viral Ther</w:t>
+        <w:t xml:space="preserve"> Topical Ionic Contra-</w:t>
+      </w:r>
+      <w:proofErr w:type="gramStart"/>
+      <w:r>
+        <w:t>viral</w:t>
+      </w:r>
+      <w:proofErr w:type="gramEnd"/>
+      <w:r>
+        <w:t xml:space="preserve"> Ther</w:t>
       </w:r>
       <w:r>
         <w:t>apy</w:t>
@@ -1081,7 +1097,7 @@
     <w:p>
       <w:pPr>
         <w:keepNext/>
-        <w:framePr w:dropCap="drop" w:lines="3" w:hSpace="57" w:wrap="around" w:vAnchor="text" w:hAnchor="text"/>
+        <w:framePr w:dropCap="drop" w:lines="3" w:hSpace="28" w:wrap="around" w:vAnchor="text" w:hAnchor="text"/>
         <w:spacing w:after="0" w:line="1006" w:lineRule="exact"/>
         <w:textAlignment w:val="baseline"/>
         <w:rPr>
@@ -1144,7 +1160,15 @@
       <w:bookmarkStart w:id="4" w:name="OLE_LINK7"/>
       <w:bookmarkStart w:id="5" w:name="OLE_LINK8"/>
       <w:r>
-        <w:t>Topical Ionic Contra-viral Therapy (VV) Trial</w:t>
+        <w:t>Topical Ionic Contra-</w:t>
+      </w:r>
+      <w:proofErr w:type="gramStart"/>
+      <w:r>
+        <w:t>viral</w:t>
+      </w:r>
+      <w:proofErr w:type="gramEnd"/>
+      <w:r>
+        <w:t xml:space="preserve"> Therapy (VV) Trial</w:t>
       </w:r>
     </w:p>
     <w:p>
@@ -1185,7 +1209,15 @@
         <w:pStyle w:val="SubsectionHeading"/>
       </w:pPr>
       <w:r>
-        <w:t>Vulvar Intra-epithelial Neoplasia (VIN) Trial</w:t>
+        <w:t>Vulvar Intra-</w:t>
+      </w:r>
+      <w:proofErr w:type="gramStart"/>
+      <w:r>
+        <w:t>epithelial</w:t>
+      </w:r>
+      <w:proofErr w:type="gramEnd"/>
+      <w:r>
+        <w:t xml:space="preserve"> Neoplasia (VIN) Trial</w:t>
       </w:r>
     </w:p>
     <w:p>
@@ -1259,7 +1291,7 @@
     <w:p>
       <w:pPr>
         <w:keepNext/>
-        <w:framePr w:dropCap="drop" w:lines="3" w:hSpace="57" w:wrap="around" w:vAnchor="text" w:hAnchor="text"/>
+        <w:framePr w:dropCap="drop" w:lines="3" w:hSpace="28" w:wrap="around" w:vAnchor="text" w:hAnchor="text"/>
         <w:spacing w:after="0" w:line="1006" w:lineRule="exact"/>
         <w:textAlignment w:val="baseline"/>
         <w:rPr>
@@ -1642,7 +1674,15 @@
         <w:t xml:space="preserve"> filtering on the image. Mean shift combined with hierarchical clustering provides a nonparametric way to </w:t>
       </w:r>
       <w:r>
-        <w:t>cluster an image.{Comaniciu:2002ij}</w:t>
+        <w:t xml:space="preserve">cluster an </w:t>
+      </w:r>
+      <w:proofErr w:type="gramStart"/>
+      <w:r>
+        <w:t>image.{</w:t>
+      </w:r>
+      <w:proofErr w:type="gramEnd"/>
+      <w:r>
+        <w:t>Comaniciu:2002ij}</w:t>
       </w:r>
       <w:r>
         <w:t xml:space="preserve"> The </w:t>
@@ -2108,7 +2148,14 @@
                             </w:r>
                             <w:r>
                               <w:tab/>
-                              <w:t>insert(S, c)</w:t>
+                            </w:r>
+                            <w:proofErr w:type="gramStart"/>
+                            <w:r>
+                              <w:t>insert(</w:t>
+                            </w:r>
+                            <w:proofErr w:type="gramEnd"/>
+                            <w:r>
+                              <w:t>S, c)</w:t>
                             </w:r>
                           </w:p>
                           <w:p>
@@ -2803,7 +2850,14 @@
                       </w:r>
                       <w:r>
                         <w:tab/>
-                        <w:t>insert(S, c)</w:t>
+                      </w:r>
+                      <w:proofErr w:type="gramStart"/>
+                      <w:r>
+                        <w:t>insert(</w:t>
+                      </w:r>
+                      <w:proofErr w:type="gramEnd"/>
+                      <w:r>
+                        <w:t>S, c)</w:t>
                       </w:r>
                     </w:p>
                     <w:p>
@@ -3277,23 +3331,23 @@
           <w:b/>
           <w:highlight w:val="yellow"/>
         </w:rPr>
-        <w:t xml:space="preserve">). An Euclidean metric, however, is not guaranteed for a color space [65, Secs.6.5.2; 8.4]. The spaces L </w:t>
-      </w:r>
+        <w:t xml:space="preserve">). </w:t>
+      </w:r>
+      <w:proofErr w:type="gramStart"/>
       <w:r>
         <w:rPr>
           <w:b/>
           <w:highlight w:val="yellow"/>
         </w:rPr>
-        <w:separator/>
-        <w:t xml:space="preserve"> u </w:t>
-      </w:r>
+        <w:t>An</w:t>
+      </w:r>
+      <w:proofErr w:type="gramEnd"/>
       <w:r>
         <w:rPr>
           <w:b/>
           <w:highlight w:val="yellow"/>
         </w:rPr>
-        <w:separator/>
-        <w:t xml:space="preserve"> v </w:t>
+        <w:t xml:space="preserve"> Euclidean metric, however, is not guaranteed for a color space [65, Secs.6.5.2; 8.4]. The spaces L </w:t>
       </w:r>
       <w:r>
         <w:rPr>
@@ -3301,15 +3355,13 @@
           <w:highlight w:val="yellow"/>
         </w:rPr>
         <w:separator/>
-        <w:t xml:space="preserve"> and L </w:t>
       </w:r>
       <w:r>
         <w:rPr>
           <w:b/>
           <w:highlight w:val="yellow"/>
         </w:rPr>
-        <w:separator/>
-        <w:t xml:space="preserve"> a </w:t>
+        <w:t xml:space="preserve"> u </w:t>
       </w:r>
       <w:r>
         <w:rPr>
@@ -3317,45 +3369,41 @@
           <w:highlight w:val="yellow"/>
         </w:rPr>
         <w:separator/>
-        <w:t xml:space="preserve"> b </w:t>
       </w:r>
       <w:r>
         <w:rPr>
           <w:b/>
           <w:highlight w:val="yellow"/>
         </w:rPr>
-        <w:separator/>
-        <w:t xml:space="preserve"> were especially designed to best approximate perceptuall</w:t>
+        <w:t xml:space="preserve"> v </w:t>
       </w:r>
       <w:r>
         <w:rPr>
           <w:b/>
           <w:highlight w:val="yellow"/>
         </w:rPr>
-        <w:t xml:space="preserve">y uniform color spaces. In </w:t>
-      </w:r>
-      <w:proofErr w:type="spellStart"/>
+        <w:separator/>
+      </w:r>
       <w:r>
         <w:rPr>
           <w:b/>
           <w:highlight w:val="yellow"/>
         </w:rPr>
-        <w:t>both</w:t>
+        <w:t xml:space="preserve"> and L </w:t>
       </w:r>
       <w:r>
         <w:rPr>
           <w:b/>
           <w:highlight w:val="yellow"/>
         </w:rPr>
-        <w:t>cases</w:t>
-      </w:r>
-      <w:proofErr w:type="spellEnd"/>
+        <w:separator/>
+      </w:r>
       <w:r>
         <w:rPr>
           <w:b/>
           <w:highlight w:val="yellow"/>
         </w:rPr>
-        <w:t xml:space="preserve"> L </w:t>
+        <w:t xml:space="preserve"> a </w:t>
       </w:r>
       <w:r>
         <w:rPr>
@@ -3363,21 +3411,76 @@
           <w:highlight w:val="yellow"/>
         </w:rPr>
         <w:separator/>
-        <w:t xml:space="preserve"> the lightness (relative brightness) coordinate is deﬁned the same way, the two spaces differ only through the chroma</w:t>
-      </w:r>
-      <w:bookmarkStart w:id="10" w:name="_GoBack"/>
-      <w:bookmarkEnd w:id="10"/>
+      </w:r>
       <w:r>
         <w:rPr>
           <w:b/>
           <w:highlight w:val="yellow"/>
         </w:rPr>
-        <w:t xml:space="preserve">ticity coordinates. </w:t>
-      </w:r>
-      <w:r>
-        <w:rPr>
+        <w:t xml:space="preserve"> b </w:t>
+      </w:r>
+      <w:r>
+        <w:rPr>
+          <w:b/>
           <w:highlight w:val="yellow"/>
         </w:rPr>
+        <w:separator/>
+      </w:r>
+      <w:r>
+        <w:rPr>
+          <w:b/>
+          <w:highlight w:val="yellow"/>
+        </w:rPr>
+        <w:t xml:space="preserve"> were especially designed to best approximate perceptuall</w:t>
+      </w:r>
+      <w:r>
+        <w:rPr>
+          <w:b/>
+          <w:highlight w:val="yellow"/>
+        </w:rPr>
+        <w:t xml:space="preserve">y uniform color spaces. In </w:t>
+      </w:r>
+      <w:proofErr w:type="spellStart"/>
+      <w:r>
+        <w:rPr>
+          <w:b/>
+          <w:highlight w:val="yellow"/>
+        </w:rPr>
+        <w:t>both</w:t>
+      </w:r>
+      <w:r>
+        <w:rPr>
+          <w:b/>
+          <w:highlight w:val="yellow"/>
+        </w:rPr>
+        <w:t>cases</w:t>
+      </w:r>
+      <w:proofErr w:type="spellEnd"/>
+      <w:r>
+        <w:rPr>
+          <w:b/>
+          <w:highlight w:val="yellow"/>
+        </w:rPr>
+        <w:t xml:space="preserve"> L </w:t>
+      </w:r>
+      <w:r>
+        <w:rPr>
+          <w:b/>
+          <w:highlight w:val="yellow"/>
+        </w:rPr>
+        <w:separator/>
+      </w:r>
+      <w:r>
+        <w:rPr>
+          <w:b/>
+          <w:highlight w:val="yellow"/>
+        </w:rPr>
+        <w:t xml:space="preserve"> the lightness (relative brightness) coordinate is deﬁned the same way, the two spaces differ only through the chromaticity coordinates. </w:t>
+      </w:r>
+      <w:r>
+        <w:rPr>
+          <w:highlight w:val="yellow"/>
+        </w:rPr>
         <w:t xml:space="preserve">The dependence of all three coordinates on the traditional RGB color values is nonlinear. See [46, Sec.3.5] for a readily accessible source for the conversion formulae. The metric of perceptually uniform color spaces is discussed in the context of feature representation for image segmentation in [16]. In practice there is no clear advantage between using L </w:t>
       </w:r>
       <w:r>
@@ -3385,6 +3488,11 @@
           <w:highlight w:val="yellow"/>
         </w:rPr>
         <w:separator/>
+      </w:r>
+      <w:r>
+        <w:rPr>
+          <w:highlight w:val="yellow"/>
+        </w:rPr>
         <w:t xml:space="preserve"> u </w:t>
       </w:r>
       <w:r>
@@ -3392,6 +3500,11 @@
           <w:highlight w:val="yellow"/>
         </w:rPr>
         <w:separator/>
+      </w:r>
+      <w:r>
+        <w:rPr>
+          <w:highlight w:val="yellow"/>
+        </w:rPr>
         <w:t xml:space="preserve"> v </w:t>
       </w:r>
       <w:r>
@@ -3399,6 +3512,11 @@
           <w:highlight w:val="yellow"/>
         </w:rPr>
         <w:separator/>
+      </w:r>
+      <w:r>
+        <w:rPr>
+          <w:highlight w:val="yellow"/>
+        </w:rPr>
         <w:t xml:space="preserve"> or L </w:t>
       </w:r>
       <w:r>
@@ -3406,6 +3524,11 @@
           <w:highlight w:val="yellow"/>
         </w:rPr>
         <w:separator/>
+      </w:r>
+      <w:r>
+        <w:rPr>
+          <w:highlight w:val="yellow"/>
+        </w:rPr>
         <w:t xml:space="preserve"> a </w:t>
       </w:r>
       <w:r>
@@ -3413,6 +3536,11 @@
           <w:highlight w:val="yellow"/>
         </w:rPr>
         <w:separator/>
+      </w:r>
+      <w:r>
+        <w:rPr>
+          <w:highlight w:val="yellow"/>
+        </w:rPr>
         <w:t xml:space="preserve"> b </w:t>
       </w:r>
       <w:r>
@@ -3420,6 +3548,11 @@
           <w:highlight w:val="yellow"/>
         </w:rPr>
         <w:separator/>
+      </w:r>
+      <w:r>
+        <w:rPr>
+          <w:highlight w:val="yellow"/>
+        </w:rPr>
         <w:t xml:space="preserve"> , in the proposed algorithms we employed L </w:t>
       </w:r>
       <w:r>
@@ -3427,6 +3560,11 @@
           <w:highlight w:val="yellow"/>
         </w:rPr>
         <w:separator/>
+      </w:r>
+      <w:r>
+        <w:rPr>
+          <w:highlight w:val="yellow"/>
+        </w:rPr>
         <w:t xml:space="preserve"> u </w:t>
       </w:r>
       <w:r>
@@ -3434,6 +3572,11 @@
           <w:highlight w:val="yellow"/>
         </w:rPr>
         <w:separator/>
+      </w:r>
+      <w:r>
+        <w:rPr>
+          <w:highlight w:val="yellow"/>
+        </w:rPr>
         <w:t xml:space="preserve"> v </w:t>
       </w:r>
       <w:r>
@@ -3441,6 +3584,11 @@
           <w:highlight w:val="yellow"/>
         </w:rPr>
         <w:separator/>
+      </w:r>
+      <w:r>
+        <w:rPr>
+          <w:highlight w:val="yellow"/>
+        </w:rPr>
         <w:t xml:space="preserve"> motivated by a linear mapping property [65, p.166].</w:t>
       </w:r>
     </w:p>
@@ -4535,7 +4683,21 @@
         <w:rPr>
           <w:b w:val="0"/>
         </w:rPr>
-        <w:t xml:space="preserve"> These can be combined with a feature detectors like SIFT.</w:t>
+        <w:t xml:space="preserve"> These can be combined with </w:t>
+      </w:r>
+      <w:proofErr w:type="gramStart"/>
+      <w:r>
+        <w:rPr>
+          <w:b w:val="0"/>
+        </w:rPr>
+        <w:t>a feature detectors</w:t>
+      </w:r>
+      <w:proofErr w:type="gramEnd"/>
+      <w:r>
+        <w:rPr>
+          <w:b w:val="0"/>
+        </w:rPr>
+        <w:t xml:space="preserve"> like SIFT.</w:t>
       </w:r>
     </w:p>
     <w:p>
@@ -4562,11 +4724,16 @@
     </w:p>
     <w:p>
       <w:r>
-        <w:t>Using the clusters a</w:t>
+        <w:t xml:space="preserve">Using the clusters </w:t>
+      </w:r>
+      <w:proofErr w:type="gramStart"/>
+      <w:r>
+        <w:t>a</w:t>
       </w:r>
       <w:r>
         <w:t>n</w:t>
       </w:r>
+      <w:proofErr w:type="gramEnd"/>
       <w:r>
         <w:t xml:space="preserve"> histogram is created per image where the relative abundance per cluster is calculated. </w:t>
       </w:r>
@@ -4788,11 +4955,19 @@
         <w:t>Tabel</w:t>
       </w:r>
       <w:proofErr w:type="spellEnd"/>
+      <w:proofErr w:type="gramStart"/>
       <w:r>
         <w:rPr>
           <w:b w:val="0"/>
         </w:rPr>
-        <w:t xml:space="preserve"> .. shows the k-fold validation results of the k-nearest neighbor classifier (k = 15).</w:t>
+        <w:t xml:space="preserve"> ..</w:t>
+      </w:r>
+      <w:proofErr w:type="gramEnd"/>
+      <w:r>
+        <w:rPr>
+          <w:b w:val="0"/>
+        </w:rPr>
+        <w:t xml:space="preserve"> shows the k-fold validation results of the k-nearest neighbor classifier (k = 15).</w:t>
       </w:r>
     </w:p>
     <w:p>
@@ -5830,17 +6005,20 @@
         <w:t>Table 3</w:t>
       </w:r>
       <w:r>
-        <w:t xml:space="preserve"> shows an overview of relevant questions. The complete answers of the questionnaires can found in the Supplemental Information. 90% of the participants would rate the electronic patient diary as good to very good overall; 97% of the participants judged the user-friendliness of the electronic diary as good to very good. A majority of 79% said the diary took 5 minutes or less to fill in each day. 56% of the participants never encountered a technical error, 32% encountered an error one to two times in their use. The photo functionality was experienced by 79% of the participants as pleasant to very pleasant. 60% answered that their compliance would be worse without an </w:t>
+        <w:t xml:space="preserve"> shows an overview of relevant questions. The complete answers of the questionnaires can found in the Supplemental Information. </w:t>
+      </w:r>
+      <w:bookmarkStart w:id="10" w:name="OLE_LINK17"/>
+      <w:bookmarkStart w:id="11" w:name="OLE_LINK18"/>
+      <w:r>
+        <w:t xml:space="preserve">90% of the participants would rate the electronic patient diary as good to very good overall; 97% of the participants judged the user-friendliness of the electronic diary as good to very good. A majority of 79% said the diary took 5 minutes or less to fill in each day. 56% of the participants never encountered a technical error, 32% encountered an error one to two times in their use. The photo functionality was experienced by 79% of the participants as pleasant to very pleasant. 60% answered that their compliance would be worse without an </w:t>
       </w:r>
       <w:r>
         <w:lastRenderedPageBreak/>
-        <w:t xml:space="preserve">electric patient diary, with 83% saying the </w:t>
-      </w:r>
-      <w:proofErr w:type="spellStart"/>
-      <w:r>
-        <w:t>burder</w:t>
-      </w:r>
-      <w:proofErr w:type="spellEnd"/>
+        <w:t>electric patient diary, with 83% saying the burde</w:t>
+      </w:r>
+      <w:r>
+        <w:t>n</w:t>
+      </w:r>
       <w:r>
         <w:t xml:space="preserve"> of an electronic diary is less than of a paper diary. 94% would prefer an electronic diary over paper in a next trial.</w:t>
       </w:r>
@@ -5882,6 +6060,8 @@
             </w:tcBorders>
             <w:vAlign w:val="center"/>
           </w:tcPr>
+          <w:bookmarkEnd w:id="10"/>
+          <w:bookmarkEnd w:id="11"/>
           <w:p>
             <w:pPr>
               <w:pStyle w:val="NoSpacing"/>
@@ -12396,7 +12576,7 @@
     <w:p>
       <w:pPr>
         <w:keepNext/>
-        <w:framePr w:dropCap="drop" w:lines="3" w:hSpace="57" w:wrap="around" w:vAnchor="text" w:hAnchor="text"/>
+        <w:framePr w:dropCap="drop" w:lines="3" w:hSpace="28" w:wrap="around" w:vAnchor="text" w:hAnchor="text"/>
         <w:spacing w:after="0" w:line="1006" w:lineRule="exact"/>
         <w:textAlignment w:val="baseline"/>
         <w:rPr>
@@ -12456,7 +12636,12 @@
       </w:r>
       <w:proofErr w:type="spellEnd"/>
       <w:r>
-        <w:t>, evaluating compliance by taking pictures of the lesion with topical medicine applied is novel.</w:t>
+        <w:t>, evaluating compliance by taking pictures of the lesion with topical medicine a</w:t>
+      </w:r>
+      <w:bookmarkStart w:id="12" w:name="_GoBack"/>
+      <w:bookmarkEnd w:id="12"/>
+      <w:r>
+        <w:t>pplied is novel.</w:t>
       </w:r>
     </w:p>
     <w:p>
@@ -12464,10 +12649,12 @@
         <w:t xml:space="preserve">The questionnaire data showed general acceptability of using an electronic diary. Although one or more technical problems were reported by 43% of the participant. Often reported problems were crashing of the application, difficulties in taking pictures (due to lighting/focusing), and bad network connectivity. Still a very high percentage of 94% preferred it over a paper diary. Additionally, a large majority of 83% estimated the burden of using </w:t>
       </w:r>
       <w:proofErr w:type="spellStart"/>
+      <w:proofErr w:type="gramStart"/>
       <w:r>
         <w:t>a</w:t>
       </w:r>
       <w:proofErr w:type="spellEnd"/>
+      <w:proofErr w:type="gramEnd"/>
       <w:r>
         <w:t xml:space="preserve"> electronic diary as less than using a paper diary. This could be explained because the VV and AD trials had relatively young – more familiar with technology – participants. However, the VIN trial shows comparable results with older generation. We think this is due to the recent adoption of the smartphone, making participants more accustomed to handheld devices. A review before the smartphone era shows lower preference for electronic diaries, on average 59%</w:t>
       </w:r>
@@ -12548,7 +12735,15 @@
         <w:t xml:space="preserve"> </w:t>
       </w:r>
       <w:r>
-        <w:t>the compliance reported in our trials seem higher than average. However, due to few trials reporting compliance and even fewer reporting standard deviation of the compliance rates, no valuable statistical testing could been done. [is this true? ask statistician?]</w:t>
+        <w:t xml:space="preserve">the compliance reported in our trials seem higher than average. However, due to few trials reporting compliance and even fewer reporting standard deviation of the compliance rates, no valuable statistical testing could </w:t>
+      </w:r>
+      <w:proofErr w:type="gramStart"/>
+      <w:r>
+        <w:t>been</w:t>
+      </w:r>
+      <w:proofErr w:type="gramEnd"/>
+      <w:r>
+        <w:t xml:space="preserve"> done. [is this true? ask statistician?]</w:t>
       </w:r>
     </w:p>
     <w:tbl>
@@ -12577,9 +12772,10 @@
             <w:pPr>
               <w:pStyle w:val="NoSpacing"/>
             </w:pPr>
-            <w:bookmarkStart w:id="11" w:name="OLE_LINK12"/>
-            <w:bookmarkStart w:id="12" w:name="OLE_LINK13"/>
-            <w:bookmarkStart w:id="13" w:name="OLE_LINK16"/>
+            <w:bookmarkStart w:id="13" w:name="OLE_LINK12"/>
+            <w:bookmarkStart w:id="14" w:name="OLE_LINK13"/>
+            <w:bookmarkStart w:id="15" w:name="OLE_LINK16"/>
+            <w:bookmarkStart w:id="16" w:name="OLE_LINK19"/>
             <w:r>
               <w:t>Dermatological trials</w:t>
             </w:r>
@@ -13429,9 +13625,10 @@
         </w:tc>
       </w:tr>
     </w:tbl>
-    <w:bookmarkEnd w:id="11"/>
-    <w:bookmarkEnd w:id="12"/>
     <w:bookmarkEnd w:id="13"/>
+    <w:bookmarkEnd w:id="14"/>
+    <w:bookmarkEnd w:id="15"/>
+    <w:bookmarkEnd w:id="16"/>
     <w:p>
       <w:pPr>
         <w:pStyle w:val="Subtitle"/>
@@ -13492,8 +13689,13 @@
       </w:r>
     </w:p>
     <w:p>
-      <w:r>
-        <w:t>Additionally to providing pictures, the participants could also fill in comments accompanying their daily data. In these comments the volunteers often praised the reminder-function. Also, comments with several potential improvements for the electronic diary were contributed. Some participants wanted to take pictures from their lesions just after midnight. However, the application was configured such that after midnight the picture would count for the new day, and not the day before which the participants expected. Future applications could prevent this by honoring submissions just after midnight to count for the previous day.</w:t>
+      <w:proofErr w:type="gramStart"/>
+      <w:r>
+        <w:t>Additionally</w:t>
+      </w:r>
+      <w:proofErr w:type="gramEnd"/>
+      <w:r>
+        <w:t xml:space="preserve"> to providing pictures, the participants could also fill in comments accompanying their daily data. In these comments the volunteers often praised the reminder-function. Also, comments with several potential improvements for the electronic diary were contributed. Some participants wanted to take pictures from their lesions just after midnight. However, the application was configured such that after midnight the picture would count for the new day, and not the day before which the participants expected. Future applications could prevent this by honoring submissions just after midnight to count for the previous day.</w:t>
       </w:r>
     </w:p>
     <w:p>
@@ -14149,29 +14351,31 @@
       </w:r>
     </w:p>
     <w:p>
-      <w:bookmarkStart w:id="14" w:name="OLE_LINK5"/>
-      <w:bookmarkStart w:id="15" w:name="OLE_LINK6"/>
+      <w:bookmarkStart w:id="17" w:name="OLE_LINK5"/>
+      <w:bookmarkStart w:id="18" w:name="OLE_LINK6"/>
       <w:r>
         <w:t>0. Image representation</w:t>
       </w:r>
     </w:p>
     <w:p>
-      <w:bookmarkStart w:id="16" w:name="OLE_LINK3"/>
-      <w:bookmarkStart w:id="17" w:name="OLE_LINK4"/>
+      <w:bookmarkStart w:id="19" w:name="OLE_LINK3"/>
+      <w:bookmarkStart w:id="20" w:name="OLE_LINK4"/>
       <w:r>
         <w:t xml:space="preserve">To analyze an image, it needs to be represented in a mathematical way. This is most often done in matrices, but images can also be represented in other representations such as frequencies and wavelets. Matrices are useful since mathematical clustering algorithms can be used on them. A grayscale image of 20x20 pixels will have a matrix representation with 20 rows and 20 columns. The amount of gray on an individual pixel can be represented between 0-255. This means that at a certain value v in the matrix at row y and column x will be the grayscale value of the pixel at location </w:t>
       </w:r>
       <w:proofErr w:type="spellStart"/>
+      <w:proofErr w:type="gramStart"/>
       <w:r>
         <w:t>x,y</w:t>
       </w:r>
       <w:proofErr w:type="spellEnd"/>
+      <w:proofErr w:type="gramEnd"/>
       <w:r>
         <w:t xml:space="preserve"> in the image. For color images multi-dimensional matrices are used. Each color channel (red, green or blue) will have its own dimension. </w:t>
       </w:r>
     </w:p>
-    <w:bookmarkEnd w:id="16"/>
-    <w:bookmarkEnd w:id="17"/>
+    <w:bookmarkEnd w:id="19"/>
+    <w:bookmarkEnd w:id="20"/>
     <w:p>
       <w:r>
         <w:t>1. Image segmentation</w:t>
@@ -14186,8 +14390,8 @@
         <w:t>in a nonparametric analysis a predefined number of clusters is not needed. Only a few algorithms could be used for image segmentation. We tested the watershed and mean shift algorithm.</w:t>
       </w:r>
     </w:p>
-    <w:bookmarkEnd w:id="14"/>
-    <w:bookmarkEnd w:id="15"/>
+    <w:bookmarkEnd w:id="17"/>
+    <w:bookmarkEnd w:id="18"/>
     <w:p>
       <w:pPr>
         <w:pStyle w:val="ListParagraph"/>
@@ -14229,7 +14433,15 @@
         <w:t>discarding spatial information</w:t>
       </w:r>
       <w:r>
-        <w:t xml:space="preserve"> (I think the algorithm also could  take spatial information into account. Need to read the paper more carefully.) and only looking at color. This resulting representation is called the </w:t>
+        <w:t xml:space="preserve"> (I think the algorithm also </w:t>
+      </w:r>
+      <w:proofErr w:type="gramStart"/>
+      <w:r>
+        <w:t>could  take</w:t>
+      </w:r>
+      <w:proofErr w:type="gramEnd"/>
+      <w:r>
+        <w:t xml:space="preserve"> spatial information into account. Need to read the paper more carefully.) and only looking at color. This resulting representation is called the </w:t>
       </w:r>
       <w:r>
         <w:rPr>
@@ -14490,7 +14702,7 @@
         <w:noProof/>
         <w:sz w:val="18"/>
       </w:rPr>
-      <w:t>9</w:t>
+      <w:t>3</w:t>
     </w:r>
     <w:r>
       <w:rPr>
@@ -16399,7 +16611,7 @@
 </file>
 
 <file path=customXml/itemProps1.xml><?xml version="1.0" encoding="utf-8"?>
-<ds:datastoreItem xmlns:ds="http://schemas.openxmlformats.org/officeDocument/2006/customXml" ds:itemID="{803AD53C-A316-DA4D-A516-F54BD9473B0E}">
+<ds:datastoreItem xmlns:ds="http://schemas.openxmlformats.org/officeDocument/2006/customXml" ds:itemID="{2C2AA935-A60D-E74F-AAAB-15A75A8D744B}">
   <ds:schemaRefs>
     <ds:schemaRef ds:uri="http://schemas.openxmlformats.org/officeDocument/2006/bibliography"/>
   </ds:schemaRefs>

</xml_diff>